<commit_message>
Entrega 03 (IA & AD)
</commit_message>
<xml_diff>
--- a/Documentação - Projeto A3.docx
+++ b/Documentação - Projeto A3.docx
@@ -1,147 +1,198 @@
 
 <file path=word/document.xml><?xml version="1.0" encoding="utf-8"?>
-<w:document xmlns:mc="http://schemas.openxmlformats.org/markup-compatibility/2006" xmlns:o="urn:schemas-microsoft-com:office:office" xmlns:r="http://schemas.openxmlformats.org/officeDocument/2006/relationships" xmlns:m="http://schemas.openxmlformats.org/officeDocument/2006/math" xmlns:v="urn:schemas-microsoft-com:vml" xmlns:wp="http://schemas.openxmlformats.org/drawingml/2006/wordprocessingDrawing" xmlns:w10="urn:schemas-microsoft-com:office:word" xmlns:w="http://schemas.openxmlformats.org/wordprocessingml/2006/main" xmlns:wne="http://schemas.microsoft.com/office/word/2006/wordml" xmlns:sl="http://schemas.openxmlformats.org/schemaLibrary/2006/main" xmlns:a="http://schemas.openxmlformats.org/drawingml/2006/main" xmlns:pic="http://schemas.openxmlformats.org/drawingml/2006/picture" xmlns:c="http://schemas.openxmlformats.org/drawingml/2006/chart" xmlns:lc="http://schemas.openxmlformats.org/drawingml/2006/lockedCanvas" xmlns:dgm="http://schemas.openxmlformats.org/drawingml/2006/diagram" xmlns:wps="http://schemas.microsoft.com/office/word/2010/wordprocessingShape" xmlns:wpg="http://schemas.microsoft.com/office/word/2010/wordprocessingGroup" xmlns:w14="http://schemas.microsoft.com/office/word/2010/wordml" xmlns:w15="http://schemas.microsoft.com/office/word/2012/wordml">
+<w:document xmlns:wpc="http://schemas.microsoft.com/office/word/2010/wordprocessingCanvas" xmlns:cx="http://schemas.microsoft.com/office/drawing/2014/chartex" xmlns:mc="http://schemas.openxmlformats.org/markup-compatibility/2006" xmlns:o="urn:schemas-microsoft-com:office:office" xmlns:r="http://schemas.openxmlformats.org/officeDocument/2006/relationships" xmlns:m="http://schemas.openxmlformats.org/officeDocument/2006/math" xmlns:v="urn:schemas-microsoft-com:vml" xmlns:wp14="http://schemas.microsoft.com/office/word/2010/wordprocessingDrawing" xmlns:wp="http://schemas.openxmlformats.org/drawingml/2006/wordprocessingDrawing" xmlns:w10="urn:schemas-microsoft-com:office:word" xmlns:w="http://schemas.openxmlformats.org/wordprocessingml/2006/main" xmlns:w14="http://schemas.microsoft.com/office/word/2010/wordml" xmlns:w15="http://schemas.microsoft.com/office/word/2012/wordml" xmlns:w16se="http://schemas.microsoft.com/office/word/2015/wordml/symex" xmlns:wpg="http://schemas.microsoft.com/office/word/2010/wordprocessingGroup" xmlns:wpi="http://schemas.microsoft.com/office/word/2010/wordprocessingInk" xmlns:wne="http://schemas.microsoft.com/office/word/2006/wordml" xmlns:wps="http://schemas.microsoft.com/office/word/2010/wordprocessingShape" mc:Ignorable="w14 w15 w16se wp14">
   <w:body>
     <w:p>
       <w:pPr>
-        <w:pStyle w:val="Heading1"/>
+        <w:pStyle w:val="Ttulo1"/>
         <w:keepNext w:val="0"/>
         <w:keepLines w:val="0"/>
-        <w:shd w:fill="ffffff" w:val="clear"/>
-        <w:spacing w:after="240" w:before="0" w:lineRule="auto"/>
-        <w:rPr>
-          <w:rFonts w:ascii="Calibri" w:cs="Calibri" w:eastAsia="Calibri" w:hAnsi="Calibri"/>
+        <w:shd w:val="clear" w:color="auto" w:fill="FFFFFF"/>
+        <w:spacing w:before="0" w:after="240"/>
+        <w:rPr>
+          <w:rFonts w:ascii="Calibri" w:eastAsia="Calibri" w:hAnsi="Calibri" w:cs="Calibri"/>
           <w:color w:val="202124"/>
           <w:sz w:val="22"/>
           <w:szCs w:val="22"/>
         </w:rPr>
       </w:pPr>
-      <w:bookmarkStart w:colFirst="0" w:colLast="0" w:name="_i84yu62ry31g" w:id="0"/>
+      <w:bookmarkStart w:id="0" w:name="_i84yu62ry31g" w:colFirst="0" w:colLast="0"/>
       <w:bookmarkEnd w:id="0"/>
       <w:r>
         <w:rPr>
-          <w:rFonts w:ascii="Calibri" w:cs="Calibri" w:eastAsia="Calibri" w:hAnsi="Calibri"/>
+          <w:rFonts w:ascii="Calibri" w:eastAsia="Calibri" w:hAnsi="Calibri" w:cs="Calibri"/>
           <w:sz w:val="22"/>
           <w:szCs w:val="22"/>
-          <w:rtl w:val="0"/>
-        </w:rPr>
-        <w:t xml:space="preserve">A base de dados escolhida para o projeto A3 é a</w:t>
-      </w:r>
-      <w:r>
-        <w:rPr>
-          <w:rFonts w:ascii="Calibri" w:cs="Calibri" w:eastAsia="Calibri" w:hAnsi="Calibri"/>
-          <w:b w:val="1"/>
+        </w:rPr>
+        <w:t>A base de dados escolhida para o projeto A3 é a</w:t>
+      </w:r>
+      <w:r>
+        <w:rPr>
+          <w:rFonts w:ascii="Calibri" w:eastAsia="Calibri" w:hAnsi="Calibri" w:cs="Calibri"/>
+          <w:b/>
           <w:sz w:val="22"/>
           <w:szCs w:val="22"/>
-          <w:rtl w:val="0"/>
         </w:rPr>
         <w:t xml:space="preserve"> “</w:t>
       </w:r>
-      <w:r>
-        <w:rPr>
-          <w:rFonts w:ascii="Calibri" w:cs="Calibri" w:eastAsia="Calibri" w:hAnsi="Calibri"/>
-          <w:b w:val="1"/>
+      <w:proofErr w:type="spellStart"/>
+      <w:r>
+        <w:rPr>
+          <w:rFonts w:ascii="Calibri" w:eastAsia="Calibri" w:hAnsi="Calibri" w:cs="Calibri"/>
+          <w:b/>
           <w:color w:val="202124"/>
           <w:sz w:val="22"/>
           <w:szCs w:val="22"/>
-          <w:rtl w:val="0"/>
-        </w:rPr>
-        <w:t xml:space="preserve">Amazon Products Dataset 2023” </w:t>
-      </w:r>
-      <w:r>
-        <w:rPr>
-          <w:rFonts w:ascii="Calibri" w:cs="Calibri" w:eastAsia="Calibri" w:hAnsi="Calibri"/>
+        </w:rPr>
+        <w:t>Amazon</w:t>
+      </w:r>
+      <w:proofErr w:type="spellEnd"/>
+      <w:r>
+        <w:rPr>
+          <w:rFonts w:ascii="Calibri" w:eastAsia="Calibri" w:hAnsi="Calibri" w:cs="Calibri"/>
+          <w:b/>
           <w:color w:val="202124"/>
           <w:sz w:val="22"/>
           <w:szCs w:val="22"/>
-          <w:rtl w:val="0"/>
-        </w:rPr>
-        <w:t xml:space="preserve">referente ao mês de setembro, estando disponível no Kaggle: (</w:t>
-      </w:r>
-      <w:hyperlink r:id="rId6">
+        </w:rPr>
+        <w:t xml:space="preserve"> </w:t>
+      </w:r>
+      <w:proofErr w:type="spellStart"/>
+      <w:r>
+        <w:rPr>
+          <w:rFonts w:ascii="Calibri" w:eastAsia="Calibri" w:hAnsi="Calibri" w:cs="Calibri"/>
+          <w:b/>
+          <w:color w:val="202124"/>
+          <w:sz w:val="22"/>
+          <w:szCs w:val="22"/>
+        </w:rPr>
+        <w:t>Products</w:t>
+      </w:r>
+      <w:proofErr w:type="spellEnd"/>
+      <w:r>
+        <w:rPr>
+          <w:rFonts w:ascii="Calibri" w:eastAsia="Calibri" w:hAnsi="Calibri" w:cs="Calibri"/>
+          <w:b/>
+          <w:color w:val="202124"/>
+          <w:sz w:val="22"/>
+          <w:szCs w:val="22"/>
+        </w:rPr>
+        <w:t xml:space="preserve"> </w:t>
+      </w:r>
+      <w:proofErr w:type="spellStart"/>
+      <w:r>
+        <w:rPr>
+          <w:rFonts w:ascii="Calibri" w:eastAsia="Calibri" w:hAnsi="Calibri" w:cs="Calibri"/>
+          <w:b/>
+          <w:color w:val="202124"/>
+          <w:sz w:val="22"/>
+          <w:szCs w:val="22"/>
+        </w:rPr>
+        <w:t>Dataset</w:t>
+      </w:r>
+      <w:proofErr w:type="spellEnd"/>
+      <w:r>
+        <w:rPr>
+          <w:rFonts w:ascii="Calibri" w:eastAsia="Calibri" w:hAnsi="Calibri" w:cs="Calibri"/>
+          <w:b/>
+          <w:color w:val="202124"/>
+          <w:sz w:val="22"/>
+          <w:szCs w:val="22"/>
+        </w:rPr>
+        <w:t xml:space="preserve"> 2023” </w:t>
+      </w:r>
+      <w:r>
+        <w:rPr>
+          <w:rFonts w:ascii="Calibri" w:eastAsia="Calibri" w:hAnsi="Calibri" w:cs="Calibri"/>
+          <w:color w:val="202124"/>
+          <w:sz w:val="22"/>
+          <w:szCs w:val="22"/>
+        </w:rPr>
+        <w:t xml:space="preserve">referente ao mês de setembro, estando disponível no </w:t>
+      </w:r>
+      <w:proofErr w:type="spellStart"/>
+      <w:r>
+        <w:rPr>
+          <w:rFonts w:ascii="Calibri" w:eastAsia="Calibri" w:hAnsi="Calibri" w:cs="Calibri"/>
+          <w:color w:val="202124"/>
+          <w:sz w:val="22"/>
+          <w:szCs w:val="22"/>
+        </w:rPr>
+        <w:t>Kaggle</w:t>
+      </w:r>
+      <w:proofErr w:type="spellEnd"/>
+      <w:r>
+        <w:rPr>
+          <w:rFonts w:ascii="Calibri" w:eastAsia="Calibri" w:hAnsi="Calibri" w:cs="Calibri"/>
+          <w:color w:val="202124"/>
+          <w:sz w:val="22"/>
+          <w:szCs w:val="22"/>
+        </w:rPr>
+        <w:t>: (</w:t>
+      </w:r>
+      <w:hyperlink r:id="rId5">
         <w:r>
           <w:rPr>
-            <w:rFonts w:ascii="Calibri" w:cs="Calibri" w:eastAsia="Calibri" w:hAnsi="Calibri"/>
-            <w:color w:val="1155cc"/>
+            <w:rFonts w:ascii="Calibri" w:eastAsia="Calibri" w:hAnsi="Calibri" w:cs="Calibri"/>
+            <w:color w:val="1155CC"/>
             <w:sz w:val="22"/>
             <w:szCs w:val="22"/>
             <w:u w:val="single"/>
-            <w:rtl w:val="0"/>
           </w:rPr>
-          <w:t xml:space="preserve">https://www.kaggle.com/datasets/asaniczka/amazon-products-dataset-2023-1-4m-products?select=amazon_products.csv</w:t>
+          <w:t>https://www.kaggle.com/datasets/asaniczka/amazon-products-dataset-2023-1-4m-products?select=amazon_products.csv</w:t>
         </w:r>
       </w:hyperlink>
       <w:r>
         <w:rPr>
-          <w:rFonts w:ascii="Calibri" w:cs="Calibri" w:eastAsia="Calibri" w:hAnsi="Calibri"/>
+          <w:rFonts w:ascii="Calibri" w:eastAsia="Calibri" w:hAnsi="Calibri" w:cs="Calibri"/>
           <w:color w:val="202124"/>
           <w:sz w:val="22"/>
           <w:szCs w:val="22"/>
-          <w:rtl w:val="0"/>
-        </w:rPr>
-        <w:t xml:space="preserve">).</w:t>
-      </w:r>
-    </w:p>
-    <w:p>
-      <w:pPr>
-        <w:rPr/>
-      </w:pPr>
-      <w:r>
-        <w:rPr>
-          <w:rtl w:val="0"/>
-        </w:rPr>
-        <w:t xml:space="preserve">Utilizaremos esta base de dados para a UC de “Análise de Dados e Big Data” e “Inteligência Artificial”.</w:t>
-      </w:r>
-    </w:p>
-    <w:p>
-      <w:pPr>
-        <w:rPr/>
-      </w:pPr>
-      <w:r>
-        <w:rPr>
-          <w:rtl w:val="0"/>
-        </w:rPr>
-      </w:r>
-    </w:p>
-    <w:p>
-      <w:pPr>
-        <w:rPr/>
-      </w:pPr>
-      <w:r>
-        <w:rPr>
-          <w:rtl w:val="0"/>
-        </w:rPr>
-        <w:t xml:space="preserve">As colunas da base de dados estão divididas da seguinte forma:</w:t>
-      </w:r>
-    </w:p>
-    <w:p>
-      <w:pPr>
-        <w:rPr/>
-      </w:pPr>
-      <w:r>
-        <w:rPr>
-          <w:rtl w:val="0"/>
-        </w:rPr>
-      </w:r>
-    </w:p>
-    <w:p>
-      <w:pPr>
-        <w:rPr/>
-      </w:pPr>
-      <w:r>
-        <w:rPr>
-          <w:b w:val="1"/>
+        </w:rPr>
+        <w:t>).</w:t>
+      </w:r>
+    </w:p>
+    <w:p>
+      <w:r>
+        <w:t>Utilizaremos esta base de dados para a UC de “Análise de Dados e Big Data” e “Inteligência Artificial”.</w:t>
+      </w:r>
+    </w:p>
+    <w:p/>
+    <w:p>
+      <w:r>
+        <w:t>As colunas da base de dados estão divididas da seguinte forma:</w:t>
+      </w:r>
+    </w:p>
+    <w:p/>
+    <w:p>
+      <w:r>
+        <w:rPr>
+          <w:b/>
           <w:sz w:val="24"/>
           <w:szCs w:val="24"/>
-          <w:rtl w:val="0"/>
-        </w:rPr>
-        <w:t xml:space="preserve">Arquivo “amazon_products”:</w:t>
-      </w:r>
-      <w:r>
-        <w:rPr>
-          <w:rtl w:val="0"/>
-        </w:rPr>
-        <w:br w:type="textWrapping"/>
+        </w:rPr>
+        <w:t>Arquivo “</w:t>
+      </w:r>
+      <w:proofErr w:type="spellStart"/>
+      <w:r>
+        <w:rPr>
+          <w:b/>
+          <w:sz w:val="24"/>
+          <w:szCs w:val="24"/>
+        </w:rPr>
+        <w:t>amazon_products</w:t>
+      </w:r>
+      <w:proofErr w:type="spellEnd"/>
+      <w:r>
+        <w:rPr>
+          <w:b/>
+          <w:sz w:val="24"/>
+          <w:szCs w:val="24"/>
+        </w:rPr>
+        <w:t>”:</w:t>
+      </w:r>
+      <w:r>
+        <w:br/>
       </w:r>
     </w:p>
     <w:p>
@@ -150,16 +201,27 @@
           <w:ilvl w:val="0"/>
           <w:numId w:val="1"/>
         </w:numPr>
-        <w:ind w:left="720" w:hanging="360"/>
-        <w:rPr>
-          <w:u w:val="none"/>
-        </w:rPr>
-      </w:pPr>
-      <w:r>
-        <w:rPr>
-          <w:rtl w:val="0"/>
-        </w:rPr>
-        <w:t xml:space="preserve">“asin”: Coluna referente aos ID dos produtos (Tipo String)</w:t>
+      </w:pPr>
+      <w:r>
+        <w:t>“</w:t>
+      </w:r>
+      <w:proofErr w:type="spellStart"/>
+      <w:proofErr w:type="gramStart"/>
+      <w:r>
+        <w:t>asin</w:t>
+      </w:r>
+      <w:proofErr w:type="spellEnd"/>
+      <w:proofErr w:type="gramEnd"/>
+      <w:r>
+        <w:t xml:space="preserve">”: Coluna referente aos ID dos produtos (Tipo </w:t>
+      </w:r>
+      <w:proofErr w:type="spellStart"/>
+      <w:r>
+        <w:t>String</w:t>
+      </w:r>
+      <w:proofErr w:type="spellEnd"/>
+      <w:r>
+        <w:t>)</w:t>
       </w:r>
     </w:p>
     <w:p>
@@ -168,16 +230,27 @@
           <w:ilvl w:val="0"/>
           <w:numId w:val="1"/>
         </w:numPr>
-        <w:ind w:left="720" w:hanging="360"/>
-        <w:rPr>
-          <w:u w:val="none"/>
-        </w:rPr>
-      </w:pPr>
-      <w:r>
-        <w:rPr>
-          <w:rtl w:val="0"/>
-        </w:rPr>
-        <w:t xml:space="preserve">“title”: Coluna referente aos nomes dos produtos (Tipo String)</w:t>
+      </w:pPr>
+      <w:r>
+        <w:t>“</w:t>
+      </w:r>
+      <w:proofErr w:type="spellStart"/>
+      <w:proofErr w:type="gramStart"/>
+      <w:r>
+        <w:t>title</w:t>
+      </w:r>
+      <w:proofErr w:type="spellEnd"/>
+      <w:proofErr w:type="gramEnd"/>
+      <w:r>
+        <w:t xml:space="preserve">”: Coluna referente aos nomes dos produtos (Tipo </w:t>
+      </w:r>
+      <w:proofErr w:type="spellStart"/>
+      <w:r>
+        <w:t>String</w:t>
+      </w:r>
+      <w:proofErr w:type="spellEnd"/>
+      <w:r>
+        <w:t>)</w:t>
       </w:r>
     </w:p>
     <w:p>
@@ -186,16 +259,35 @@
           <w:ilvl w:val="0"/>
           <w:numId w:val="1"/>
         </w:numPr>
-        <w:ind w:left="720" w:hanging="360"/>
-        <w:rPr>
-          <w:u w:val="none"/>
-        </w:rPr>
-      </w:pPr>
-      <w:r>
-        <w:rPr>
-          <w:rtl w:val="0"/>
-        </w:rPr>
-        <w:t xml:space="preserve">“imgUrl”: Coluna referente ao Url da imagem dos produtos (Tipo String)</w:t>
+      </w:pPr>
+      <w:r>
+        <w:t>“</w:t>
+      </w:r>
+      <w:proofErr w:type="spellStart"/>
+      <w:proofErr w:type="gramStart"/>
+      <w:r>
+        <w:t>imgUrl</w:t>
+      </w:r>
+      <w:proofErr w:type="spellEnd"/>
+      <w:proofErr w:type="gramEnd"/>
+      <w:r>
+        <w:t xml:space="preserve">”: Coluna referente ao </w:t>
+      </w:r>
+      <w:proofErr w:type="spellStart"/>
+      <w:r>
+        <w:t>Url</w:t>
+      </w:r>
+      <w:proofErr w:type="spellEnd"/>
+      <w:r>
+        <w:t xml:space="preserve"> da imagem dos produtos (Tipo </w:t>
+      </w:r>
+      <w:proofErr w:type="spellStart"/>
+      <w:r>
+        <w:t>String</w:t>
+      </w:r>
+      <w:proofErr w:type="spellEnd"/>
+      <w:r>
+        <w:t>)</w:t>
       </w:r>
     </w:p>
     <w:p>
@@ -204,16 +296,35 @@
           <w:ilvl w:val="0"/>
           <w:numId w:val="1"/>
         </w:numPr>
-        <w:ind w:left="720" w:hanging="360"/>
-        <w:rPr>
-          <w:u w:val="none"/>
-        </w:rPr>
-      </w:pPr>
-      <w:r>
-        <w:rPr>
-          <w:rtl w:val="0"/>
-        </w:rPr>
-        <w:t xml:space="preserve">“productUrl”: Coluna referente ao Url dos produtos (Tipo String)</w:t>
+      </w:pPr>
+      <w:r>
+        <w:t>“</w:t>
+      </w:r>
+      <w:proofErr w:type="spellStart"/>
+      <w:proofErr w:type="gramStart"/>
+      <w:r>
+        <w:t>productUrl</w:t>
+      </w:r>
+      <w:proofErr w:type="spellEnd"/>
+      <w:proofErr w:type="gramEnd"/>
+      <w:r>
+        <w:t xml:space="preserve">”: Coluna referente ao </w:t>
+      </w:r>
+      <w:proofErr w:type="spellStart"/>
+      <w:r>
+        <w:t>Url</w:t>
+      </w:r>
+      <w:proofErr w:type="spellEnd"/>
+      <w:r>
+        <w:t xml:space="preserve"> dos produtos (Tipo </w:t>
+      </w:r>
+      <w:proofErr w:type="spellStart"/>
+      <w:r>
+        <w:t>String</w:t>
+      </w:r>
+      <w:proofErr w:type="spellEnd"/>
+      <w:r>
+        <w:t>)</w:t>
       </w:r>
     </w:p>
     <w:p>
@@ -222,16 +333,25 @@
           <w:ilvl w:val="0"/>
           <w:numId w:val="1"/>
         </w:numPr>
-        <w:ind w:left="720" w:hanging="360"/>
-        <w:rPr>
-          <w:u w:val="none"/>
-        </w:rPr>
-      </w:pPr>
-      <w:r>
-        <w:rPr>
-          <w:rtl w:val="0"/>
-        </w:rPr>
-        <w:t xml:space="preserve">“stars”: Coluna referente a avaliação dos clientes sobre os produtos, variando de 0 a 5 (Tipo Float)</w:t>
+      </w:pPr>
+      <w:r>
+        <w:t>“</w:t>
+      </w:r>
+      <w:proofErr w:type="gramStart"/>
+      <w:r>
+        <w:t>stars</w:t>
+      </w:r>
+      <w:proofErr w:type="gramEnd"/>
+      <w:r>
+        <w:t xml:space="preserve">”: Coluna referente a avaliação dos clientes sobre os produtos, variando de 0 a 5 (Tipo </w:t>
+      </w:r>
+      <w:proofErr w:type="spellStart"/>
+      <w:r>
+        <w:t>Float</w:t>
+      </w:r>
+      <w:proofErr w:type="spellEnd"/>
+      <w:r>
+        <w:t>)</w:t>
       </w:r>
     </w:p>
     <w:p>
@@ -240,16 +360,27 @@
           <w:ilvl w:val="0"/>
           <w:numId w:val="1"/>
         </w:numPr>
-        <w:ind w:left="720" w:hanging="360"/>
-        <w:rPr>
-          <w:u w:val="none"/>
-        </w:rPr>
-      </w:pPr>
-      <w:r>
-        <w:rPr>
-          <w:rtl w:val="0"/>
-        </w:rPr>
-        <w:t xml:space="preserve">“reviews”: Coluna referente ao número de comentários sobre os produtos (Tipo Int)</w:t>
+      </w:pPr>
+      <w:r>
+        <w:t>“</w:t>
+      </w:r>
+      <w:proofErr w:type="spellStart"/>
+      <w:proofErr w:type="gramStart"/>
+      <w:r>
+        <w:t>reviews</w:t>
+      </w:r>
+      <w:proofErr w:type="spellEnd"/>
+      <w:proofErr w:type="gramEnd"/>
+      <w:r>
+        <w:t xml:space="preserve">”: Coluna referente ao número de comentários sobre os produtos (Tipo </w:t>
+      </w:r>
+      <w:proofErr w:type="spellStart"/>
+      <w:r>
+        <w:t>Int</w:t>
+      </w:r>
+      <w:proofErr w:type="spellEnd"/>
+      <w:r>
+        <w:t>)</w:t>
       </w:r>
     </w:p>
     <w:p>
@@ -258,16 +389,27 @@
           <w:ilvl w:val="0"/>
           <w:numId w:val="1"/>
         </w:numPr>
-        <w:ind w:left="720" w:hanging="360"/>
-        <w:rPr>
-          <w:u w:val="none"/>
-        </w:rPr>
-      </w:pPr>
-      <w:r>
-        <w:rPr>
-          <w:rtl w:val="0"/>
-        </w:rPr>
-        <w:t xml:space="preserve">“price”: Coluna referente ao preço dos produtos (Tipo float)</w:t>
+      </w:pPr>
+      <w:r>
+        <w:t>“</w:t>
+      </w:r>
+      <w:proofErr w:type="spellStart"/>
+      <w:proofErr w:type="gramStart"/>
+      <w:r>
+        <w:t>price</w:t>
+      </w:r>
+      <w:proofErr w:type="spellEnd"/>
+      <w:proofErr w:type="gramEnd"/>
+      <w:r>
+        <w:t xml:space="preserve">”: Coluna referente ao preço dos produtos (Tipo </w:t>
+      </w:r>
+      <w:proofErr w:type="spellStart"/>
+      <w:r>
+        <w:t>float</w:t>
+      </w:r>
+      <w:proofErr w:type="spellEnd"/>
+      <w:r>
+        <w:t>)</w:t>
       </w:r>
     </w:p>
     <w:p>
@@ -276,16 +418,27 @@
           <w:ilvl w:val="0"/>
           <w:numId w:val="1"/>
         </w:numPr>
-        <w:ind w:left="720" w:hanging="360"/>
-        <w:rPr>
-          <w:u w:val="none"/>
-        </w:rPr>
-      </w:pPr>
-      <w:r>
-        <w:rPr>
-          <w:rtl w:val="0"/>
-        </w:rPr>
-        <w:t xml:space="preserve">“listPrice”: Coluna referente ao preço inicial dos produtos, caso o produto não tenha sofrido alteração de preço, o valor será 0 (Tipo float)</w:t>
+      </w:pPr>
+      <w:r>
+        <w:t>“</w:t>
+      </w:r>
+      <w:proofErr w:type="spellStart"/>
+      <w:proofErr w:type="gramStart"/>
+      <w:r>
+        <w:t>listPrice</w:t>
+      </w:r>
+      <w:proofErr w:type="spellEnd"/>
+      <w:proofErr w:type="gramEnd"/>
+      <w:r>
+        <w:t xml:space="preserve">”: Coluna referente ao preço inicial dos produtos, caso o produto não tenha sofrido alteração de preço, o valor será 0 (Tipo </w:t>
+      </w:r>
+      <w:proofErr w:type="spellStart"/>
+      <w:r>
+        <w:t>float</w:t>
+      </w:r>
+      <w:proofErr w:type="spellEnd"/>
+      <w:r>
+        <w:t>)</w:t>
       </w:r>
     </w:p>
     <w:p>
@@ -294,16 +447,38 @@
           <w:ilvl w:val="0"/>
           <w:numId w:val="1"/>
         </w:numPr>
-        <w:ind w:left="720" w:hanging="360"/>
-        <w:rPr>
-          <w:u w:val="none"/>
-        </w:rPr>
-      </w:pPr>
-      <w:r>
-        <w:rPr>
-          <w:rtl w:val="0"/>
-        </w:rPr>
-        <w:t xml:space="preserve">“category_id”: Coluna referente a categoria dos produtos, se baseando no arquivo “amazon_categories”(Tipo Int)</w:t>
+      </w:pPr>
+      <w:r>
+        <w:t>“</w:t>
+      </w:r>
+      <w:proofErr w:type="spellStart"/>
+      <w:proofErr w:type="gramStart"/>
+      <w:r>
+        <w:t>category</w:t>
+      </w:r>
+      <w:proofErr w:type="gramEnd"/>
+      <w:r>
+        <w:t>_id</w:t>
+      </w:r>
+      <w:proofErr w:type="spellEnd"/>
+      <w:r>
+        <w:t>”: Coluna referente a categoria dos produtos, se baseando no arquivo “</w:t>
+      </w:r>
+      <w:proofErr w:type="spellStart"/>
+      <w:r>
+        <w:t>amazon_categories</w:t>
+      </w:r>
+      <w:proofErr w:type="spellEnd"/>
+      <w:r>
+        <w:t xml:space="preserve">”(Tipo </w:t>
+      </w:r>
+      <w:proofErr w:type="spellStart"/>
+      <w:r>
+        <w:t>Int</w:t>
+      </w:r>
+      <w:proofErr w:type="spellEnd"/>
+      <w:r>
+        <w:t>)</w:t>
       </w:r>
     </w:p>
     <w:p>
@@ -312,16 +487,27 @@
           <w:ilvl w:val="0"/>
           <w:numId w:val="1"/>
         </w:numPr>
-        <w:ind w:left="720" w:hanging="360"/>
-        <w:rPr>
-          <w:u w:val="none"/>
-        </w:rPr>
-      </w:pPr>
-      <w:r>
-        <w:rPr>
-          <w:rtl w:val="0"/>
-        </w:rPr>
-        <w:t xml:space="preserve">“isBestSeller”: Coluna referente ao produto estar ou não na categoria de “mais vendido” (Tipo Boolean)</w:t>
+      </w:pPr>
+      <w:r>
+        <w:t>“</w:t>
+      </w:r>
+      <w:proofErr w:type="spellStart"/>
+      <w:proofErr w:type="gramStart"/>
+      <w:r>
+        <w:t>isBestSeller</w:t>
+      </w:r>
+      <w:proofErr w:type="spellEnd"/>
+      <w:proofErr w:type="gramEnd"/>
+      <w:r>
+        <w:t xml:space="preserve">”: Coluna referente ao produto estar ou não na categoria de “mais vendido” (Tipo </w:t>
+      </w:r>
+      <w:proofErr w:type="spellStart"/>
+      <w:r>
+        <w:t>Boolean</w:t>
+      </w:r>
+      <w:proofErr w:type="spellEnd"/>
+      <w:r>
+        <w:t>)</w:t>
       </w:r>
     </w:p>
     <w:p>
@@ -330,62 +516,73 @@
           <w:ilvl w:val="0"/>
           <w:numId w:val="1"/>
         </w:numPr>
-        <w:ind w:left="720" w:hanging="360"/>
-        <w:rPr>
-          <w:u w:val="none"/>
-        </w:rPr>
-      </w:pPr>
-      <w:r>
-        <w:rPr>
-          <w:rtl w:val="0"/>
-        </w:rPr>
-        <w:t xml:space="preserve">“boughtInLastMonth”: Coluna referente ao número de vendas no último mês (Tipo Int)</w:t>
-      </w:r>
-    </w:p>
-    <w:p>
-      <w:pPr>
-        <w:ind w:left="0" w:firstLine="0"/>
-        <w:rPr/>
-      </w:pPr>
-      <w:r>
-        <w:rPr>
-          <w:rtl w:val="0"/>
-        </w:rPr>
-      </w:r>
-    </w:p>
-    <w:p>
-      <w:pPr>
-        <w:ind w:left="0" w:firstLine="0"/>
-        <w:rPr>
-          <w:b w:val="1"/>
+      </w:pPr>
+      <w:r>
+        <w:t>“</w:t>
+      </w:r>
+      <w:proofErr w:type="spellStart"/>
+      <w:proofErr w:type="gramStart"/>
+      <w:r>
+        <w:t>boughtInLastMonth</w:t>
+      </w:r>
+      <w:proofErr w:type="spellEnd"/>
+      <w:proofErr w:type="gramEnd"/>
+      <w:r>
+        <w:t xml:space="preserve">”: Coluna referente ao número de vendas no último mês (Tipo </w:t>
+      </w:r>
+      <w:proofErr w:type="spellStart"/>
+      <w:r>
+        <w:t>Int</w:t>
+      </w:r>
+      <w:proofErr w:type="spellEnd"/>
+      <w:r>
+        <w:t>)</w:t>
+      </w:r>
+    </w:p>
+    <w:p/>
+    <w:p>
+      <w:pPr>
+        <w:rPr>
+          <w:b/>
           <w:sz w:val="24"/>
           <w:szCs w:val="24"/>
         </w:rPr>
       </w:pPr>
       <w:r>
         <w:rPr>
-          <w:b w:val="1"/>
+          <w:b/>
           <w:sz w:val="24"/>
           <w:szCs w:val="24"/>
-          <w:rtl w:val="0"/>
-        </w:rPr>
-        <w:t xml:space="preserve">Arquivo “amazon_categories”</w:t>
-      </w:r>
-    </w:p>
-    <w:p>
-      <w:pPr>
-        <w:ind w:left="0" w:firstLine="0"/>
-        <w:rPr>
-          <w:b w:val="1"/>
+        </w:rPr>
+        <w:t>Arquivo “</w:t>
+      </w:r>
+      <w:proofErr w:type="spellStart"/>
+      <w:r>
+        <w:rPr>
+          <w:b/>
           <w:sz w:val="24"/>
           <w:szCs w:val="24"/>
         </w:rPr>
-      </w:pPr>
-      <w:r>
-        <w:rPr>
-          <w:rtl w:val="0"/>
-        </w:rPr>
-      </w:r>
+        <w:t>amazon_categories</w:t>
+      </w:r>
+      <w:proofErr w:type="spellEnd"/>
+      <w:r>
+        <w:rPr>
+          <w:b/>
+          <w:sz w:val="24"/>
+          <w:szCs w:val="24"/>
+        </w:rPr>
+        <w:t>”</w:t>
+      </w:r>
+    </w:p>
+    <w:p>
+      <w:pPr>
+        <w:rPr>
+          <w:b/>
+          <w:sz w:val="24"/>
+          <w:szCs w:val="24"/>
+        </w:rPr>
+      </w:pPr>
     </w:p>
     <w:p>
       <w:pPr>
@@ -393,14 +590,25 @@
           <w:ilvl w:val="0"/>
           <w:numId w:val="2"/>
         </w:numPr>
-        <w:ind w:left="720" w:hanging="360"/>
-        <w:rPr/>
-      </w:pPr>
-      <w:r>
-        <w:rPr>
-          <w:rtl w:val="0"/>
-        </w:rPr>
-        <w:t xml:space="preserve">“id”: Coluna referente ao ID das categorias dos produtos (Tipo Int)</w:t>
+      </w:pPr>
+      <w:r>
+        <w:t>“</w:t>
+      </w:r>
+      <w:proofErr w:type="gramStart"/>
+      <w:r>
+        <w:t>id</w:t>
+      </w:r>
+      <w:proofErr w:type="gramEnd"/>
+      <w:r>
+        <w:t xml:space="preserve">”: Coluna referente ao ID das categorias dos produtos (Tipo </w:t>
+      </w:r>
+      <w:proofErr w:type="spellStart"/>
+      <w:r>
+        <w:t>Int</w:t>
+      </w:r>
+      <w:proofErr w:type="spellEnd"/>
+      <w:r>
+        <w:t>)</w:t>
       </w:r>
     </w:p>
     <w:p>
@@ -409,62 +617,178 @@
           <w:ilvl w:val="0"/>
           <w:numId w:val="2"/>
         </w:numPr>
-        <w:ind w:left="720" w:hanging="360"/>
-        <w:rPr>
-          <w:u w:val="none"/>
-        </w:rPr>
-      </w:pPr>
-      <w:r>
-        <w:rPr>
-          <w:rtl w:val="0"/>
-        </w:rPr>
-        <w:t xml:space="preserve">“category_name”: Coluna referente ao nome das categorias dos produtos (Tipo String)</w:t>
-      </w:r>
-    </w:p>
-    <w:p>
-      <w:pPr>
-        <w:ind w:left="720" w:firstLine="0"/>
-        <w:rPr/>
-      </w:pPr>
-      <w:r>
-        <w:rPr>
-          <w:rtl w:val="0"/>
-        </w:rPr>
-      </w:r>
-    </w:p>
-    <w:p>
-      <w:pPr>
-        <w:ind w:left="0" w:firstLine="0"/>
-        <w:rPr/>
-      </w:pPr>
-      <w:r>
-        <w:rPr>
-          <w:rtl w:val="0"/>
-        </w:rPr>
-      </w:r>
-    </w:p>
-    <w:p>
-      <w:pPr>
-        <w:rPr/>
-      </w:pPr>
-      <w:r>
-        <w:rPr>
-          <w:rtl w:val="0"/>
-        </w:rPr>
-      </w:r>
+      </w:pPr>
+      <w:r>
+        <w:t>“</w:t>
+      </w:r>
+      <w:proofErr w:type="spellStart"/>
+      <w:proofErr w:type="gramStart"/>
+      <w:r>
+        <w:t>category</w:t>
+      </w:r>
+      <w:proofErr w:type="gramEnd"/>
+      <w:r>
+        <w:t>_name</w:t>
+      </w:r>
+      <w:proofErr w:type="spellEnd"/>
+      <w:r>
+        <w:t xml:space="preserve">”: Coluna referente ao nome das categorias dos produtos (Tipo </w:t>
+      </w:r>
+      <w:proofErr w:type="spellStart"/>
+      <w:r>
+        <w:t>String</w:t>
+      </w:r>
+      <w:proofErr w:type="spellEnd"/>
+      <w:r>
+        <w:t>)</w:t>
+      </w:r>
+    </w:p>
+    <w:p>
+      <w:pPr>
+        <w:ind w:left="720"/>
+      </w:pPr>
+    </w:p>
+    <w:p/>
+    <w:p>
+      <w:pPr>
+        <w:rPr>
+          <w:b/>
+        </w:rPr>
+      </w:pPr>
+      <w:r>
+        <w:rPr>
+          <w:b/>
+          <w:sz w:val="24"/>
+        </w:rPr>
+        <w:t>Variável Target</w:t>
+      </w:r>
+    </w:p>
+    <w:p>
+      <w:pPr>
+        <w:rPr>
+          <w:b/>
+        </w:rPr>
+      </w:pPr>
+    </w:p>
+    <w:p>
+      <w:r>
+        <w:t xml:space="preserve">A variável </w:t>
+      </w:r>
+      <w:proofErr w:type="spellStart"/>
+      <w:r>
+        <w:t>target</w:t>
+      </w:r>
+      <w:proofErr w:type="spellEnd"/>
+      <w:r>
+        <w:t xml:space="preserve"> escolhida foi a coluna “</w:t>
+      </w:r>
+      <w:proofErr w:type="spellStart"/>
+      <w:r>
+        <w:t>IsBestSeller</w:t>
+      </w:r>
+      <w:proofErr w:type="spellEnd"/>
+      <w:r>
+        <w:t>” para prever os produtos presentes na categoria dos mais vendidos do próximo mês.</w:t>
+      </w:r>
+      <w:r>
+        <w:br/>
+      </w:r>
+      <w:r>
+        <w:br/>
+        <w:t xml:space="preserve">Escolhemos essa variável </w:t>
+      </w:r>
+      <w:proofErr w:type="spellStart"/>
+      <w:r>
+        <w:t>target</w:t>
+      </w:r>
+      <w:proofErr w:type="spellEnd"/>
+      <w:r>
+        <w:t xml:space="preserve"> , pois é possível traçar o desempenho de um produto, facilitando uma tomada de decisão para um possível fornecedor.</w:t>
+      </w:r>
+    </w:p>
+    <w:p/>
+    <w:p>
+      <w:r>
+        <w:t xml:space="preserve">Para </w:t>
+      </w:r>
+      <w:r>
+        <w:t>aplicação das técnicas de IA</w:t>
+      </w:r>
+      <w:r>
+        <w:t xml:space="preserve"> não será necessário a transformação de nenhuma variável.</w:t>
+      </w:r>
+    </w:p>
+    <w:p/>
+    <w:p/>
+    <w:p/>
+    <w:p>
+      <w:pPr>
+        <w:rPr>
+          <w:b/>
+          <w:sz w:val="24"/>
+        </w:rPr>
+      </w:pPr>
+      <w:r>
+        <w:rPr>
+          <w:b/>
+          <w:sz w:val="24"/>
+        </w:rPr>
+        <w:t>Levantamento de hipótese</w:t>
+      </w:r>
+    </w:p>
+    <w:p>
+      <w:pPr>
+        <w:rPr>
+          <w:b/>
+          <w:sz w:val="24"/>
+        </w:rPr>
+      </w:pPr>
+    </w:p>
+    <w:p>
+      <w:r>
+        <w:t>A hipótese a ser levantada é: Qual a probabilidade de produtos que sofreram alteração de preço, ter o valor da coluna “</w:t>
+      </w:r>
+      <w:proofErr w:type="spellStart"/>
+      <w:r>
+        <w:t>IsBestSeller</w:t>
+      </w:r>
+      <w:proofErr w:type="spellEnd"/>
+      <w:r>
+        <w:t xml:space="preserve">” como </w:t>
+      </w:r>
+      <w:proofErr w:type="spellStart"/>
+      <w:r>
+        <w:t>True</w:t>
+      </w:r>
+      <w:proofErr w:type="spellEnd"/>
+      <w:r>
+        <w:t>?</w:t>
+      </w:r>
+    </w:p>
+    <w:p/>
+    <w:p>
+      <w:r>
+        <w:t>Para o levantamento da hipótese não será necessário a transformação de nenhuma variável.</w:t>
+      </w:r>
+      <w:bookmarkStart w:id="1" w:name="_GoBack"/>
+      <w:bookmarkEnd w:id="1"/>
     </w:p>
     <w:sectPr>
-      <w:pgSz w:h="16834" w:w="11909" w:orient="portrait"/>
-      <w:pgMar w:bottom="1440" w:top="1440" w:left="1440" w:right="1440" w:header="720" w:footer="720"/>
+      <w:pgSz w:w="11909" w:h="16834"/>
+      <w:pgMar w:top="1440" w:right="1440" w:bottom="1440" w:left="1440" w:header="720" w:footer="720" w:gutter="0"/>
       <w:pgNumType w:start="1"/>
+      <w:cols w:space="720"/>
     </w:sectPr>
   </w:body>
 </w:document>
 </file>
 
 <file path=word/numbering.xml><?xml version="1.0" encoding="utf-8"?>
-<w:numbering xmlns:mc="http://schemas.openxmlformats.org/markup-compatibility/2006" xmlns:o="urn:schemas-microsoft-com:office:office" xmlns:r="http://schemas.openxmlformats.org/officeDocument/2006/relationships" xmlns:m="http://schemas.openxmlformats.org/officeDocument/2006/math" xmlns:v="urn:schemas-microsoft-com:vml" xmlns:wp="http://schemas.openxmlformats.org/drawingml/2006/wordprocessingDrawing" xmlns:w10="urn:schemas-microsoft-com:office:word" xmlns:w="http://schemas.openxmlformats.org/wordprocessingml/2006/main" xmlns:wne="http://schemas.microsoft.com/office/word/2006/wordml" xmlns:sl="http://schemas.openxmlformats.org/schemaLibrary/2006/main" xmlns:a="http://schemas.openxmlformats.org/drawingml/2006/main" xmlns:pic="http://schemas.openxmlformats.org/drawingml/2006/picture" xmlns:c="http://schemas.openxmlformats.org/drawingml/2006/chart" xmlns:lc="http://schemas.openxmlformats.org/drawingml/2006/lockedCanvas" xmlns:dgm="http://schemas.openxmlformats.org/drawingml/2006/diagram" xmlns:wps="http://schemas.microsoft.com/office/word/2010/wordprocessingShape" xmlns:wpg="http://schemas.microsoft.com/office/word/2010/wordprocessingGroup" xmlns:w14="http://schemas.microsoft.com/office/word/2010/wordml" xmlns:w15="http://schemas.microsoft.com/office/word/2012/wordml">
-  <w:abstractNum w:abstractNumId="1">
+<w:numbering xmlns:wpc="http://schemas.microsoft.com/office/word/2010/wordprocessingCanvas" xmlns:cx="http://schemas.microsoft.com/office/drawing/2014/chartex" xmlns:mc="http://schemas.openxmlformats.org/markup-compatibility/2006" xmlns:o="urn:schemas-microsoft-com:office:office" xmlns:r="http://schemas.openxmlformats.org/officeDocument/2006/relationships" xmlns:m="http://schemas.openxmlformats.org/officeDocument/2006/math" xmlns:v="urn:schemas-microsoft-com:vml" xmlns:wp14="http://schemas.microsoft.com/office/word/2010/wordprocessingDrawing" xmlns:wp="http://schemas.openxmlformats.org/drawingml/2006/wordprocessingDrawing" xmlns:w10="urn:schemas-microsoft-com:office:word" xmlns:w="http://schemas.openxmlformats.org/wordprocessingml/2006/main" xmlns:w14="http://schemas.microsoft.com/office/word/2010/wordml" xmlns:w15="http://schemas.microsoft.com/office/word/2012/wordml" xmlns:w16se="http://schemas.microsoft.com/office/word/2015/wordml/symex" xmlns:wpg="http://schemas.microsoft.com/office/word/2010/wordprocessingGroup" xmlns:wpi="http://schemas.microsoft.com/office/word/2010/wordprocessingInk" xmlns:wne="http://schemas.microsoft.com/office/word/2006/wordml" xmlns:wps="http://schemas.microsoft.com/office/word/2010/wordprocessingShape" mc:Ignorable="w14 w15 w16se wp14">
+  <w:abstractNum w:abstractNumId="0" w15:restartNumberingAfterBreak="0">
+    <w:nsid w:val="14621E89"/>
+    <w:multiLevelType w:val="multilevel"/>
+    <w:tmpl w:val="6A049C90"/>
     <w:lvl w:ilvl="0">
       <w:start w:val="1"/>
       <w:numFmt w:val="bullet"/>
@@ -574,7 +898,10 @@
       </w:rPr>
     </w:lvl>
   </w:abstractNum>
-  <w:abstractNum w:abstractNumId="2">
+  <w:abstractNum w:abstractNumId="1" w15:restartNumberingAfterBreak="0">
+    <w:nsid w:val="4D7709B2"/>
+    <w:multiLevelType w:val="multilevel"/>
+    <w:tmpl w:val="4090646E"/>
     <w:lvl w:ilvl="0">
       <w:start w:val="1"/>
       <w:numFmt w:val="bullet"/>
@@ -688,20 +1015,20 @@
     <w:abstractNumId w:val="1"/>
   </w:num>
   <w:num w:numId="2">
-    <w:abstractNumId w:val="2"/>
+    <w:abstractNumId w:val="0"/>
   </w:num>
 </w:numbering>
 </file>
 
 <file path=word/styles.xml><?xml version="1.0" encoding="utf-8"?>
-<w:styles xmlns:mc="http://schemas.openxmlformats.org/markup-compatibility/2006" xmlns:o="urn:schemas-microsoft-com:office:office" xmlns:r="http://schemas.openxmlformats.org/officeDocument/2006/relationships" xmlns:m="http://schemas.openxmlformats.org/officeDocument/2006/math" xmlns:v="urn:schemas-microsoft-com:vml" xmlns:wp="http://schemas.openxmlformats.org/drawingml/2006/wordprocessingDrawing" xmlns:w10="urn:schemas-microsoft-com:office:word" xmlns:w="http://schemas.openxmlformats.org/wordprocessingml/2006/main" xmlns:wne="http://schemas.microsoft.com/office/word/2006/wordml" xmlns:sl="http://schemas.openxmlformats.org/schemaLibrary/2006/main" xmlns:a="http://schemas.openxmlformats.org/drawingml/2006/main" xmlns:pic="http://schemas.openxmlformats.org/drawingml/2006/picture" xmlns:c="http://schemas.openxmlformats.org/drawingml/2006/chart" xmlns:lc="http://schemas.openxmlformats.org/drawingml/2006/lockedCanvas" xmlns:dgm="http://schemas.openxmlformats.org/drawingml/2006/diagram" xmlns:wps="http://schemas.microsoft.com/office/word/2010/wordprocessingShape" xmlns:wpg="http://schemas.microsoft.com/office/word/2010/wordprocessingGroup" xmlns:w14="http://schemas.microsoft.com/office/word/2010/wordml" xmlns:w15="http://schemas.microsoft.com/office/word/2012/wordml">
+<w:styles xmlns:mc="http://schemas.openxmlformats.org/markup-compatibility/2006" xmlns:r="http://schemas.openxmlformats.org/officeDocument/2006/relationships" xmlns:w="http://schemas.openxmlformats.org/wordprocessingml/2006/main" xmlns:w14="http://schemas.microsoft.com/office/word/2010/wordml" xmlns:w15="http://schemas.microsoft.com/office/word/2012/wordml" xmlns:w16se="http://schemas.microsoft.com/office/word/2015/wordml/symex" mc:Ignorable="w14 w15 w16se">
   <w:docDefaults>
     <w:rPrDefault>
       <w:rPr>
-        <w:rFonts w:ascii="Arial" w:cs="Arial" w:eastAsia="Arial" w:hAnsi="Arial"/>
+        <w:rFonts w:ascii="Arial" w:eastAsia="Arial" w:hAnsi="Arial" w:cs="Arial"/>
         <w:sz w:val="22"/>
         <w:szCs w:val="22"/>
-        <w:lang w:val="pt_BR"/>
+        <w:lang w:val="pt-BR" w:eastAsia="pt-BR" w:bidi="ar-SA"/>
       </w:rPr>
     </w:rPrDefault>
     <w:pPrDefault>
@@ -710,69 +1037,437 @@
       </w:pPr>
     </w:pPrDefault>
   </w:docDefaults>
-  <w:style w:type="paragraph" w:styleId="Normal" w:default="1">
-    <w:name w:val="normal"/>
+  <w:latentStyles w:defLockedState="0" w:defUIPriority="99" w:defSemiHidden="0" w:defUnhideWhenUsed="0" w:defQFormat="0" w:count="371">
+    <w:lsdException w:name="Normal" w:uiPriority="0" w:qFormat="1"/>
+    <w:lsdException w:name="heading 1" w:uiPriority="9" w:qFormat="1"/>
+    <w:lsdException w:name="heading 2" w:semiHidden="1" w:uiPriority="9" w:unhideWhenUsed="1" w:qFormat="1"/>
+    <w:lsdException w:name="heading 3" w:semiHidden="1" w:uiPriority="9" w:unhideWhenUsed="1" w:qFormat="1"/>
+    <w:lsdException w:name="heading 4" w:semiHidden="1" w:uiPriority="9" w:unhideWhenUsed="1" w:qFormat="1"/>
+    <w:lsdException w:name="heading 5" w:semiHidden="1" w:uiPriority="9" w:unhideWhenUsed="1" w:qFormat="1"/>
+    <w:lsdException w:name="heading 6" w:semiHidden="1" w:uiPriority="9" w:unhideWhenUsed="1" w:qFormat="1"/>
+    <w:lsdException w:name="heading 7" w:semiHidden="1" w:uiPriority="9" w:unhideWhenUsed="1" w:qFormat="1"/>
+    <w:lsdException w:name="heading 8" w:semiHidden="1" w:uiPriority="9" w:unhideWhenUsed="1" w:qFormat="1"/>
+    <w:lsdException w:name="heading 9" w:semiHidden="1" w:uiPriority="9" w:unhideWhenUsed="1" w:qFormat="1"/>
+    <w:lsdException w:name="index 1" w:semiHidden="1" w:unhideWhenUsed="1"/>
+    <w:lsdException w:name="index 2" w:semiHidden="1" w:unhideWhenUsed="1"/>
+    <w:lsdException w:name="index 3" w:semiHidden="1" w:unhideWhenUsed="1"/>
+    <w:lsdException w:name="index 4" w:semiHidden="1" w:unhideWhenUsed="1"/>
+    <w:lsdException w:name="index 5" w:semiHidden="1" w:unhideWhenUsed="1"/>
+    <w:lsdException w:name="index 6" w:semiHidden="1" w:unhideWhenUsed="1"/>
+    <w:lsdException w:name="index 7" w:semiHidden="1" w:unhideWhenUsed="1"/>
+    <w:lsdException w:name="index 8" w:semiHidden="1" w:unhideWhenUsed="1"/>
+    <w:lsdException w:name="index 9" w:semiHidden="1" w:unhideWhenUsed="1"/>
+    <w:lsdException w:name="toc 1" w:semiHidden="1" w:uiPriority="39" w:unhideWhenUsed="1"/>
+    <w:lsdException w:name="toc 2" w:semiHidden="1" w:uiPriority="39" w:unhideWhenUsed="1"/>
+    <w:lsdException w:name="toc 3" w:semiHidden="1" w:uiPriority="39" w:unhideWhenUsed="1"/>
+    <w:lsdException w:name="toc 4" w:semiHidden="1" w:uiPriority="39" w:unhideWhenUsed="1"/>
+    <w:lsdException w:name="toc 5" w:semiHidden="1" w:uiPriority="39" w:unhideWhenUsed="1"/>
+    <w:lsdException w:name="toc 6" w:semiHidden="1" w:uiPriority="39" w:unhideWhenUsed="1"/>
+    <w:lsdException w:name="toc 7" w:semiHidden="1" w:uiPriority="39" w:unhideWhenUsed="1"/>
+    <w:lsdException w:name="toc 8" w:semiHidden="1" w:uiPriority="39" w:unhideWhenUsed="1"/>
+    <w:lsdException w:name="toc 9" w:semiHidden="1" w:uiPriority="39" w:unhideWhenUsed="1"/>
+    <w:lsdException w:name="Normal Indent" w:semiHidden="1" w:unhideWhenUsed="1"/>
+    <w:lsdException w:name="footnote text" w:semiHidden="1" w:unhideWhenUsed="1"/>
+    <w:lsdException w:name="annotation text" w:semiHidden="1" w:unhideWhenUsed="1"/>
+    <w:lsdException w:name="header" w:semiHidden="1" w:unhideWhenUsed="1"/>
+    <w:lsdException w:name="footer" w:semiHidden="1" w:unhideWhenUsed="1"/>
+    <w:lsdException w:name="index heading" w:semiHidden="1" w:unhideWhenUsed="1"/>
+    <w:lsdException w:name="caption" w:semiHidden="1" w:uiPriority="35" w:unhideWhenUsed="1" w:qFormat="1"/>
+    <w:lsdException w:name="table of figures" w:semiHidden="1" w:unhideWhenUsed="1"/>
+    <w:lsdException w:name="envelope address" w:semiHidden="1" w:unhideWhenUsed="1"/>
+    <w:lsdException w:name="envelope return" w:semiHidden="1" w:unhideWhenUsed="1"/>
+    <w:lsdException w:name="footnote reference" w:semiHidden="1" w:unhideWhenUsed="1"/>
+    <w:lsdException w:name="annotation reference" w:semiHidden="1" w:unhideWhenUsed="1"/>
+    <w:lsdException w:name="line number" w:semiHidden="1" w:unhideWhenUsed="1"/>
+    <w:lsdException w:name="page number" w:semiHidden="1" w:unhideWhenUsed="1"/>
+    <w:lsdException w:name="endnote reference" w:semiHidden="1" w:unhideWhenUsed="1"/>
+    <w:lsdException w:name="endnote text" w:semiHidden="1" w:unhideWhenUsed="1"/>
+    <w:lsdException w:name="table of authorities" w:semiHidden="1" w:unhideWhenUsed="1"/>
+    <w:lsdException w:name="macro" w:semiHidden="1" w:unhideWhenUsed="1"/>
+    <w:lsdException w:name="toa heading" w:semiHidden="1" w:unhideWhenUsed="1"/>
+    <w:lsdException w:name="List" w:semiHidden="1" w:unhideWhenUsed="1"/>
+    <w:lsdException w:name="List Bullet" w:semiHidden="1" w:unhideWhenUsed="1"/>
+    <w:lsdException w:name="List Number" w:semiHidden="1" w:unhideWhenUsed="1"/>
+    <w:lsdException w:name="List 2" w:semiHidden="1" w:unhideWhenUsed="1"/>
+    <w:lsdException w:name="List 3" w:semiHidden="1" w:unhideWhenUsed="1"/>
+    <w:lsdException w:name="List 4" w:semiHidden="1" w:unhideWhenUsed="1"/>
+    <w:lsdException w:name="List 5" w:semiHidden="1" w:unhideWhenUsed="1"/>
+    <w:lsdException w:name="List Bullet 2" w:semiHidden="1" w:unhideWhenUsed="1"/>
+    <w:lsdException w:name="List Bullet 3" w:semiHidden="1" w:unhideWhenUsed="1"/>
+    <w:lsdException w:name="List Bullet 4" w:semiHidden="1" w:unhideWhenUsed="1"/>
+    <w:lsdException w:name="List Bullet 5" w:semiHidden="1" w:unhideWhenUsed="1"/>
+    <w:lsdException w:name="List Number 2" w:semiHidden="1" w:unhideWhenUsed="1"/>
+    <w:lsdException w:name="List Number 3" w:semiHidden="1" w:unhideWhenUsed="1"/>
+    <w:lsdException w:name="List Number 4" w:semiHidden="1" w:unhideWhenUsed="1"/>
+    <w:lsdException w:name="List Number 5" w:semiHidden="1" w:unhideWhenUsed="1"/>
+    <w:lsdException w:name="Title" w:uiPriority="10" w:qFormat="1"/>
+    <w:lsdException w:name="Closing" w:semiHidden="1" w:unhideWhenUsed="1"/>
+    <w:lsdException w:name="Signature" w:semiHidden="1" w:unhideWhenUsed="1"/>
+    <w:lsdException w:name="Default Paragraph Font" w:semiHidden="1" w:uiPriority="1" w:unhideWhenUsed="1"/>
+    <w:lsdException w:name="Body Text" w:semiHidden="1" w:unhideWhenUsed="1"/>
+    <w:lsdException w:name="Body Text Indent" w:semiHidden="1" w:unhideWhenUsed="1"/>
+    <w:lsdException w:name="List Continue" w:semiHidden="1" w:unhideWhenUsed="1"/>
+    <w:lsdException w:name="List Continue 2" w:semiHidden="1" w:unhideWhenUsed="1"/>
+    <w:lsdException w:name="List Continue 3" w:semiHidden="1" w:unhideWhenUsed="1"/>
+    <w:lsdException w:name="List Continue 4" w:semiHidden="1" w:unhideWhenUsed="1"/>
+    <w:lsdException w:name="List Continue 5" w:semiHidden="1" w:unhideWhenUsed="1"/>
+    <w:lsdException w:name="Message Header" w:semiHidden="1" w:unhideWhenUsed="1"/>
+    <w:lsdException w:name="Subtitle" w:uiPriority="11" w:qFormat="1"/>
+    <w:lsdException w:name="Salutation" w:semiHidden="1" w:unhideWhenUsed="1"/>
+    <w:lsdException w:name="Date" w:semiHidden="1" w:unhideWhenUsed="1"/>
+    <w:lsdException w:name="Body Text First Indent" w:semiHidden="1" w:unhideWhenUsed="1"/>
+    <w:lsdException w:name="Body Text First Indent 2" w:semiHidden="1" w:unhideWhenUsed="1"/>
+    <w:lsdException w:name="Note Heading" w:semiHidden="1" w:unhideWhenUsed="1"/>
+    <w:lsdException w:name="Body Text 2" w:semiHidden="1" w:unhideWhenUsed="1"/>
+    <w:lsdException w:name="Body Text 3" w:semiHidden="1" w:unhideWhenUsed="1"/>
+    <w:lsdException w:name="Body Text Indent 2" w:semiHidden="1" w:unhideWhenUsed="1"/>
+    <w:lsdException w:name="Body Text Indent 3" w:semiHidden="1" w:unhideWhenUsed="1"/>
+    <w:lsdException w:name="Block Text" w:semiHidden="1" w:unhideWhenUsed="1"/>
+    <w:lsdException w:name="Hyperlink" w:semiHidden="1" w:unhideWhenUsed="1"/>
+    <w:lsdException w:name="FollowedHyperlink" w:semiHidden="1" w:unhideWhenUsed="1"/>
+    <w:lsdException w:name="Strong" w:uiPriority="22" w:qFormat="1"/>
+    <w:lsdException w:name="Emphasis" w:uiPriority="20" w:qFormat="1"/>
+    <w:lsdException w:name="Document Map" w:semiHidden="1" w:unhideWhenUsed="1"/>
+    <w:lsdException w:name="Plain Text" w:semiHidden="1" w:unhideWhenUsed="1"/>
+    <w:lsdException w:name="E-mail Signature" w:semiHidden="1" w:unhideWhenUsed="1"/>
+    <w:lsdException w:name="HTML Top of Form" w:semiHidden="1" w:unhideWhenUsed="1"/>
+    <w:lsdException w:name="HTML Bottom of Form" w:semiHidden="1" w:unhideWhenUsed="1"/>
+    <w:lsdException w:name="Normal (Web)" w:semiHidden="1" w:unhideWhenUsed="1"/>
+    <w:lsdException w:name="HTML Acronym" w:semiHidden="1" w:unhideWhenUsed="1"/>
+    <w:lsdException w:name="HTML Address" w:semiHidden="1" w:unhideWhenUsed="1"/>
+    <w:lsdException w:name="HTML Cite" w:semiHidden="1" w:unhideWhenUsed="1"/>
+    <w:lsdException w:name="HTML Code" w:semiHidden="1" w:unhideWhenUsed="1"/>
+    <w:lsdException w:name="HTML Definition" w:semiHidden="1" w:unhideWhenUsed="1"/>
+    <w:lsdException w:name="HTML Keyboard" w:semiHidden="1" w:unhideWhenUsed="1"/>
+    <w:lsdException w:name="HTML Preformatted" w:semiHidden="1" w:unhideWhenUsed="1"/>
+    <w:lsdException w:name="HTML Sample" w:semiHidden="1" w:unhideWhenUsed="1"/>
+    <w:lsdException w:name="HTML Typewriter" w:semiHidden="1" w:unhideWhenUsed="1"/>
+    <w:lsdException w:name="HTML Variable" w:semiHidden="1" w:unhideWhenUsed="1"/>
+    <w:lsdException w:name="Normal Table" w:semiHidden="1" w:unhideWhenUsed="1"/>
+    <w:lsdException w:name="annotation subject" w:semiHidden="1" w:unhideWhenUsed="1"/>
+    <w:lsdException w:name="No List" w:semiHidden="1" w:unhideWhenUsed="1"/>
+    <w:lsdException w:name="Outline List 1" w:semiHidden="1" w:unhideWhenUsed="1"/>
+    <w:lsdException w:name="Outline List 2" w:semiHidden="1" w:unhideWhenUsed="1"/>
+    <w:lsdException w:name="Outline List 3" w:semiHidden="1" w:unhideWhenUsed="1"/>
+    <w:lsdException w:name="Table Simple 1" w:semiHidden="1" w:unhideWhenUsed="1"/>
+    <w:lsdException w:name="Table Simple 2" w:semiHidden="1" w:unhideWhenUsed="1"/>
+    <w:lsdException w:name="Table Simple 3" w:semiHidden="1" w:unhideWhenUsed="1"/>
+    <w:lsdException w:name="Table Classic 1" w:semiHidden="1" w:unhideWhenUsed="1"/>
+    <w:lsdException w:name="Table Classic 2" w:semiHidden="1" w:unhideWhenUsed="1"/>
+    <w:lsdException w:name="Table Classic 3" w:semiHidden="1" w:unhideWhenUsed="1"/>
+    <w:lsdException w:name="Table Classic 4" w:semiHidden="1" w:unhideWhenUsed="1"/>
+    <w:lsdException w:name="Table Colorful 1" w:semiHidden="1" w:unhideWhenUsed="1"/>
+    <w:lsdException w:name="Table Colorful 2" w:semiHidden="1" w:unhideWhenUsed="1"/>
+    <w:lsdException w:name="Table Colorful 3" w:semiHidden="1" w:unhideWhenUsed="1"/>
+    <w:lsdException w:name="Table Columns 1" w:semiHidden="1" w:unhideWhenUsed="1"/>
+    <w:lsdException w:name="Table Columns 2" w:semiHidden="1" w:unhideWhenUsed="1"/>
+    <w:lsdException w:name="Table Columns 3" w:semiHidden="1" w:unhideWhenUsed="1"/>
+    <w:lsdException w:name="Table Columns 4" w:semiHidden="1" w:unhideWhenUsed="1"/>
+    <w:lsdException w:name="Table Columns 5" w:semiHidden="1" w:unhideWhenUsed="1"/>
+    <w:lsdException w:name="Table Grid 1" w:semiHidden="1" w:unhideWhenUsed="1"/>
+    <w:lsdException w:name="Table Grid 2" w:semiHidden="1" w:unhideWhenUsed="1"/>
+    <w:lsdException w:name="Table Grid 3" w:semiHidden="1" w:unhideWhenUsed="1"/>
+    <w:lsdException w:name="Table Grid 4" w:semiHidden="1" w:unhideWhenUsed="1"/>
+    <w:lsdException w:name="Table Grid 5" w:semiHidden="1" w:unhideWhenUsed="1"/>
+    <w:lsdException w:name="Table Grid 6" w:semiHidden="1" w:unhideWhenUsed="1"/>
+    <w:lsdException w:name="Table Grid 7" w:semiHidden="1" w:unhideWhenUsed="1"/>
+    <w:lsdException w:name="Table Grid 8" w:semiHidden="1" w:unhideWhenUsed="1"/>
+    <w:lsdException w:name="Table List 1" w:semiHidden="1" w:unhideWhenUsed="1"/>
+    <w:lsdException w:name="Table List 2" w:semiHidden="1" w:unhideWhenUsed="1"/>
+    <w:lsdException w:name="Table List 3" w:semiHidden="1" w:unhideWhenUsed="1"/>
+    <w:lsdException w:name="Table List 4" w:semiHidden="1" w:unhideWhenUsed="1"/>
+    <w:lsdException w:name="Table List 5" w:semiHidden="1" w:unhideWhenUsed="1"/>
+    <w:lsdException w:name="Table List 6" w:semiHidden="1" w:unhideWhenUsed="1"/>
+    <w:lsdException w:name="Table List 7" w:semiHidden="1" w:unhideWhenUsed="1"/>
+    <w:lsdException w:name="Table List 8" w:semiHidden="1" w:unhideWhenUsed="1"/>
+    <w:lsdException w:name="Table 3D effects 1" w:semiHidden="1" w:unhideWhenUsed="1"/>
+    <w:lsdException w:name="Table 3D effects 2" w:semiHidden="1" w:unhideWhenUsed="1"/>
+    <w:lsdException w:name="Table 3D effects 3" w:semiHidden="1" w:unhideWhenUsed="1"/>
+    <w:lsdException w:name="Table Contemporary" w:semiHidden="1" w:unhideWhenUsed="1"/>
+    <w:lsdException w:name="Table Elegant" w:semiHidden="1" w:unhideWhenUsed="1"/>
+    <w:lsdException w:name="Table Professional" w:semiHidden="1" w:unhideWhenUsed="1"/>
+    <w:lsdException w:name="Table Subtle 1" w:semiHidden="1" w:unhideWhenUsed="1"/>
+    <w:lsdException w:name="Table Subtle 2" w:semiHidden="1" w:unhideWhenUsed="1"/>
+    <w:lsdException w:name="Table Web 1" w:semiHidden="1" w:unhideWhenUsed="1"/>
+    <w:lsdException w:name="Table Web 2" w:semiHidden="1" w:unhideWhenUsed="1"/>
+    <w:lsdException w:name="Table Web 3" w:semiHidden="1" w:unhideWhenUsed="1"/>
+    <w:lsdException w:name="Balloon Text" w:semiHidden="1" w:unhideWhenUsed="1"/>
+    <w:lsdException w:name="Table Grid" w:uiPriority="39"/>
+    <w:lsdException w:name="Table Theme" w:semiHidden="1" w:unhideWhenUsed="1"/>
+    <w:lsdException w:name="Placeholder Text" w:semiHidden="1"/>
+    <w:lsdException w:name="No Spacing" w:uiPriority="1" w:qFormat="1"/>
+    <w:lsdException w:name="Light Shading" w:uiPriority="60"/>
+    <w:lsdException w:name="Light List" w:uiPriority="61"/>
+    <w:lsdException w:name="Light Grid" w:uiPriority="62"/>
+    <w:lsdException w:name="Medium Shading 1" w:uiPriority="63"/>
+    <w:lsdException w:name="Medium Shading 2" w:uiPriority="64"/>
+    <w:lsdException w:name="Medium List 1" w:uiPriority="65"/>
+    <w:lsdException w:name="Medium List 2" w:uiPriority="66"/>
+    <w:lsdException w:name="Medium Grid 1" w:uiPriority="67"/>
+    <w:lsdException w:name="Medium Grid 2" w:uiPriority="68"/>
+    <w:lsdException w:name="Medium Grid 3" w:uiPriority="69"/>
+    <w:lsdException w:name="Dark List" w:uiPriority="70"/>
+    <w:lsdException w:name="Colorful Shading" w:uiPriority="71"/>
+    <w:lsdException w:name="Colorful List" w:uiPriority="72"/>
+    <w:lsdException w:name="Colorful Grid" w:uiPriority="73"/>
+    <w:lsdException w:name="Light Shading Accent 1" w:uiPriority="60"/>
+    <w:lsdException w:name="Light List Accent 1" w:uiPriority="61"/>
+    <w:lsdException w:name="Light Grid Accent 1" w:uiPriority="62"/>
+    <w:lsdException w:name="Medium Shading 1 Accent 1" w:uiPriority="63"/>
+    <w:lsdException w:name="Medium Shading 2 Accent 1" w:uiPriority="64"/>
+    <w:lsdException w:name="Medium List 1 Accent 1" w:uiPriority="65"/>
+    <w:lsdException w:name="Revision" w:semiHidden="1"/>
+    <w:lsdException w:name="List Paragraph" w:uiPriority="34" w:qFormat="1"/>
+    <w:lsdException w:name="Quote" w:uiPriority="29" w:qFormat="1"/>
+    <w:lsdException w:name="Intense Quote" w:uiPriority="30" w:qFormat="1"/>
+    <w:lsdException w:name="Medium List 2 Accent 1" w:uiPriority="66"/>
+    <w:lsdException w:name="Medium Grid 1 Accent 1" w:uiPriority="67"/>
+    <w:lsdException w:name="Medium Grid 2 Accent 1" w:uiPriority="68"/>
+    <w:lsdException w:name="Medium Grid 3 Accent 1" w:uiPriority="69"/>
+    <w:lsdException w:name="Dark List Accent 1" w:uiPriority="70"/>
+    <w:lsdException w:name="Colorful Shading Accent 1" w:uiPriority="71"/>
+    <w:lsdException w:name="Colorful List Accent 1" w:uiPriority="72"/>
+    <w:lsdException w:name="Colorful Grid Accent 1" w:uiPriority="73"/>
+    <w:lsdException w:name="Light Shading Accent 2" w:uiPriority="60"/>
+    <w:lsdException w:name="Light List Accent 2" w:uiPriority="61"/>
+    <w:lsdException w:name="Light Grid Accent 2" w:uiPriority="62"/>
+    <w:lsdException w:name="Medium Shading 1 Accent 2" w:uiPriority="63"/>
+    <w:lsdException w:name="Medium Shading 2 Accent 2" w:uiPriority="64"/>
+    <w:lsdException w:name="Medium List 1 Accent 2" w:uiPriority="65"/>
+    <w:lsdException w:name="Medium List 2 Accent 2" w:uiPriority="66"/>
+    <w:lsdException w:name="Medium Grid 1 Accent 2" w:uiPriority="67"/>
+    <w:lsdException w:name="Medium Grid 2 Accent 2" w:uiPriority="68"/>
+    <w:lsdException w:name="Medium Grid 3 Accent 2" w:uiPriority="69"/>
+    <w:lsdException w:name="Dark List Accent 2" w:uiPriority="70"/>
+    <w:lsdException w:name="Colorful Shading Accent 2" w:uiPriority="71"/>
+    <w:lsdException w:name="Colorful List Accent 2" w:uiPriority="72"/>
+    <w:lsdException w:name="Colorful Grid Accent 2" w:uiPriority="73"/>
+    <w:lsdException w:name="Light Shading Accent 3" w:uiPriority="60"/>
+    <w:lsdException w:name="Light List Accent 3" w:uiPriority="61"/>
+    <w:lsdException w:name="Light Grid Accent 3" w:uiPriority="62"/>
+    <w:lsdException w:name="Medium Shading 1 Accent 3" w:uiPriority="63"/>
+    <w:lsdException w:name="Medium Shading 2 Accent 3" w:uiPriority="64"/>
+    <w:lsdException w:name="Medium List 1 Accent 3" w:uiPriority="65"/>
+    <w:lsdException w:name="Medium List 2 Accent 3" w:uiPriority="66"/>
+    <w:lsdException w:name="Medium Grid 1 Accent 3" w:uiPriority="67"/>
+    <w:lsdException w:name="Medium Grid 2 Accent 3" w:uiPriority="68"/>
+    <w:lsdException w:name="Medium Grid 3 Accent 3" w:uiPriority="69"/>
+    <w:lsdException w:name="Dark List Accent 3" w:uiPriority="70"/>
+    <w:lsdException w:name="Colorful Shading Accent 3" w:uiPriority="71"/>
+    <w:lsdException w:name="Colorful List Accent 3" w:uiPriority="72"/>
+    <w:lsdException w:name="Colorful Grid Accent 3" w:uiPriority="73"/>
+    <w:lsdException w:name="Light Shading Accent 4" w:uiPriority="60"/>
+    <w:lsdException w:name="Light List Accent 4" w:uiPriority="61"/>
+    <w:lsdException w:name="Light Grid Accent 4" w:uiPriority="62"/>
+    <w:lsdException w:name="Medium Shading 1 Accent 4" w:uiPriority="63"/>
+    <w:lsdException w:name="Medium Shading 2 Accent 4" w:uiPriority="64"/>
+    <w:lsdException w:name="Medium List 1 Accent 4" w:uiPriority="65"/>
+    <w:lsdException w:name="Medium List 2 Accent 4" w:uiPriority="66"/>
+    <w:lsdException w:name="Medium Grid 1 Accent 4" w:uiPriority="67"/>
+    <w:lsdException w:name="Medium Grid 2 Accent 4" w:uiPriority="68"/>
+    <w:lsdException w:name="Medium Grid 3 Accent 4" w:uiPriority="69"/>
+    <w:lsdException w:name="Dark List Accent 4" w:uiPriority="70"/>
+    <w:lsdException w:name="Colorful Shading Accent 4" w:uiPriority="71"/>
+    <w:lsdException w:name="Colorful List Accent 4" w:uiPriority="72"/>
+    <w:lsdException w:name="Colorful Grid Accent 4" w:uiPriority="73"/>
+    <w:lsdException w:name="Light Shading Accent 5" w:uiPriority="60"/>
+    <w:lsdException w:name="Light List Accent 5" w:uiPriority="61"/>
+    <w:lsdException w:name="Light Grid Accent 5" w:uiPriority="62"/>
+    <w:lsdException w:name="Medium Shading 1 Accent 5" w:uiPriority="63"/>
+    <w:lsdException w:name="Medium Shading 2 Accent 5" w:uiPriority="64"/>
+    <w:lsdException w:name="Medium List 1 Accent 5" w:uiPriority="65"/>
+    <w:lsdException w:name="Medium List 2 Accent 5" w:uiPriority="66"/>
+    <w:lsdException w:name="Medium Grid 1 Accent 5" w:uiPriority="67"/>
+    <w:lsdException w:name="Medium Grid 2 Accent 5" w:uiPriority="68"/>
+    <w:lsdException w:name="Medium Grid 3 Accent 5" w:uiPriority="69"/>
+    <w:lsdException w:name="Dark List Accent 5" w:uiPriority="70"/>
+    <w:lsdException w:name="Colorful Shading Accent 5" w:uiPriority="71"/>
+    <w:lsdException w:name="Colorful List Accent 5" w:uiPriority="72"/>
+    <w:lsdException w:name="Colorful Grid Accent 5" w:uiPriority="73"/>
+    <w:lsdException w:name="Light Shading Accent 6" w:uiPriority="60"/>
+    <w:lsdException w:name="Light List Accent 6" w:uiPriority="61"/>
+    <w:lsdException w:name="Light Grid Accent 6" w:uiPriority="62"/>
+    <w:lsdException w:name="Medium Shading 1 Accent 6" w:uiPriority="63"/>
+    <w:lsdException w:name="Medium Shading 2 Accent 6" w:uiPriority="64"/>
+    <w:lsdException w:name="Medium List 1 Accent 6" w:uiPriority="65"/>
+    <w:lsdException w:name="Medium List 2 Accent 6" w:uiPriority="66"/>
+    <w:lsdException w:name="Medium Grid 1 Accent 6" w:uiPriority="67"/>
+    <w:lsdException w:name="Medium Grid 2 Accent 6" w:uiPriority="68"/>
+    <w:lsdException w:name="Medium Grid 3 Accent 6" w:uiPriority="69"/>
+    <w:lsdException w:name="Dark List Accent 6" w:uiPriority="70"/>
+    <w:lsdException w:name="Colorful Shading Accent 6" w:uiPriority="71"/>
+    <w:lsdException w:name="Colorful List Accent 6" w:uiPriority="72"/>
+    <w:lsdException w:name="Colorful Grid Accent 6" w:uiPriority="73"/>
+    <w:lsdException w:name="Subtle Emphasis" w:uiPriority="19" w:qFormat="1"/>
+    <w:lsdException w:name="Intense Emphasis" w:uiPriority="21" w:qFormat="1"/>
+    <w:lsdException w:name="Subtle Reference" w:uiPriority="31" w:qFormat="1"/>
+    <w:lsdException w:name="Intense Reference" w:uiPriority="32" w:qFormat="1"/>
+    <w:lsdException w:name="Book Title" w:uiPriority="33" w:qFormat="1"/>
+    <w:lsdException w:name="Bibliography" w:semiHidden="1" w:uiPriority="37" w:unhideWhenUsed="1"/>
+    <w:lsdException w:name="TOC Heading" w:semiHidden="1" w:uiPriority="39" w:unhideWhenUsed="1" w:qFormat="1"/>
+    <w:lsdException w:name="Plain Table 1" w:uiPriority="41"/>
+    <w:lsdException w:name="Plain Table 2" w:uiPriority="42"/>
+    <w:lsdException w:name="Plain Table 3" w:uiPriority="43"/>
+    <w:lsdException w:name="Plain Table 4" w:uiPriority="44"/>
+    <w:lsdException w:name="Plain Table 5" w:uiPriority="45"/>
+    <w:lsdException w:name="Grid Table Light" w:uiPriority="40"/>
+    <w:lsdException w:name="Grid Table 1 Light" w:uiPriority="46"/>
+    <w:lsdException w:name="Grid Table 2" w:uiPriority="47"/>
+    <w:lsdException w:name="Grid Table 3" w:uiPriority="48"/>
+    <w:lsdException w:name="Grid Table 4" w:uiPriority="49"/>
+    <w:lsdException w:name="Grid Table 5 Dark" w:uiPriority="50"/>
+    <w:lsdException w:name="Grid Table 6 Colorful" w:uiPriority="51"/>
+    <w:lsdException w:name="Grid Table 7 Colorful" w:uiPriority="52"/>
+    <w:lsdException w:name="Grid Table 1 Light Accent 1" w:uiPriority="46"/>
+    <w:lsdException w:name="Grid Table 2 Accent 1" w:uiPriority="47"/>
+    <w:lsdException w:name="Grid Table 3 Accent 1" w:uiPriority="48"/>
+    <w:lsdException w:name="Grid Table 4 Accent 1" w:uiPriority="49"/>
+    <w:lsdException w:name="Grid Table 5 Dark Accent 1" w:uiPriority="50"/>
+    <w:lsdException w:name="Grid Table 6 Colorful Accent 1" w:uiPriority="51"/>
+    <w:lsdException w:name="Grid Table 7 Colorful Accent 1" w:uiPriority="52"/>
+    <w:lsdException w:name="Grid Table 1 Light Accent 2" w:uiPriority="46"/>
+    <w:lsdException w:name="Grid Table 2 Accent 2" w:uiPriority="47"/>
+    <w:lsdException w:name="Grid Table 3 Accent 2" w:uiPriority="48"/>
+    <w:lsdException w:name="Grid Table 4 Accent 2" w:uiPriority="49"/>
+    <w:lsdException w:name="Grid Table 5 Dark Accent 2" w:uiPriority="50"/>
+    <w:lsdException w:name="Grid Table 6 Colorful Accent 2" w:uiPriority="51"/>
+    <w:lsdException w:name="Grid Table 7 Colorful Accent 2" w:uiPriority="52"/>
+    <w:lsdException w:name="Grid Table 1 Light Accent 3" w:uiPriority="46"/>
+    <w:lsdException w:name="Grid Table 2 Accent 3" w:uiPriority="47"/>
+    <w:lsdException w:name="Grid Table 3 Accent 3" w:uiPriority="48"/>
+    <w:lsdException w:name="Grid Table 4 Accent 3" w:uiPriority="49"/>
+    <w:lsdException w:name="Grid Table 5 Dark Accent 3" w:uiPriority="50"/>
+    <w:lsdException w:name="Grid Table 6 Colorful Accent 3" w:uiPriority="51"/>
+    <w:lsdException w:name="Grid Table 7 Colorful Accent 3" w:uiPriority="52"/>
+    <w:lsdException w:name="Grid Table 1 Light Accent 4" w:uiPriority="46"/>
+    <w:lsdException w:name="Grid Table 2 Accent 4" w:uiPriority="47"/>
+    <w:lsdException w:name="Grid Table 3 Accent 4" w:uiPriority="48"/>
+    <w:lsdException w:name="Grid Table 4 Accent 4" w:uiPriority="49"/>
+    <w:lsdException w:name="Grid Table 5 Dark Accent 4" w:uiPriority="50"/>
+    <w:lsdException w:name="Grid Table 6 Colorful Accent 4" w:uiPriority="51"/>
+    <w:lsdException w:name="Grid Table 7 Colorful Accent 4" w:uiPriority="52"/>
+    <w:lsdException w:name="Grid Table 1 Light Accent 5" w:uiPriority="46"/>
+    <w:lsdException w:name="Grid Table 2 Accent 5" w:uiPriority="47"/>
+    <w:lsdException w:name="Grid Table 3 Accent 5" w:uiPriority="48"/>
+    <w:lsdException w:name="Grid Table 4 Accent 5" w:uiPriority="49"/>
+    <w:lsdException w:name="Grid Table 5 Dark Accent 5" w:uiPriority="50"/>
+    <w:lsdException w:name="Grid Table 6 Colorful Accent 5" w:uiPriority="51"/>
+    <w:lsdException w:name="Grid Table 7 Colorful Accent 5" w:uiPriority="52"/>
+    <w:lsdException w:name="Grid Table 1 Light Accent 6" w:uiPriority="46"/>
+    <w:lsdException w:name="Grid Table 2 Accent 6" w:uiPriority="47"/>
+    <w:lsdException w:name="Grid Table 3 Accent 6" w:uiPriority="48"/>
+    <w:lsdException w:name="Grid Table 4 Accent 6" w:uiPriority="49"/>
+    <w:lsdException w:name="Grid Table 5 Dark Accent 6" w:uiPriority="50"/>
+    <w:lsdException w:name="Grid Table 6 Colorful Accent 6" w:uiPriority="51"/>
+    <w:lsdException w:name="Grid Table 7 Colorful Accent 6" w:uiPriority="52"/>
+    <w:lsdException w:name="List Table 1 Light" w:uiPriority="46"/>
+    <w:lsdException w:name="List Table 2" w:uiPriority="47"/>
+    <w:lsdException w:name="List Table 3" w:uiPriority="48"/>
+    <w:lsdException w:name="List Table 4" w:uiPriority="49"/>
+    <w:lsdException w:name="List Table 5 Dark" w:uiPriority="50"/>
+    <w:lsdException w:name="List Table 6 Colorful" w:uiPriority="51"/>
+    <w:lsdException w:name="List Table 7 Colorful" w:uiPriority="52"/>
+    <w:lsdException w:name="List Table 1 Light Accent 1" w:uiPriority="46"/>
+    <w:lsdException w:name="List Table 2 Accent 1" w:uiPriority="47"/>
+    <w:lsdException w:name="List Table 3 Accent 1" w:uiPriority="48"/>
+    <w:lsdException w:name="List Table 4 Accent 1" w:uiPriority="49"/>
+    <w:lsdException w:name="List Table 5 Dark Accent 1" w:uiPriority="50"/>
+    <w:lsdException w:name="List Table 6 Colorful Accent 1" w:uiPriority="51"/>
+    <w:lsdException w:name="List Table 7 Colorful Accent 1" w:uiPriority="52"/>
+    <w:lsdException w:name="List Table 1 Light Accent 2" w:uiPriority="46"/>
+    <w:lsdException w:name="List Table 2 Accent 2" w:uiPriority="47"/>
+    <w:lsdException w:name="List Table 3 Accent 2" w:uiPriority="48"/>
+    <w:lsdException w:name="List Table 4 Accent 2" w:uiPriority="49"/>
+    <w:lsdException w:name="List Table 5 Dark Accent 2" w:uiPriority="50"/>
+    <w:lsdException w:name="List Table 6 Colorful Accent 2" w:uiPriority="51"/>
+    <w:lsdException w:name="List Table 7 Colorful Accent 2" w:uiPriority="52"/>
+    <w:lsdException w:name="List Table 1 Light Accent 3" w:uiPriority="46"/>
+    <w:lsdException w:name="List Table 2 Accent 3" w:uiPriority="47"/>
+    <w:lsdException w:name="List Table 3 Accent 3" w:uiPriority="48"/>
+    <w:lsdException w:name="List Table 4 Accent 3" w:uiPriority="49"/>
+    <w:lsdException w:name="List Table 5 Dark Accent 3" w:uiPriority="50"/>
+    <w:lsdException w:name="List Table 6 Colorful Accent 3" w:uiPriority="51"/>
+    <w:lsdException w:name="List Table 7 Colorful Accent 3" w:uiPriority="52"/>
+    <w:lsdException w:name="List Table 1 Light Accent 4" w:uiPriority="46"/>
+    <w:lsdException w:name="List Table 2 Accent 4" w:uiPriority="47"/>
+    <w:lsdException w:name="List Table 3 Accent 4" w:uiPriority="48"/>
+    <w:lsdException w:name="List Table 4 Accent 4" w:uiPriority="49"/>
+    <w:lsdException w:name="List Table 5 Dark Accent 4" w:uiPriority="50"/>
+    <w:lsdException w:name="List Table 6 Colorful Accent 4" w:uiPriority="51"/>
+    <w:lsdException w:name="List Table 7 Colorful Accent 4" w:uiPriority="52"/>
+    <w:lsdException w:name="List Table 1 Light Accent 5" w:uiPriority="46"/>
+    <w:lsdException w:name="List Table 2 Accent 5" w:uiPriority="47"/>
+    <w:lsdException w:name="List Table 3 Accent 5" w:uiPriority="48"/>
+    <w:lsdException w:name="List Table 4 Accent 5" w:uiPriority="49"/>
+    <w:lsdException w:name="List Table 5 Dark Accent 5" w:uiPriority="50"/>
+    <w:lsdException w:name="List Table 6 Colorful Accent 5" w:uiPriority="51"/>
+    <w:lsdException w:name="List Table 7 Colorful Accent 5" w:uiPriority="52"/>
+    <w:lsdException w:name="List Table 1 Light Accent 6" w:uiPriority="46"/>
+    <w:lsdException w:name="List Table 2 Accent 6" w:uiPriority="47"/>
+    <w:lsdException w:name="List Table 3 Accent 6" w:uiPriority="48"/>
+    <w:lsdException w:name="List Table 4 Accent 6" w:uiPriority="49"/>
+    <w:lsdException w:name="List Table 5 Dark Accent 6" w:uiPriority="50"/>
+    <w:lsdException w:name="List Table 6 Colorful Accent 6" w:uiPriority="51"/>
+    <w:lsdException w:name="List Table 7 Colorful Accent 6" w:uiPriority="52"/>
+  </w:latentStyles>
+  <w:style w:type="paragraph" w:default="1" w:styleId="Normal">
+    <w:name w:val="Normal"/>
   </w:style>
-  <w:style w:type="table" w:styleId="TableNormal" w:default="1">
-    <w:name w:val="Table Normal"/>
-  </w:style>
-  <w:style w:type="paragraph" w:styleId="Heading1">
+  <w:style w:type="paragraph" w:styleId="Ttulo1">
     <w:name w:val="heading 1"/>
     <w:basedOn w:val="Normal"/>
     <w:next w:val="Normal"/>
     <w:pPr>
-      <w:keepNext w:val="1"/>
-      <w:keepLines w:val="1"/>
-      <w:pageBreakBefore w:val="0"/>
-      <w:spacing w:after="120" w:before="400" w:lineRule="auto"/>
+      <w:keepNext/>
+      <w:keepLines/>
+      <w:spacing w:before="400" w:after="120"/>
+      <w:outlineLvl w:val="0"/>
     </w:pPr>
     <w:rPr>
       <w:sz w:val="40"/>
       <w:szCs w:val="40"/>
     </w:rPr>
   </w:style>
-  <w:style w:type="paragraph" w:styleId="Heading2">
+  <w:style w:type="paragraph" w:styleId="Ttulo2">
     <w:name w:val="heading 2"/>
     <w:basedOn w:val="Normal"/>
     <w:next w:val="Normal"/>
     <w:pPr>
-      <w:keepNext w:val="1"/>
-      <w:keepLines w:val="1"/>
-      <w:pageBreakBefore w:val="0"/>
-      <w:spacing w:after="120" w:before="360" w:lineRule="auto"/>
+      <w:keepNext/>
+      <w:keepLines/>
+      <w:spacing w:before="360" w:after="120"/>
+      <w:outlineLvl w:val="1"/>
     </w:pPr>
     <w:rPr>
-      <w:b w:val="0"/>
       <w:sz w:val="32"/>
       <w:szCs w:val="32"/>
     </w:rPr>
   </w:style>
-  <w:style w:type="paragraph" w:styleId="Heading3">
+  <w:style w:type="paragraph" w:styleId="Ttulo3">
     <w:name w:val="heading 3"/>
     <w:basedOn w:val="Normal"/>
     <w:next w:val="Normal"/>
     <w:pPr>
-      <w:keepNext w:val="1"/>
-      <w:keepLines w:val="1"/>
-      <w:pageBreakBefore w:val="0"/>
-      <w:spacing w:after="80" w:before="320" w:lineRule="auto"/>
+      <w:keepNext/>
+      <w:keepLines/>
+      <w:spacing w:before="320" w:after="80"/>
+      <w:outlineLvl w:val="2"/>
     </w:pPr>
     <w:rPr>
-      <w:b w:val="0"/>
       <w:color w:val="434343"/>
       <w:sz w:val="28"/>
       <w:szCs w:val="28"/>
     </w:rPr>
   </w:style>
-  <w:style w:type="paragraph" w:styleId="Heading4">
+  <w:style w:type="paragraph" w:styleId="Ttulo4">
     <w:name w:val="heading 4"/>
     <w:basedOn w:val="Normal"/>
     <w:next w:val="Normal"/>
     <w:pPr>
-      <w:keepNext w:val="1"/>
-      <w:keepLines w:val="1"/>
-      <w:pageBreakBefore w:val="0"/>
-      <w:spacing w:after="80" w:before="280" w:lineRule="auto"/>
+      <w:keepNext/>
+      <w:keepLines/>
+      <w:spacing w:before="280" w:after="80"/>
+      <w:outlineLvl w:val="3"/>
     </w:pPr>
     <w:rPr>
       <w:color w:val="666666"/>
@@ -780,67 +1475,97 @@
       <w:szCs w:val="24"/>
     </w:rPr>
   </w:style>
-  <w:style w:type="paragraph" w:styleId="Heading5">
+  <w:style w:type="paragraph" w:styleId="Ttulo5">
     <w:name w:val="heading 5"/>
     <w:basedOn w:val="Normal"/>
     <w:next w:val="Normal"/>
     <w:pPr>
-      <w:keepNext w:val="1"/>
-      <w:keepLines w:val="1"/>
-      <w:pageBreakBefore w:val="0"/>
-      <w:spacing w:after="80" w:before="240" w:lineRule="auto"/>
+      <w:keepNext/>
+      <w:keepLines/>
+      <w:spacing w:before="240" w:after="80"/>
+      <w:outlineLvl w:val="4"/>
     </w:pPr>
     <w:rPr>
       <w:color w:val="666666"/>
-      <w:sz w:val="22"/>
-      <w:szCs w:val="22"/>
     </w:rPr>
   </w:style>
-  <w:style w:type="paragraph" w:styleId="Heading6">
+  <w:style w:type="paragraph" w:styleId="Ttulo6">
     <w:name w:val="heading 6"/>
     <w:basedOn w:val="Normal"/>
     <w:next w:val="Normal"/>
     <w:pPr>
-      <w:keepNext w:val="1"/>
-      <w:keepLines w:val="1"/>
-      <w:pageBreakBefore w:val="0"/>
-      <w:spacing w:after="80" w:before="240" w:lineRule="auto"/>
+      <w:keepNext/>
+      <w:keepLines/>
+      <w:spacing w:before="240" w:after="80"/>
+      <w:outlineLvl w:val="5"/>
     </w:pPr>
     <w:rPr>
-      <w:i w:val="1"/>
+      <w:i/>
       <w:color w:val="666666"/>
-      <w:sz w:val="22"/>
-      <w:szCs w:val="22"/>
     </w:rPr>
   </w:style>
-  <w:style w:type="paragraph" w:styleId="Title">
+  <w:style w:type="character" w:default="1" w:styleId="Fontepargpadro">
+    <w:name w:val="Default Paragraph Font"/>
+    <w:uiPriority w:val="1"/>
+    <w:semiHidden/>
+    <w:unhideWhenUsed/>
+  </w:style>
+  <w:style w:type="table" w:default="1" w:styleId="Tabelanormal">
+    <w:name w:val="Normal Table"/>
+    <w:uiPriority w:val="99"/>
+    <w:semiHidden/>
+    <w:unhideWhenUsed/>
+    <w:tblPr>
+      <w:tblInd w:w="0" w:type="dxa"/>
+      <w:tblCellMar>
+        <w:top w:w="0" w:type="dxa"/>
+        <w:left w:w="108" w:type="dxa"/>
+        <w:bottom w:w="0" w:type="dxa"/>
+        <w:right w:w="108" w:type="dxa"/>
+      </w:tblCellMar>
+    </w:tblPr>
+  </w:style>
+  <w:style w:type="numbering" w:default="1" w:styleId="Semlista">
+    <w:name w:val="No List"/>
+    <w:uiPriority w:val="99"/>
+    <w:semiHidden/>
+    <w:unhideWhenUsed/>
+  </w:style>
+  <w:style w:type="table" w:customStyle="1" w:styleId="TableNormal">
+    <w:name w:val="Table Normal"/>
+    <w:tblPr>
+      <w:tblCellMar>
+        <w:top w:w="0" w:type="dxa"/>
+        <w:left w:w="0" w:type="dxa"/>
+        <w:bottom w:w="0" w:type="dxa"/>
+        <w:right w:w="0" w:type="dxa"/>
+      </w:tblCellMar>
+    </w:tblPr>
+  </w:style>
+  <w:style w:type="paragraph" w:styleId="Ttulo">
     <w:name w:val="Title"/>
     <w:basedOn w:val="Normal"/>
     <w:next w:val="Normal"/>
     <w:pPr>
-      <w:keepNext w:val="1"/>
-      <w:keepLines w:val="1"/>
-      <w:pageBreakBefore w:val="0"/>
-      <w:spacing w:after="60" w:before="0" w:lineRule="auto"/>
+      <w:keepNext/>
+      <w:keepLines/>
+      <w:spacing w:after="60"/>
     </w:pPr>
     <w:rPr>
       <w:sz w:val="52"/>
       <w:szCs w:val="52"/>
     </w:rPr>
   </w:style>
-  <w:style w:type="paragraph" w:styleId="Subtitle">
+  <w:style w:type="paragraph" w:styleId="Subttulo">
     <w:name w:val="Subtitle"/>
     <w:basedOn w:val="Normal"/>
     <w:next w:val="Normal"/>
     <w:pPr>
-      <w:keepNext w:val="1"/>
-      <w:keepLines w:val="1"/>
-      <w:pageBreakBefore w:val="0"/>
-      <w:spacing w:after="320" w:before="0" w:lineRule="auto"/>
+      <w:keepNext/>
+      <w:keepLines/>
+      <w:spacing w:after="320"/>
     </w:pPr>
     <w:rPr>
-      <w:rFonts w:ascii="Arial" w:cs="Arial" w:eastAsia="Arial" w:hAnsi="Arial"/>
-      <w:i w:val="0"/>
       <w:color w:val="666666"/>
       <w:sz w:val="30"/>
       <w:szCs w:val="30"/>

</xml_diff>

<commit_message>
Entrega 03 atualizada (IA & AD)
</commit_message>
<xml_diff>
--- a/Documentação - Projeto A3.docx
+++ b/Documentação - Projeto A3.docx
@@ -1,147 +1,198 @@
 
 <file path=word/document.xml><?xml version="1.0" encoding="utf-8"?>
-<w:document xmlns:mc="http://schemas.openxmlformats.org/markup-compatibility/2006" xmlns:o="urn:schemas-microsoft-com:office:office" xmlns:r="http://schemas.openxmlformats.org/officeDocument/2006/relationships" xmlns:m="http://schemas.openxmlformats.org/officeDocument/2006/math" xmlns:v="urn:schemas-microsoft-com:vml" xmlns:wp="http://schemas.openxmlformats.org/drawingml/2006/wordprocessingDrawing" xmlns:w10="urn:schemas-microsoft-com:office:word" xmlns:w="http://schemas.openxmlformats.org/wordprocessingml/2006/main" xmlns:wne="http://schemas.microsoft.com/office/word/2006/wordml" xmlns:sl="http://schemas.openxmlformats.org/schemaLibrary/2006/main" xmlns:a="http://schemas.openxmlformats.org/drawingml/2006/main" xmlns:pic="http://schemas.openxmlformats.org/drawingml/2006/picture" xmlns:c="http://schemas.openxmlformats.org/drawingml/2006/chart" xmlns:lc="http://schemas.openxmlformats.org/drawingml/2006/lockedCanvas" xmlns:dgm="http://schemas.openxmlformats.org/drawingml/2006/diagram" xmlns:wps="http://schemas.microsoft.com/office/word/2010/wordprocessingShape" xmlns:wpg="http://schemas.microsoft.com/office/word/2010/wordprocessingGroup" xmlns:w14="http://schemas.microsoft.com/office/word/2010/wordml" xmlns:w15="http://schemas.microsoft.com/office/word/2012/wordml">
+<w:document xmlns:wpc="http://schemas.microsoft.com/office/word/2010/wordprocessingCanvas" xmlns:cx="http://schemas.microsoft.com/office/drawing/2014/chartex" xmlns:mc="http://schemas.openxmlformats.org/markup-compatibility/2006" xmlns:o="urn:schemas-microsoft-com:office:office" xmlns:r="http://schemas.openxmlformats.org/officeDocument/2006/relationships" xmlns:m="http://schemas.openxmlformats.org/officeDocument/2006/math" xmlns:v="urn:schemas-microsoft-com:vml" xmlns:wp14="http://schemas.microsoft.com/office/word/2010/wordprocessingDrawing" xmlns:wp="http://schemas.openxmlformats.org/drawingml/2006/wordprocessingDrawing" xmlns:w10="urn:schemas-microsoft-com:office:word" xmlns:w="http://schemas.openxmlformats.org/wordprocessingml/2006/main" xmlns:w14="http://schemas.microsoft.com/office/word/2010/wordml" xmlns:w15="http://schemas.microsoft.com/office/word/2012/wordml" xmlns:w16se="http://schemas.microsoft.com/office/word/2015/wordml/symex" xmlns:wpg="http://schemas.microsoft.com/office/word/2010/wordprocessingGroup" xmlns:wpi="http://schemas.microsoft.com/office/word/2010/wordprocessingInk" xmlns:wne="http://schemas.microsoft.com/office/word/2006/wordml" xmlns:wps="http://schemas.microsoft.com/office/word/2010/wordprocessingShape" mc:Ignorable="w14 w15 w16se wp14">
   <w:body>
     <w:p>
       <w:pPr>
-        <w:pStyle w:val="Heading1"/>
+        <w:pStyle w:val="Ttulo1"/>
         <w:keepNext w:val="0"/>
         <w:keepLines w:val="0"/>
-        <w:shd w:fill="ffffff" w:val="clear"/>
-        <w:spacing w:after="240" w:before="0" w:lineRule="auto"/>
-        <w:rPr>
-          <w:rFonts w:ascii="Calibri" w:cs="Calibri" w:eastAsia="Calibri" w:hAnsi="Calibri"/>
+        <w:shd w:val="clear" w:color="auto" w:fill="FFFFFF"/>
+        <w:spacing w:before="0" w:after="240"/>
+        <w:rPr>
+          <w:rFonts w:ascii="Calibri" w:eastAsia="Calibri" w:hAnsi="Calibri" w:cs="Calibri"/>
           <w:color w:val="202124"/>
           <w:sz w:val="22"/>
           <w:szCs w:val="22"/>
         </w:rPr>
       </w:pPr>
-      <w:bookmarkStart w:colFirst="0" w:colLast="0" w:name="_i84yu62ry31g" w:id="0"/>
+      <w:bookmarkStart w:id="0" w:name="_i84yu62ry31g" w:colFirst="0" w:colLast="0"/>
       <w:bookmarkEnd w:id="0"/>
       <w:r>
         <w:rPr>
-          <w:rFonts w:ascii="Calibri" w:cs="Calibri" w:eastAsia="Calibri" w:hAnsi="Calibri"/>
+          <w:rFonts w:ascii="Calibri" w:eastAsia="Calibri" w:hAnsi="Calibri" w:cs="Calibri"/>
           <w:sz w:val="22"/>
           <w:szCs w:val="22"/>
-          <w:rtl w:val="0"/>
-        </w:rPr>
-        <w:t xml:space="preserve">A base de dados escolhida para o projeto A3 é a</w:t>
-      </w:r>
-      <w:r>
-        <w:rPr>
-          <w:rFonts w:ascii="Calibri" w:cs="Calibri" w:eastAsia="Calibri" w:hAnsi="Calibri"/>
-          <w:b w:val="1"/>
+        </w:rPr>
+        <w:t>A base de dados escolhida para o projeto A3 é a</w:t>
+      </w:r>
+      <w:r>
+        <w:rPr>
+          <w:rFonts w:ascii="Calibri" w:eastAsia="Calibri" w:hAnsi="Calibri" w:cs="Calibri"/>
+          <w:b/>
           <w:sz w:val="22"/>
           <w:szCs w:val="22"/>
-          <w:rtl w:val="0"/>
         </w:rPr>
         <w:t xml:space="preserve"> “</w:t>
       </w:r>
-      <w:r>
-        <w:rPr>
-          <w:rFonts w:ascii="Calibri" w:cs="Calibri" w:eastAsia="Calibri" w:hAnsi="Calibri"/>
-          <w:b w:val="1"/>
+      <w:proofErr w:type="spellStart"/>
+      <w:r>
+        <w:rPr>
+          <w:rFonts w:ascii="Calibri" w:eastAsia="Calibri" w:hAnsi="Calibri" w:cs="Calibri"/>
+          <w:b/>
           <w:color w:val="202124"/>
           <w:sz w:val="22"/>
           <w:szCs w:val="22"/>
-          <w:rtl w:val="0"/>
-        </w:rPr>
-        <w:t xml:space="preserve">Amazon Products Dataset 2023” </w:t>
-      </w:r>
-      <w:r>
-        <w:rPr>
-          <w:rFonts w:ascii="Calibri" w:cs="Calibri" w:eastAsia="Calibri" w:hAnsi="Calibri"/>
+        </w:rPr>
+        <w:t>Amazon</w:t>
+      </w:r>
+      <w:proofErr w:type="spellEnd"/>
+      <w:r>
+        <w:rPr>
+          <w:rFonts w:ascii="Calibri" w:eastAsia="Calibri" w:hAnsi="Calibri" w:cs="Calibri"/>
+          <w:b/>
           <w:color w:val="202124"/>
           <w:sz w:val="22"/>
           <w:szCs w:val="22"/>
-          <w:rtl w:val="0"/>
-        </w:rPr>
-        <w:t xml:space="preserve">referente ao mês de setembro, estando disponível no Kaggle: (</w:t>
-      </w:r>
-      <w:hyperlink r:id="rId6">
+        </w:rPr>
+        <w:t xml:space="preserve"> </w:t>
+      </w:r>
+      <w:proofErr w:type="spellStart"/>
+      <w:r>
+        <w:rPr>
+          <w:rFonts w:ascii="Calibri" w:eastAsia="Calibri" w:hAnsi="Calibri" w:cs="Calibri"/>
+          <w:b/>
+          <w:color w:val="202124"/>
+          <w:sz w:val="22"/>
+          <w:szCs w:val="22"/>
+        </w:rPr>
+        <w:t>Products</w:t>
+      </w:r>
+      <w:proofErr w:type="spellEnd"/>
+      <w:r>
+        <w:rPr>
+          <w:rFonts w:ascii="Calibri" w:eastAsia="Calibri" w:hAnsi="Calibri" w:cs="Calibri"/>
+          <w:b/>
+          <w:color w:val="202124"/>
+          <w:sz w:val="22"/>
+          <w:szCs w:val="22"/>
+        </w:rPr>
+        <w:t xml:space="preserve"> </w:t>
+      </w:r>
+      <w:proofErr w:type="spellStart"/>
+      <w:r>
+        <w:rPr>
+          <w:rFonts w:ascii="Calibri" w:eastAsia="Calibri" w:hAnsi="Calibri" w:cs="Calibri"/>
+          <w:b/>
+          <w:color w:val="202124"/>
+          <w:sz w:val="22"/>
+          <w:szCs w:val="22"/>
+        </w:rPr>
+        <w:t>Dataset</w:t>
+      </w:r>
+      <w:proofErr w:type="spellEnd"/>
+      <w:r>
+        <w:rPr>
+          <w:rFonts w:ascii="Calibri" w:eastAsia="Calibri" w:hAnsi="Calibri" w:cs="Calibri"/>
+          <w:b/>
+          <w:color w:val="202124"/>
+          <w:sz w:val="22"/>
+          <w:szCs w:val="22"/>
+        </w:rPr>
+        <w:t xml:space="preserve"> 2023” </w:t>
+      </w:r>
+      <w:r>
+        <w:rPr>
+          <w:rFonts w:ascii="Calibri" w:eastAsia="Calibri" w:hAnsi="Calibri" w:cs="Calibri"/>
+          <w:color w:val="202124"/>
+          <w:sz w:val="22"/>
+          <w:szCs w:val="22"/>
+        </w:rPr>
+        <w:t xml:space="preserve">referente ao mês de setembro, estando disponível no </w:t>
+      </w:r>
+      <w:proofErr w:type="spellStart"/>
+      <w:r>
+        <w:rPr>
+          <w:rFonts w:ascii="Calibri" w:eastAsia="Calibri" w:hAnsi="Calibri" w:cs="Calibri"/>
+          <w:color w:val="202124"/>
+          <w:sz w:val="22"/>
+          <w:szCs w:val="22"/>
+        </w:rPr>
+        <w:t>Kaggle</w:t>
+      </w:r>
+      <w:proofErr w:type="spellEnd"/>
+      <w:r>
+        <w:rPr>
+          <w:rFonts w:ascii="Calibri" w:eastAsia="Calibri" w:hAnsi="Calibri" w:cs="Calibri"/>
+          <w:color w:val="202124"/>
+          <w:sz w:val="22"/>
+          <w:szCs w:val="22"/>
+        </w:rPr>
+        <w:t>: (</w:t>
+      </w:r>
+      <w:hyperlink r:id="rId5">
         <w:r>
           <w:rPr>
-            <w:rFonts w:ascii="Calibri" w:cs="Calibri" w:eastAsia="Calibri" w:hAnsi="Calibri"/>
-            <w:color w:val="1155cc"/>
+            <w:rFonts w:ascii="Calibri" w:eastAsia="Calibri" w:hAnsi="Calibri" w:cs="Calibri"/>
+            <w:color w:val="1155CC"/>
             <w:sz w:val="22"/>
             <w:szCs w:val="22"/>
             <w:u w:val="single"/>
-            <w:rtl w:val="0"/>
           </w:rPr>
-          <w:t xml:space="preserve">https://www.kaggle.com/datasets/asaniczka/amazon-products-dataset-2023-1-4m-products?select=amazon_products.csv</w:t>
+          <w:t>https://www.kaggle.com/datasets/asaniczka/amazon-products-dataset-2023-1-4m-products?select=amazon_products.csv</w:t>
         </w:r>
       </w:hyperlink>
       <w:r>
         <w:rPr>
-          <w:rFonts w:ascii="Calibri" w:cs="Calibri" w:eastAsia="Calibri" w:hAnsi="Calibri"/>
+          <w:rFonts w:ascii="Calibri" w:eastAsia="Calibri" w:hAnsi="Calibri" w:cs="Calibri"/>
           <w:color w:val="202124"/>
           <w:sz w:val="22"/>
           <w:szCs w:val="22"/>
-          <w:rtl w:val="0"/>
-        </w:rPr>
-        <w:t xml:space="preserve">).</w:t>
-      </w:r>
-    </w:p>
-    <w:p>
-      <w:pPr>
-        <w:rPr/>
-      </w:pPr>
-      <w:r>
-        <w:rPr>
-          <w:rtl w:val="0"/>
-        </w:rPr>
-        <w:t xml:space="preserve">Utilizaremos esta base de dados para a UC de “Análise de Dados e Big Data” e “Inteligência Artificial”.</w:t>
-      </w:r>
-    </w:p>
-    <w:p>
-      <w:pPr>
-        <w:rPr/>
-      </w:pPr>
-      <w:r>
-        <w:rPr>
-          <w:rtl w:val="0"/>
-        </w:rPr>
-      </w:r>
-    </w:p>
-    <w:p>
-      <w:pPr>
-        <w:rPr/>
-      </w:pPr>
-      <w:r>
-        <w:rPr>
-          <w:rtl w:val="0"/>
-        </w:rPr>
-        <w:t xml:space="preserve">As colunas da base de dados estão divididas da seguinte forma:</w:t>
-      </w:r>
-    </w:p>
-    <w:p>
-      <w:pPr>
-        <w:rPr/>
-      </w:pPr>
-      <w:r>
-        <w:rPr>
-          <w:rtl w:val="0"/>
-        </w:rPr>
-      </w:r>
-    </w:p>
-    <w:p>
-      <w:pPr>
-        <w:rPr/>
-      </w:pPr>
-      <w:r>
-        <w:rPr>
-          <w:b w:val="1"/>
+        </w:rPr>
+        <w:t>).</w:t>
+      </w:r>
+    </w:p>
+    <w:p>
+      <w:r>
+        <w:t>Utilizaremos esta base de dados para a UC de “Análise de Dados e Big Data” e “Inteligência Artificial”.</w:t>
+      </w:r>
+    </w:p>
+    <w:p/>
+    <w:p>
+      <w:r>
+        <w:t>As colunas da base de dados estão divididas da seguinte forma:</w:t>
+      </w:r>
+    </w:p>
+    <w:p/>
+    <w:p>
+      <w:r>
+        <w:rPr>
+          <w:b/>
           <w:sz w:val="24"/>
           <w:szCs w:val="24"/>
-          <w:rtl w:val="0"/>
-        </w:rPr>
-        <w:t xml:space="preserve">Arquivo “amazon_products”:</w:t>
-      </w:r>
-      <w:r>
-        <w:rPr>
-          <w:rtl w:val="0"/>
-        </w:rPr>
-        <w:br w:type="textWrapping"/>
+        </w:rPr>
+        <w:t>Arquivo “</w:t>
+      </w:r>
+      <w:proofErr w:type="spellStart"/>
+      <w:r>
+        <w:rPr>
+          <w:b/>
+          <w:sz w:val="24"/>
+          <w:szCs w:val="24"/>
+        </w:rPr>
+        <w:t>amazon_products</w:t>
+      </w:r>
+      <w:proofErr w:type="spellEnd"/>
+      <w:r>
+        <w:rPr>
+          <w:b/>
+          <w:sz w:val="24"/>
+          <w:szCs w:val="24"/>
+        </w:rPr>
+        <w:t>”:</w:t>
+      </w:r>
+      <w:r>
+        <w:br/>
       </w:r>
     </w:p>
     <w:p>
@@ -150,16 +201,27 @@
           <w:ilvl w:val="0"/>
           <w:numId w:val="1"/>
         </w:numPr>
-        <w:ind w:left="720" w:hanging="360"/>
-        <w:rPr>
-          <w:u w:val="none"/>
-        </w:rPr>
-      </w:pPr>
-      <w:r>
-        <w:rPr>
-          <w:rtl w:val="0"/>
-        </w:rPr>
-        <w:t xml:space="preserve">“asin”: Coluna referente aos ID dos produtos (Tipo String)</w:t>
+      </w:pPr>
+      <w:r>
+        <w:t>“</w:t>
+      </w:r>
+      <w:proofErr w:type="spellStart"/>
+      <w:proofErr w:type="gramStart"/>
+      <w:r>
+        <w:t>asin</w:t>
+      </w:r>
+      <w:proofErr w:type="spellEnd"/>
+      <w:proofErr w:type="gramEnd"/>
+      <w:r>
+        <w:t xml:space="preserve">”: Coluna referente aos ID dos produtos (Tipo </w:t>
+      </w:r>
+      <w:proofErr w:type="spellStart"/>
+      <w:r>
+        <w:t>String</w:t>
+      </w:r>
+      <w:proofErr w:type="spellEnd"/>
+      <w:r>
+        <w:t>)</w:t>
       </w:r>
     </w:p>
     <w:p>
@@ -168,16 +230,27 @@
           <w:ilvl w:val="0"/>
           <w:numId w:val="1"/>
         </w:numPr>
-        <w:ind w:left="720" w:hanging="360"/>
-        <w:rPr>
-          <w:u w:val="none"/>
-        </w:rPr>
-      </w:pPr>
-      <w:r>
-        <w:rPr>
-          <w:rtl w:val="0"/>
-        </w:rPr>
-        <w:t xml:space="preserve">“title”: Coluna referente aos nomes dos produtos (Tipo String)</w:t>
+      </w:pPr>
+      <w:r>
+        <w:t>“</w:t>
+      </w:r>
+      <w:proofErr w:type="spellStart"/>
+      <w:proofErr w:type="gramStart"/>
+      <w:r>
+        <w:t>title</w:t>
+      </w:r>
+      <w:proofErr w:type="spellEnd"/>
+      <w:proofErr w:type="gramEnd"/>
+      <w:r>
+        <w:t xml:space="preserve">”: Coluna referente aos nomes dos produtos (Tipo </w:t>
+      </w:r>
+      <w:proofErr w:type="spellStart"/>
+      <w:r>
+        <w:t>String</w:t>
+      </w:r>
+      <w:proofErr w:type="spellEnd"/>
+      <w:r>
+        <w:t>)</w:t>
       </w:r>
     </w:p>
     <w:p>
@@ -186,16 +259,35 @@
           <w:ilvl w:val="0"/>
           <w:numId w:val="1"/>
         </w:numPr>
-        <w:ind w:left="720" w:hanging="360"/>
-        <w:rPr>
-          <w:u w:val="none"/>
-        </w:rPr>
-      </w:pPr>
-      <w:r>
-        <w:rPr>
-          <w:rtl w:val="0"/>
-        </w:rPr>
-        <w:t xml:space="preserve">“imgUrl”: Coluna referente ao Url da imagem dos produtos (Tipo String)</w:t>
+      </w:pPr>
+      <w:r>
+        <w:t>“</w:t>
+      </w:r>
+      <w:proofErr w:type="spellStart"/>
+      <w:proofErr w:type="gramStart"/>
+      <w:r>
+        <w:t>imgUrl</w:t>
+      </w:r>
+      <w:proofErr w:type="spellEnd"/>
+      <w:proofErr w:type="gramEnd"/>
+      <w:r>
+        <w:t xml:space="preserve">”: Coluna referente ao </w:t>
+      </w:r>
+      <w:proofErr w:type="spellStart"/>
+      <w:r>
+        <w:t>Url</w:t>
+      </w:r>
+      <w:proofErr w:type="spellEnd"/>
+      <w:r>
+        <w:t xml:space="preserve"> da imagem dos produtos (Tipo </w:t>
+      </w:r>
+      <w:proofErr w:type="spellStart"/>
+      <w:r>
+        <w:t>String</w:t>
+      </w:r>
+      <w:proofErr w:type="spellEnd"/>
+      <w:r>
+        <w:t>)</w:t>
       </w:r>
     </w:p>
     <w:p>
@@ -204,16 +296,35 @@
           <w:ilvl w:val="0"/>
           <w:numId w:val="1"/>
         </w:numPr>
-        <w:ind w:left="720" w:hanging="360"/>
-        <w:rPr>
-          <w:u w:val="none"/>
-        </w:rPr>
-      </w:pPr>
-      <w:r>
-        <w:rPr>
-          <w:rtl w:val="0"/>
-        </w:rPr>
-        <w:t xml:space="preserve">“productUrl”: Coluna referente ao Url dos produtos (Tipo String)</w:t>
+      </w:pPr>
+      <w:r>
+        <w:t>“</w:t>
+      </w:r>
+      <w:proofErr w:type="spellStart"/>
+      <w:proofErr w:type="gramStart"/>
+      <w:r>
+        <w:t>productUrl</w:t>
+      </w:r>
+      <w:proofErr w:type="spellEnd"/>
+      <w:proofErr w:type="gramEnd"/>
+      <w:r>
+        <w:t xml:space="preserve">”: Coluna referente ao </w:t>
+      </w:r>
+      <w:proofErr w:type="spellStart"/>
+      <w:r>
+        <w:t>Url</w:t>
+      </w:r>
+      <w:proofErr w:type="spellEnd"/>
+      <w:r>
+        <w:t xml:space="preserve"> dos produtos (Tipo </w:t>
+      </w:r>
+      <w:proofErr w:type="spellStart"/>
+      <w:r>
+        <w:t>String</w:t>
+      </w:r>
+      <w:proofErr w:type="spellEnd"/>
+      <w:r>
+        <w:t>)</w:t>
       </w:r>
     </w:p>
     <w:p>
@@ -222,16 +333,25 @@
           <w:ilvl w:val="0"/>
           <w:numId w:val="1"/>
         </w:numPr>
-        <w:ind w:left="720" w:hanging="360"/>
-        <w:rPr>
-          <w:u w:val="none"/>
-        </w:rPr>
-      </w:pPr>
-      <w:r>
-        <w:rPr>
-          <w:rtl w:val="0"/>
-        </w:rPr>
-        <w:t xml:space="preserve">“stars”: Coluna referente a avaliação dos clientes sobre os produtos, variando de 0 a 5 (Tipo Float)</w:t>
+      </w:pPr>
+      <w:r>
+        <w:t>“</w:t>
+      </w:r>
+      <w:proofErr w:type="gramStart"/>
+      <w:r>
+        <w:t>stars</w:t>
+      </w:r>
+      <w:proofErr w:type="gramEnd"/>
+      <w:r>
+        <w:t xml:space="preserve">”: Coluna referente a avaliação dos clientes sobre os produtos, variando de 0 a 5 (Tipo </w:t>
+      </w:r>
+      <w:proofErr w:type="spellStart"/>
+      <w:r>
+        <w:t>Float</w:t>
+      </w:r>
+      <w:proofErr w:type="spellEnd"/>
+      <w:r>
+        <w:t>)</w:t>
       </w:r>
     </w:p>
     <w:p>
@@ -240,16 +360,27 @@
           <w:ilvl w:val="0"/>
           <w:numId w:val="1"/>
         </w:numPr>
-        <w:ind w:left="720" w:hanging="360"/>
-        <w:rPr>
-          <w:u w:val="none"/>
-        </w:rPr>
-      </w:pPr>
-      <w:r>
-        <w:rPr>
-          <w:rtl w:val="0"/>
-        </w:rPr>
-        <w:t xml:space="preserve">“reviews”: Coluna referente ao número de comentários sobre os produtos (Tipo Int)</w:t>
+      </w:pPr>
+      <w:r>
+        <w:t>“</w:t>
+      </w:r>
+      <w:proofErr w:type="spellStart"/>
+      <w:proofErr w:type="gramStart"/>
+      <w:r>
+        <w:t>reviews</w:t>
+      </w:r>
+      <w:proofErr w:type="spellEnd"/>
+      <w:proofErr w:type="gramEnd"/>
+      <w:r>
+        <w:t xml:space="preserve">”: Coluna referente ao número de comentários sobre os produtos (Tipo </w:t>
+      </w:r>
+      <w:proofErr w:type="spellStart"/>
+      <w:r>
+        <w:t>Int</w:t>
+      </w:r>
+      <w:proofErr w:type="spellEnd"/>
+      <w:r>
+        <w:t>)</w:t>
       </w:r>
     </w:p>
     <w:p>
@@ -258,16 +389,27 @@
           <w:ilvl w:val="0"/>
           <w:numId w:val="1"/>
         </w:numPr>
-        <w:ind w:left="720" w:hanging="360"/>
-        <w:rPr>
-          <w:u w:val="none"/>
-        </w:rPr>
-      </w:pPr>
-      <w:r>
-        <w:rPr>
-          <w:rtl w:val="0"/>
-        </w:rPr>
-        <w:t xml:space="preserve">“price”: Coluna referente ao preço dos produtos (Tipo float)</w:t>
+      </w:pPr>
+      <w:r>
+        <w:t>“</w:t>
+      </w:r>
+      <w:proofErr w:type="spellStart"/>
+      <w:proofErr w:type="gramStart"/>
+      <w:r>
+        <w:t>price</w:t>
+      </w:r>
+      <w:proofErr w:type="spellEnd"/>
+      <w:proofErr w:type="gramEnd"/>
+      <w:r>
+        <w:t xml:space="preserve">”: Coluna referente ao preço dos produtos (Tipo </w:t>
+      </w:r>
+      <w:proofErr w:type="spellStart"/>
+      <w:r>
+        <w:t>float</w:t>
+      </w:r>
+      <w:proofErr w:type="spellEnd"/>
+      <w:r>
+        <w:t>)</w:t>
       </w:r>
     </w:p>
     <w:p>
@@ -276,16 +418,27 @@
           <w:ilvl w:val="0"/>
           <w:numId w:val="1"/>
         </w:numPr>
-        <w:ind w:left="720" w:hanging="360"/>
-        <w:rPr>
-          <w:u w:val="none"/>
-        </w:rPr>
-      </w:pPr>
-      <w:r>
-        <w:rPr>
-          <w:rtl w:val="0"/>
-        </w:rPr>
-        <w:t xml:space="preserve">“listPrice”: Coluna referente ao preço inicial dos produtos, caso o produto não tenha sofrido alteração de preço, o valor será 0 (Tipo float)</w:t>
+      </w:pPr>
+      <w:r>
+        <w:t>“</w:t>
+      </w:r>
+      <w:proofErr w:type="spellStart"/>
+      <w:proofErr w:type="gramStart"/>
+      <w:r>
+        <w:t>listPrice</w:t>
+      </w:r>
+      <w:proofErr w:type="spellEnd"/>
+      <w:proofErr w:type="gramEnd"/>
+      <w:r>
+        <w:t xml:space="preserve">”: Coluna referente ao preço inicial dos produtos, caso o produto não tenha sofrido alteração de preço, o valor será 0 (Tipo </w:t>
+      </w:r>
+      <w:proofErr w:type="spellStart"/>
+      <w:r>
+        <w:t>float</w:t>
+      </w:r>
+      <w:proofErr w:type="spellEnd"/>
+      <w:r>
+        <w:t>)</w:t>
       </w:r>
     </w:p>
     <w:p>
@@ -294,16 +447,38 @@
           <w:ilvl w:val="0"/>
           <w:numId w:val="1"/>
         </w:numPr>
-        <w:ind w:left="720" w:hanging="360"/>
-        <w:rPr>
-          <w:u w:val="none"/>
-        </w:rPr>
-      </w:pPr>
-      <w:r>
-        <w:rPr>
-          <w:rtl w:val="0"/>
-        </w:rPr>
-        <w:t xml:space="preserve">“category_id”: Coluna referente a categoria dos produtos, se baseando no arquivo “amazon_categories”(Tipo Int)</w:t>
+      </w:pPr>
+      <w:r>
+        <w:t>“</w:t>
+      </w:r>
+      <w:proofErr w:type="spellStart"/>
+      <w:proofErr w:type="gramStart"/>
+      <w:r>
+        <w:t>category</w:t>
+      </w:r>
+      <w:proofErr w:type="gramEnd"/>
+      <w:r>
+        <w:t>_id</w:t>
+      </w:r>
+      <w:proofErr w:type="spellEnd"/>
+      <w:r>
+        <w:t>”: Coluna referente a categoria dos produtos, se baseando no arquivo “</w:t>
+      </w:r>
+      <w:proofErr w:type="spellStart"/>
+      <w:r>
+        <w:t>amazon_categories</w:t>
+      </w:r>
+      <w:proofErr w:type="spellEnd"/>
+      <w:r>
+        <w:t xml:space="preserve">”(Tipo </w:t>
+      </w:r>
+      <w:proofErr w:type="spellStart"/>
+      <w:r>
+        <w:t>Int</w:t>
+      </w:r>
+      <w:proofErr w:type="spellEnd"/>
+      <w:r>
+        <w:t>)</w:t>
       </w:r>
     </w:p>
     <w:p>
@@ -312,16 +487,27 @@
           <w:ilvl w:val="0"/>
           <w:numId w:val="1"/>
         </w:numPr>
-        <w:ind w:left="720" w:hanging="360"/>
-        <w:rPr>
-          <w:u w:val="none"/>
-        </w:rPr>
-      </w:pPr>
-      <w:r>
-        <w:rPr>
-          <w:rtl w:val="0"/>
-        </w:rPr>
-        <w:t xml:space="preserve">“isBestSeller”: Coluna referente ao produto estar ou não na categoria de “mais vendido” (Tipo Boolean)</w:t>
+      </w:pPr>
+      <w:r>
+        <w:t>“</w:t>
+      </w:r>
+      <w:proofErr w:type="spellStart"/>
+      <w:proofErr w:type="gramStart"/>
+      <w:r>
+        <w:t>isBestSeller</w:t>
+      </w:r>
+      <w:proofErr w:type="spellEnd"/>
+      <w:proofErr w:type="gramEnd"/>
+      <w:r>
+        <w:t xml:space="preserve">”: Coluna referente ao produto estar ou não na categoria de “mais vendido” (Tipo </w:t>
+      </w:r>
+      <w:proofErr w:type="spellStart"/>
+      <w:r>
+        <w:t>Boolean</w:t>
+      </w:r>
+      <w:proofErr w:type="spellEnd"/>
+      <w:r>
+        <w:t>)</w:t>
       </w:r>
     </w:p>
     <w:p>
@@ -330,62 +516,73 @@
           <w:ilvl w:val="0"/>
           <w:numId w:val="1"/>
         </w:numPr>
-        <w:ind w:left="720" w:hanging="360"/>
-        <w:rPr>
-          <w:u w:val="none"/>
-        </w:rPr>
-      </w:pPr>
-      <w:r>
-        <w:rPr>
-          <w:rtl w:val="0"/>
-        </w:rPr>
-        <w:t xml:space="preserve">“boughtInLastMonth”: Coluna referente ao número de vendas no último mês (Tipo Int)</w:t>
-      </w:r>
-    </w:p>
-    <w:p>
-      <w:pPr>
-        <w:ind w:left="0" w:firstLine="0"/>
-        <w:rPr/>
-      </w:pPr>
-      <w:r>
-        <w:rPr>
-          <w:rtl w:val="0"/>
-        </w:rPr>
-      </w:r>
-    </w:p>
-    <w:p>
-      <w:pPr>
-        <w:ind w:left="0" w:firstLine="0"/>
-        <w:rPr>
-          <w:b w:val="1"/>
+      </w:pPr>
+      <w:r>
+        <w:t>“</w:t>
+      </w:r>
+      <w:proofErr w:type="spellStart"/>
+      <w:proofErr w:type="gramStart"/>
+      <w:r>
+        <w:t>boughtInLastMonth</w:t>
+      </w:r>
+      <w:proofErr w:type="spellEnd"/>
+      <w:proofErr w:type="gramEnd"/>
+      <w:r>
+        <w:t xml:space="preserve">”: Coluna referente ao número de vendas no último mês (Tipo </w:t>
+      </w:r>
+      <w:proofErr w:type="spellStart"/>
+      <w:r>
+        <w:t>Int</w:t>
+      </w:r>
+      <w:proofErr w:type="spellEnd"/>
+      <w:r>
+        <w:t>)</w:t>
+      </w:r>
+    </w:p>
+    <w:p/>
+    <w:p>
+      <w:pPr>
+        <w:rPr>
+          <w:b/>
           <w:sz w:val="24"/>
           <w:szCs w:val="24"/>
         </w:rPr>
       </w:pPr>
       <w:r>
         <w:rPr>
-          <w:b w:val="1"/>
+          <w:b/>
           <w:sz w:val="24"/>
           <w:szCs w:val="24"/>
-          <w:rtl w:val="0"/>
-        </w:rPr>
-        <w:t xml:space="preserve">Arquivo “amazon_categories”</w:t>
-      </w:r>
-    </w:p>
-    <w:p>
-      <w:pPr>
-        <w:ind w:left="0" w:firstLine="0"/>
-        <w:rPr>
-          <w:b w:val="1"/>
+        </w:rPr>
+        <w:t>Arquivo “</w:t>
+      </w:r>
+      <w:proofErr w:type="spellStart"/>
+      <w:r>
+        <w:rPr>
+          <w:b/>
           <w:sz w:val="24"/>
           <w:szCs w:val="24"/>
         </w:rPr>
-      </w:pPr>
-      <w:r>
-        <w:rPr>
-          <w:rtl w:val="0"/>
-        </w:rPr>
-      </w:r>
+        <w:t>amazon_categories</w:t>
+      </w:r>
+      <w:proofErr w:type="spellEnd"/>
+      <w:r>
+        <w:rPr>
+          <w:b/>
+          <w:sz w:val="24"/>
+          <w:szCs w:val="24"/>
+        </w:rPr>
+        <w:t>”</w:t>
+      </w:r>
+    </w:p>
+    <w:p>
+      <w:pPr>
+        <w:rPr>
+          <w:b/>
+          <w:sz w:val="24"/>
+          <w:szCs w:val="24"/>
+        </w:rPr>
+      </w:pPr>
     </w:p>
     <w:p>
       <w:pPr>
@@ -393,14 +590,25 @@
           <w:ilvl w:val="0"/>
           <w:numId w:val="2"/>
         </w:numPr>
-        <w:ind w:left="720" w:hanging="360"/>
-        <w:rPr/>
-      </w:pPr>
-      <w:r>
-        <w:rPr>
-          <w:rtl w:val="0"/>
-        </w:rPr>
-        <w:t xml:space="preserve">“id”: Coluna referente ao ID das categorias dos produtos (Tipo Int)</w:t>
+      </w:pPr>
+      <w:r>
+        <w:t>“</w:t>
+      </w:r>
+      <w:proofErr w:type="gramStart"/>
+      <w:r>
+        <w:t>id</w:t>
+      </w:r>
+      <w:proofErr w:type="gramEnd"/>
+      <w:r>
+        <w:t xml:space="preserve">”: Coluna referente ao ID das categorias dos produtos (Tipo </w:t>
+      </w:r>
+      <w:proofErr w:type="spellStart"/>
+      <w:r>
+        <w:t>Int</w:t>
+      </w:r>
+      <w:proofErr w:type="spellEnd"/>
+      <w:r>
+        <w:t>)</w:t>
       </w:r>
     </w:p>
     <w:p>
@@ -409,62 +617,178 @@
           <w:ilvl w:val="0"/>
           <w:numId w:val="2"/>
         </w:numPr>
-        <w:ind w:left="720" w:hanging="360"/>
-        <w:rPr>
-          <w:u w:val="none"/>
-        </w:rPr>
-      </w:pPr>
-      <w:r>
-        <w:rPr>
-          <w:rtl w:val="0"/>
-        </w:rPr>
-        <w:t xml:space="preserve">“category_name”: Coluna referente ao nome das categorias dos produtos (Tipo String)</w:t>
-      </w:r>
-    </w:p>
-    <w:p>
-      <w:pPr>
-        <w:ind w:left="720" w:firstLine="0"/>
-        <w:rPr/>
-      </w:pPr>
-      <w:r>
-        <w:rPr>
-          <w:rtl w:val="0"/>
-        </w:rPr>
-      </w:r>
-    </w:p>
-    <w:p>
-      <w:pPr>
-        <w:ind w:left="0" w:firstLine="0"/>
-        <w:rPr/>
-      </w:pPr>
-      <w:r>
-        <w:rPr>
-          <w:rtl w:val="0"/>
-        </w:rPr>
-      </w:r>
-    </w:p>
-    <w:p>
-      <w:pPr>
-        <w:rPr/>
-      </w:pPr>
-      <w:r>
-        <w:rPr>
-          <w:rtl w:val="0"/>
-        </w:rPr>
-      </w:r>
+      </w:pPr>
+      <w:r>
+        <w:t>“</w:t>
+      </w:r>
+      <w:proofErr w:type="spellStart"/>
+      <w:proofErr w:type="gramStart"/>
+      <w:r>
+        <w:t>category</w:t>
+      </w:r>
+      <w:proofErr w:type="gramEnd"/>
+      <w:r>
+        <w:t>_name</w:t>
+      </w:r>
+      <w:proofErr w:type="spellEnd"/>
+      <w:r>
+        <w:t xml:space="preserve">”: Coluna referente ao nome das categorias dos produtos (Tipo </w:t>
+      </w:r>
+      <w:proofErr w:type="spellStart"/>
+      <w:r>
+        <w:t>String</w:t>
+      </w:r>
+      <w:proofErr w:type="spellEnd"/>
+      <w:r>
+        <w:t>)</w:t>
+      </w:r>
+    </w:p>
+    <w:p>
+      <w:pPr>
+        <w:ind w:left="720"/>
+      </w:pPr>
+    </w:p>
+    <w:p/>
+    <w:p>
+      <w:pPr>
+        <w:rPr>
+          <w:b/>
+        </w:rPr>
+      </w:pPr>
+      <w:r>
+        <w:rPr>
+          <w:b/>
+          <w:sz w:val="24"/>
+        </w:rPr>
+        <w:t>Variável Target</w:t>
+      </w:r>
+    </w:p>
+    <w:p>
+      <w:pPr>
+        <w:rPr>
+          <w:b/>
+        </w:rPr>
+      </w:pPr>
+    </w:p>
+    <w:p>
+      <w:r>
+        <w:t xml:space="preserve">A variável </w:t>
+      </w:r>
+      <w:proofErr w:type="spellStart"/>
+      <w:r>
+        <w:t>target</w:t>
+      </w:r>
+      <w:proofErr w:type="spellEnd"/>
+      <w:r>
+        <w:t xml:space="preserve"> escolhida foi a coluna “</w:t>
+      </w:r>
+      <w:proofErr w:type="spellStart"/>
+      <w:r>
+        <w:t>IsBestSeller</w:t>
+      </w:r>
+      <w:proofErr w:type="spellEnd"/>
+      <w:r>
+        <w:t>” para prever os produtos presentes na categoria dos mais vendidos do próximo mês.</w:t>
+      </w:r>
+      <w:r>
+        <w:br/>
+      </w:r>
+      <w:r>
+        <w:br/>
+        <w:t xml:space="preserve">Escolhemos essa variável </w:t>
+      </w:r>
+      <w:proofErr w:type="spellStart"/>
+      <w:r>
+        <w:t>target</w:t>
+      </w:r>
+      <w:proofErr w:type="spellEnd"/>
+      <w:r>
+        <w:t xml:space="preserve"> , pois é possível traçar o desempenho de um produto, facilitando uma tomada de decisão para um possível fornecedor.</w:t>
+      </w:r>
+    </w:p>
+    <w:p/>
+    <w:p>
+      <w:r>
+        <w:t xml:space="preserve">Para </w:t>
+      </w:r>
+      <w:r>
+        <w:t>aplicação das técnicas de IA</w:t>
+      </w:r>
+      <w:r>
+        <w:t xml:space="preserve"> não será necessário a transformação de nenhuma variável.</w:t>
+      </w:r>
+    </w:p>
+    <w:p/>
+    <w:p/>
+    <w:p/>
+    <w:p>
+      <w:pPr>
+        <w:rPr>
+          <w:b/>
+          <w:sz w:val="24"/>
+        </w:rPr>
+      </w:pPr>
+      <w:r>
+        <w:rPr>
+          <w:b/>
+          <w:sz w:val="24"/>
+        </w:rPr>
+        <w:t>Levantamento de hipótese</w:t>
+      </w:r>
+    </w:p>
+    <w:p>
+      <w:pPr>
+        <w:rPr>
+          <w:b/>
+          <w:sz w:val="24"/>
+        </w:rPr>
+      </w:pPr>
+    </w:p>
+    <w:p>
+      <w:r>
+        <w:t>A hipótese a ser levantada é: Qual a probabilidade de produtos que sofreram alteração de preço, ter o valor da coluna “</w:t>
+      </w:r>
+      <w:proofErr w:type="spellStart"/>
+      <w:r>
+        <w:t>IsBestSeller</w:t>
+      </w:r>
+      <w:proofErr w:type="spellEnd"/>
+      <w:r>
+        <w:t xml:space="preserve">” como </w:t>
+      </w:r>
+      <w:proofErr w:type="spellStart"/>
+      <w:r>
+        <w:t>True</w:t>
+      </w:r>
+      <w:proofErr w:type="spellEnd"/>
+      <w:r>
+        <w:t>?</w:t>
+      </w:r>
+    </w:p>
+    <w:p/>
+    <w:p>
+      <w:r>
+        <w:t>Para o levantamento da hipótese não será necessário a transformação de nenhuma variável.</w:t>
+      </w:r>
+      <w:bookmarkStart w:id="1" w:name="_GoBack"/>
+      <w:bookmarkEnd w:id="1"/>
     </w:p>
     <w:sectPr>
-      <w:pgSz w:h="16834" w:w="11909" w:orient="portrait"/>
-      <w:pgMar w:bottom="1440" w:top="1440" w:left="1440" w:right="1440" w:header="720" w:footer="720"/>
+      <w:pgSz w:w="11909" w:h="16834"/>
+      <w:pgMar w:top="1440" w:right="1440" w:bottom="1440" w:left="1440" w:header="720" w:footer="720" w:gutter="0"/>
       <w:pgNumType w:start="1"/>
+      <w:cols w:space="720"/>
     </w:sectPr>
   </w:body>
 </w:document>
 </file>
 
 <file path=word/numbering.xml><?xml version="1.0" encoding="utf-8"?>
-<w:numbering xmlns:mc="http://schemas.openxmlformats.org/markup-compatibility/2006" xmlns:o="urn:schemas-microsoft-com:office:office" xmlns:r="http://schemas.openxmlformats.org/officeDocument/2006/relationships" xmlns:m="http://schemas.openxmlformats.org/officeDocument/2006/math" xmlns:v="urn:schemas-microsoft-com:vml" xmlns:wp="http://schemas.openxmlformats.org/drawingml/2006/wordprocessingDrawing" xmlns:w10="urn:schemas-microsoft-com:office:word" xmlns:w="http://schemas.openxmlformats.org/wordprocessingml/2006/main" xmlns:wne="http://schemas.microsoft.com/office/word/2006/wordml" xmlns:sl="http://schemas.openxmlformats.org/schemaLibrary/2006/main" xmlns:a="http://schemas.openxmlformats.org/drawingml/2006/main" xmlns:pic="http://schemas.openxmlformats.org/drawingml/2006/picture" xmlns:c="http://schemas.openxmlformats.org/drawingml/2006/chart" xmlns:lc="http://schemas.openxmlformats.org/drawingml/2006/lockedCanvas" xmlns:dgm="http://schemas.openxmlformats.org/drawingml/2006/diagram" xmlns:wps="http://schemas.microsoft.com/office/word/2010/wordprocessingShape" xmlns:wpg="http://schemas.microsoft.com/office/word/2010/wordprocessingGroup" xmlns:w14="http://schemas.microsoft.com/office/word/2010/wordml" xmlns:w15="http://schemas.microsoft.com/office/word/2012/wordml">
-  <w:abstractNum w:abstractNumId="1">
+<w:numbering xmlns:wpc="http://schemas.microsoft.com/office/word/2010/wordprocessingCanvas" xmlns:cx="http://schemas.microsoft.com/office/drawing/2014/chartex" xmlns:mc="http://schemas.openxmlformats.org/markup-compatibility/2006" xmlns:o="urn:schemas-microsoft-com:office:office" xmlns:r="http://schemas.openxmlformats.org/officeDocument/2006/relationships" xmlns:m="http://schemas.openxmlformats.org/officeDocument/2006/math" xmlns:v="urn:schemas-microsoft-com:vml" xmlns:wp14="http://schemas.microsoft.com/office/word/2010/wordprocessingDrawing" xmlns:wp="http://schemas.openxmlformats.org/drawingml/2006/wordprocessingDrawing" xmlns:w10="urn:schemas-microsoft-com:office:word" xmlns:w="http://schemas.openxmlformats.org/wordprocessingml/2006/main" xmlns:w14="http://schemas.microsoft.com/office/word/2010/wordml" xmlns:w15="http://schemas.microsoft.com/office/word/2012/wordml" xmlns:w16se="http://schemas.microsoft.com/office/word/2015/wordml/symex" xmlns:wpg="http://schemas.microsoft.com/office/word/2010/wordprocessingGroup" xmlns:wpi="http://schemas.microsoft.com/office/word/2010/wordprocessingInk" xmlns:wne="http://schemas.microsoft.com/office/word/2006/wordml" xmlns:wps="http://schemas.microsoft.com/office/word/2010/wordprocessingShape" mc:Ignorable="w14 w15 w16se wp14">
+  <w:abstractNum w:abstractNumId="0" w15:restartNumberingAfterBreak="0">
+    <w:nsid w:val="14621E89"/>
+    <w:multiLevelType w:val="multilevel"/>
+    <w:tmpl w:val="6A049C90"/>
     <w:lvl w:ilvl="0">
       <w:start w:val="1"/>
       <w:numFmt w:val="bullet"/>
@@ -574,7 +898,10 @@
       </w:rPr>
     </w:lvl>
   </w:abstractNum>
-  <w:abstractNum w:abstractNumId="2">
+  <w:abstractNum w:abstractNumId="1" w15:restartNumberingAfterBreak="0">
+    <w:nsid w:val="4D7709B2"/>
+    <w:multiLevelType w:val="multilevel"/>
+    <w:tmpl w:val="4090646E"/>
     <w:lvl w:ilvl="0">
       <w:start w:val="1"/>
       <w:numFmt w:val="bullet"/>
@@ -688,20 +1015,20 @@
     <w:abstractNumId w:val="1"/>
   </w:num>
   <w:num w:numId="2">
-    <w:abstractNumId w:val="2"/>
+    <w:abstractNumId w:val="0"/>
   </w:num>
 </w:numbering>
 </file>
 
 <file path=word/styles.xml><?xml version="1.0" encoding="utf-8"?>
-<w:styles xmlns:mc="http://schemas.openxmlformats.org/markup-compatibility/2006" xmlns:o="urn:schemas-microsoft-com:office:office" xmlns:r="http://schemas.openxmlformats.org/officeDocument/2006/relationships" xmlns:m="http://schemas.openxmlformats.org/officeDocument/2006/math" xmlns:v="urn:schemas-microsoft-com:vml" xmlns:wp="http://schemas.openxmlformats.org/drawingml/2006/wordprocessingDrawing" xmlns:w10="urn:schemas-microsoft-com:office:word" xmlns:w="http://schemas.openxmlformats.org/wordprocessingml/2006/main" xmlns:wne="http://schemas.microsoft.com/office/word/2006/wordml" xmlns:sl="http://schemas.openxmlformats.org/schemaLibrary/2006/main" xmlns:a="http://schemas.openxmlformats.org/drawingml/2006/main" xmlns:pic="http://schemas.openxmlformats.org/drawingml/2006/picture" xmlns:c="http://schemas.openxmlformats.org/drawingml/2006/chart" xmlns:lc="http://schemas.openxmlformats.org/drawingml/2006/lockedCanvas" xmlns:dgm="http://schemas.openxmlformats.org/drawingml/2006/diagram" xmlns:wps="http://schemas.microsoft.com/office/word/2010/wordprocessingShape" xmlns:wpg="http://schemas.microsoft.com/office/word/2010/wordprocessingGroup" xmlns:w14="http://schemas.microsoft.com/office/word/2010/wordml" xmlns:w15="http://schemas.microsoft.com/office/word/2012/wordml">
+<w:styles xmlns:mc="http://schemas.openxmlformats.org/markup-compatibility/2006" xmlns:r="http://schemas.openxmlformats.org/officeDocument/2006/relationships" xmlns:w="http://schemas.openxmlformats.org/wordprocessingml/2006/main" xmlns:w14="http://schemas.microsoft.com/office/word/2010/wordml" xmlns:w15="http://schemas.microsoft.com/office/word/2012/wordml" xmlns:w16se="http://schemas.microsoft.com/office/word/2015/wordml/symex" mc:Ignorable="w14 w15 w16se">
   <w:docDefaults>
     <w:rPrDefault>
       <w:rPr>
-        <w:rFonts w:ascii="Arial" w:cs="Arial" w:eastAsia="Arial" w:hAnsi="Arial"/>
+        <w:rFonts w:ascii="Arial" w:eastAsia="Arial" w:hAnsi="Arial" w:cs="Arial"/>
         <w:sz w:val="22"/>
         <w:szCs w:val="22"/>
-        <w:lang w:val="pt_BR"/>
+        <w:lang w:val="pt-BR" w:eastAsia="pt-BR" w:bidi="ar-SA"/>
       </w:rPr>
     </w:rPrDefault>
     <w:pPrDefault>
@@ -710,69 +1037,437 @@
       </w:pPr>
     </w:pPrDefault>
   </w:docDefaults>
-  <w:style w:type="paragraph" w:styleId="Normal" w:default="1">
-    <w:name w:val="normal"/>
+  <w:latentStyles w:defLockedState="0" w:defUIPriority="99" w:defSemiHidden="0" w:defUnhideWhenUsed="0" w:defQFormat="0" w:count="371">
+    <w:lsdException w:name="Normal" w:uiPriority="0" w:qFormat="1"/>
+    <w:lsdException w:name="heading 1" w:uiPriority="9" w:qFormat="1"/>
+    <w:lsdException w:name="heading 2" w:semiHidden="1" w:uiPriority="9" w:unhideWhenUsed="1" w:qFormat="1"/>
+    <w:lsdException w:name="heading 3" w:semiHidden="1" w:uiPriority="9" w:unhideWhenUsed="1" w:qFormat="1"/>
+    <w:lsdException w:name="heading 4" w:semiHidden="1" w:uiPriority="9" w:unhideWhenUsed="1" w:qFormat="1"/>
+    <w:lsdException w:name="heading 5" w:semiHidden="1" w:uiPriority="9" w:unhideWhenUsed="1" w:qFormat="1"/>
+    <w:lsdException w:name="heading 6" w:semiHidden="1" w:uiPriority="9" w:unhideWhenUsed="1" w:qFormat="1"/>
+    <w:lsdException w:name="heading 7" w:semiHidden="1" w:uiPriority="9" w:unhideWhenUsed="1" w:qFormat="1"/>
+    <w:lsdException w:name="heading 8" w:semiHidden="1" w:uiPriority="9" w:unhideWhenUsed="1" w:qFormat="1"/>
+    <w:lsdException w:name="heading 9" w:semiHidden="1" w:uiPriority="9" w:unhideWhenUsed="1" w:qFormat="1"/>
+    <w:lsdException w:name="index 1" w:semiHidden="1" w:unhideWhenUsed="1"/>
+    <w:lsdException w:name="index 2" w:semiHidden="1" w:unhideWhenUsed="1"/>
+    <w:lsdException w:name="index 3" w:semiHidden="1" w:unhideWhenUsed="1"/>
+    <w:lsdException w:name="index 4" w:semiHidden="1" w:unhideWhenUsed="1"/>
+    <w:lsdException w:name="index 5" w:semiHidden="1" w:unhideWhenUsed="1"/>
+    <w:lsdException w:name="index 6" w:semiHidden="1" w:unhideWhenUsed="1"/>
+    <w:lsdException w:name="index 7" w:semiHidden="1" w:unhideWhenUsed="1"/>
+    <w:lsdException w:name="index 8" w:semiHidden="1" w:unhideWhenUsed="1"/>
+    <w:lsdException w:name="index 9" w:semiHidden="1" w:unhideWhenUsed="1"/>
+    <w:lsdException w:name="toc 1" w:semiHidden="1" w:uiPriority="39" w:unhideWhenUsed="1"/>
+    <w:lsdException w:name="toc 2" w:semiHidden="1" w:uiPriority="39" w:unhideWhenUsed="1"/>
+    <w:lsdException w:name="toc 3" w:semiHidden="1" w:uiPriority="39" w:unhideWhenUsed="1"/>
+    <w:lsdException w:name="toc 4" w:semiHidden="1" w:uiPriority="39" w:unhideWhenUsed="1"/>
+    <w:lsdException w:name="toc 5" w:semiHidden="1" w:uiPriority="39" w:unhideWhenUsed="1"/>
+    <w:lsdException w:name="toc 6" w:semiHidden="1" w:uiPriority="39" w:unhideWhenUsed="1"/>
+    <w:lsdException w:name="toc 7" w:semiHidden="1" w:uiPriority="39" w:unhideWhenUsed="1"/>
+    <w:lsdException w:name="toc 8" w:semiHidden="1" w:uiPriority="39" w:unhideWhenUsed="1"/>
+    <w:lsdException w:name="toc 9" w:semiHidden="1" w:uiPriority="39" w:unhideWhenUsed="1"/>
+    <w:lsdException w:name="Normal Indent" w:semiHidden="1" w:unhideWhenUsed="1"/>
+    <w:lsdException w:name="footnote text" w:semiHidden="1" w:unhideWhenUsed="1"/>
+    <w:lsdException w:name="annotation text" w:semiHidden="1" w:unhideWhenUsed="1"/>
+    <w:lsdException w:name="header" w:semiHidden="1" w:unhideWhenUsed="1"/>
+    <w:lsdException w:name="footer" w:semiHidden="1" w:unhideWhenUsed="1"/>
+    <w:lsdException w:name="index heading" w:semiHidden="1" w:unhideWhenUsed="1"/>
+    <w:lsdException w:name="caption" w:semiHidden="1" w:uiPriority="35" w:unhideWhenUsed="1" w:qFormat="1"/>
+    <w:lsdException w:name="table of figures" w:semiHidden="1" w:unhideWhenUsed="1"/>
+    <w:lsdException w:name="envelope address" w:semiHidden="1" w:unhideWhenUsed="1"/>
+    <w:lsdException w:name="envelope return" w:semiHidden="1" w:unhideWhenUsed="1"/>
+    <w:lsdException w:name="footnote reference" w:semiHidden="1" w:unhideWhenUsed="1"/>
+    <w:lsdException w:name="annotation reference" w:semiHidden="1" w:unhideWhenUsed="1"/>
+    <w:lsdException w:name="line number" w:semiHidden="1" w:unhideWhenUsed="1"/>
+    <w:lsdException w:name="page number" w:semiHidden="1" w:unhideWhenUsed="1"/>
+    <w:lsdException w:name="endnote reference" w:semiHidden="1" w:unhideWhenUsed="1"/>
+    <w:lsdException w:name="endnote text" w:semiHidden="1" w:unhideWhenUsed="1"/>
+    <w:lsdException w:name="table of authorities" w:semiHidden="1" w:unhideWhenUsed="1"/>
+    <w:lsdException w:name="macro" w:semiHidden="1" w:unhideWhenUsed="1"/>
+    <w:lsdException w:name="toa heading" w:semiHidden="1" w:unhideWhenUsed="1"/>
+    <w:lsdException w:name="List" w:semiHidden="1" w:unhideWhenUsed="1"/>
+    <w:lsdException w:name="List Bullet" w:semiHidden="1" w:unhideWhenUsed="1"/>
+    <w:lsdException w:name="List Number" w:semiHidden="1" w:unhideWhenUsed="1"/>
+    <w:lsdException w:name="List 2" w:semiHidden="1" w:unhideWhenUsed="1"/>
+    <w:lsdException w:name="List 3" w:semiHidden="1" w:unhideWhenUsed="1"/>
+    <w:lsdException w:name="List 4" w:semiHidden="1" w:unhideWhenUsed="1"/>
+    <w:lsdException w:name="List 5" w:semiHidden="1" w:unhideWhenUsed="1"/>
+    <w:lsdException w:name="List Bullet 2" w:semiHidden="1" w:unhideWhenUsed="1"/>
+    <w:lsdException w:name="List Bullet 3" w:semiHidden="1" w:unhideWhenUsed="1"/>
+    <w:lsdException w:name="List Bullet 4" w:semiHidden="1" w:unhideWhenUsed="1"/>
+    <w:lsdException w:name="List Bullet 5" w:semiHidden="1" w:unhideWhenUsed="1"/>
+    <w:lsdException w:name="List Number 2" w:semiHidden="1" w:unhideWhenUsed="1"/>
+    <w:lsdException w:name="List Number 3" w:semiHidden="1" w:unhideWhenUsed="1"/>
+    <w:lsdException w:name="List Number 4" w:semiHidden="1" w:unhideWhenUsed="1"/>
+    <w:lsdException w:name="List Number 5" w:semiHidden="1" w:unhideWhenUsed="1"/>
+    <w:lsdException w:name="Title" w:uiPriority="10" w:qFormat="1"/>
+    <w:lsdException w:name="Closing" w:semiHidden="1" w:unhideWhenUsed="1"/>
+    <w:lsdException w:name="Signature" w:semiHidden="1" w:unhideWhenUsed="1"/>
+    <w:lsdException w:name="Default Paragraph Font" w:semiHidden="1" w:uiPriority="1" w:unhideWhenUsed="1"/>
+    <w:lsdException w:name="Body Text" w:semiHidden="1" w:unhideWhenUsed="1"/>
+    <w:lsdException w:name="Body Text Indent" w:semiHidden="1" w:unhideWhenUsed="1"/>
+    <w:lsdException w:name="List Continue" w:semiHidden="1" w:unhideWhenUsed="1"/>
+    <w:lsdException w:name="List Continue 2" w:semiHidden="1" w:unhideWhenUsed="1"/>
+    <w:lsdException w:name="List Continue 3" w:semiHidden="1" w:unhideWhenUsed="1"/>
+    <w:lsdException w:name="List Continue 4" w:semiHidden="1" w:unhideWhenUsed="1"/>
+    <w:lsdException w:name="List Continue 5" w:semiHidden="1" w:unhideWhenUsed="1"/>
+    <w:lsdException w:name="Message Header" w:semiHidden="1" w:unhideWhenUsed="1"/>
+    <w:lsdException w:name="Subtitle" w:uiPriority="11" w:qFormat="1"/>
+    <w:lsdException w:name="Salutation" w:semiHidden="1" w:unhideWhenUsed="1"/>
+    <w:lsdException w:name="Date" w:semiHidden="1" w:unhideWhenUsed="1"/>
+    <w:lsdException w:name="Body Text First Indent" w:semiHidden="1" w:unhideWhenUsed="1"/>
+    <w:lsdException w:name="Body Text First Indent 2" w:semiHidden="1" w:unhideWhenUsed="1"/>
+    <w:lsdException w:name="Note Heading" w:semiHidden="1" w:unhideWhenUsed="1"/>
+    <w:lsdException w:name="Body Text 2" w:semiHidden="1" w:unhideWhenUsed="1"/>
+    <w:lsdException w:name="Body Text 3" w:semiHidden="1" w:unhideWhenUsed="1"/>
+    <w:lsdException w:name="Body Text Indent 2" w:semiHidden="1" w:unhideWhenUsed="1"/>
+    <w:lsdException w:name="Body Text Indent 3" w:semiHidden="1" w:unhideWhenUsed="1"/>
+    <w:lsdException w:name="Block Text" w:semiHidden="1" w:unhideWhenUsed="1"/>
+    <w:lsdException w:name="Hyperlink" w:semiHidden="1" w:unhideWhenUsed="1"/>
+    <w:lsdException w:name="FollowedHyperlink" w:semiHidden="1" w:unhideWhenUsed="1"/>
+    <w:lsdException w:name="Strong" w:uiPriority="22" w:qFormat="1"/>
+    <w:lsdException w:name="Emphasis" w:uiPriority="20" w:qFormat="1"/>
+    <w:lsdException w:name="Document Map" w:semiHidden="1" w:unhideWhenUsed="1"/>
+    <w:lsdException w:name="Plain Text" w:semiHidden="1" w:unhideWhenUsed="1"/>
+    <w:lsdException w:name="E-mail Signature" w:semiHidden="1" w:unhideWhenUsed="1"/>
+    <w:lsdException w:name="HTML Top of Form" w:semiHidden="1" w:unhideWhenUsed="1"/>
+    <w:lsdException w:name="HTML Bottom of Form" w:semiHidden="1" w:unhideWhenUsed="1"/>
+    <w:lsdException w:name="Normal (Web)" w:semiHidden="1" w:unhideWhenUsed="1"/>
+    <w:lsdException w:name="HTML Acronym" w:semiHidden="1" w:unhideWhenUsed="1"/>
+    <w:lsdException w:name="HTML Address" w:semiHidden="1" w:unhideWhenUsed="1"/>
+    <w:lsdException w:name="HTML Cite" w:semiHidden="1" w:unhideWhenUsed="1"/>
+    <w:lsdException w:name="HTML Code" w:semiHidden="1" w:unhideWhenUsed="1"/>
+    <w:lsdException w:name="HTML Definition" w:semiHidden="1" w:unhideWhenUsed="1"/>
+    <w:lsdException w:name="HTML Keyboard" w:semiHidden="1" w:unhideWhenUsed="1"/>
+    <w:lsdException w:name="HTML Preformatted" w:semiHidden="1" w:unhideWhenUsed="1"/>
+    <w:lsdException w:name="HTML Sample" w:semiHidden="1" w:unhideWhenUsed="1"/>
+    <w:lsdException w:name="HTML Typewriter" w:semiHidden="1" w:unhideWhenUsed="1"/>
+    <w:lsdException w:name="HTML Variable" w:semiHidden="1" w:unhideWhenUsed="1"/>
+    <w:lsdException w:name="Normal Table" w:semiHidden="1" w:unhideWhenUsed="1"/>
+    <w:lsdException w:name="annotation subject" w:semiHidden="1" w:unhideWhenUsed="1"/>
+    <w:lsdException w:name="No List" w:semiHidden="1" w:unhideWhenUsed="1"/>
+    <w:lsdException w:name="Outline List 1" w:semiHidden="1" w:unhideWhenUsed="1"/>
+    <w:lsdException w:name="Outline List 2" w:semiHidden="1" w:unhideWhenUsed="1"/>
+    <w:lsdException w:name="Outline List 3" w:semiHidden="1" w:unhideWhenUsed="1"/>
+    <w:lsdException w:name="Table Simple 1" w:semiHidden="1" w:unhideWhenUsed="1"/>
+    <w:lsdException w:name="Table Simple 2" w:semiHidden="1" w:unhideWhenUsed="1"/>
+    <w:lsdException w:name="Table Simple 3" w:semiHidden="1" w:unhideWhenUsed="1"/>
+    <w:lsdException w:name="Table Classic 1" w:semiHidden="1" w:unhideWhenUsed="1"/>
+    <w:lsdException w:name="Table Classic 2" w:semiHidden="1" w:unhideWhenUsed="1"/>
+    <w:lsdException w:name="Table Classic 3" w:semiHidden="1" w:unhideWhenUsed="1"/>
+    <w:lsdException w:name="Table Classic 4" w:semiHidden="1" w:unhideWhenUsed="1"/>
+    <w:lsdException w:name="Table Colorful 1" w:semiHidden="1" w:unhideWhenUsed="1"/>
+    <w:lsdException w:name="Table Colorful 2" w:semiHidden="1" w:unhideWhenUsed="1"/>
+    <w:lsdException w:name="Table Colorful 3" w:semiHidden="1" w:unhideWhenUsed="1"/>
+    <w:lsdException w:name="Table Columns 1" w:semiHidden="1" w:unhideWhenUsed="1"/>
+    <w:lsdException w:name="Table Columns 2" w:semiHidden="1" w:unhideWhenUsed="1"/>
+    <w:lsdException w:name="Table Columns 3" w:semiHidden="1" w:unhideWhenUsed="1"/>
+    <w:lsdException w:name="Table Columns 4" w:semiHidden="1" w:unhideWhenUsed="1"/>
+    <w:lsdException w:name="Table Columns 5" w:semiHidden="1" w:unhideWhenUsed="1"/>
+    <w:lsdException w:name="Table Grid 1" w:semiHidden="1" w:unhideWhenUsed="1"/>
+    <w:lsdException w:name="Table Grid 2" w:semiHidden="1" w:unhideWhenUsed="1"/>
+    <w:lsdException w:name="Table Grid 3" w:semiHidden="1" w:unhideWhenUsed="1"/>
+    <w:lsdException w:name="Table Grid 4" w:semiHidden="1" w:unhideWhenUsed="1"/>
+    <w:lsdException w:name="Table Grid 5" w:semiHidden="1" w:unhideWhenUsed="1"/>
+    <w:lsdException w:name="Table Grid 6" w:semiHidden="1" w:unhideWhenUsed="1"/>
+    <w:lsdException w:name="Table Grid 7" w:semiHidden="1" w:unhideWhenUsed="1"/>
+    <w:lsdException w:name="Table Grid 8" w:semiHidden="1" w:unhideWhenUsed="1"/>
+    <w:lsdException w:name="Table List 1" w:semiHidden="1" w:unhideWhenUsed="1"/>
+    <w:lsdException w:name="Table List 2" w:semiHidden="1" w:unhideWhenUsed="1"/>
+    <w:lsdException w:name="Table List 3" w:semiHidden="1" w:unhideWhenUsed="1"/>
+    <w:lsdException w:name="Table List 4" w:semiHidden="1" w:unhideWhenUsed="1"/>
+    <w:lsdException w:name="Table List 5" w:semiHidden="1" w:unhideWhenUsed="1"/>
+    <w:lsdException w:name="Table List 6" w:semiHidden="1" w:unhideWhenUsed="1"/>
+    <w:lsdException w:name="Table List 7" w:semiHidden="1" w:unhideWhenUsed="1"/>
+    <w:lsdException w:name="Table List 8" w:semiHidden="1" w:unhideWhenUsed="1"/>
+    <w:lsdException w:name="Table 3D effects 1" w:semiHidden="1" w:unhideWhenUsed="1"/>
+    <w:lsdException w:name="Table 3D effects 2" w:semiHidden="1" w:unhideWhenUsed="1"/>
+    <w:lsdException w:name="Table 3D effects 3" w:semiHidden="1" w:unhideWhenUsed="1"/>
+    <w:lsdException w:name="Table Contemporary" w:semiHidden="1" w:unhideWhenUsed="1"/>
+    <w:lsdException w:name="Table Elegant" w:semiHidden="1" w:unhideWhenUsed="1"/>
+    <w:lsdException w:name="Table Professional" w:semiHidden="1" w:unhideWhenUsed="1"/>
+    <w:lsdException w:name="Table Subtle 1" w:semiHidden="1" w:unhideWhenUsed="1"/>
+    <w:lsdException w:name="Table Subtle 2" w:semiHidden="1" w:unhideWhenUsed="1"/>
+    <w:lsdException w:name="Table Web 1" w:semiHidden="1" w:unhideWhenUsed="1"/>
+    <w:lsdException w:name="Table Web 2" w:semiHidden="1" w:unhideWhenUsed="1"/>
+    <w:lsdException w:name="Table Web 3" w:semiHidden="1" w:unhideWhenUsed="1"/>
+    <w:lsdException w:name="Balloon Text" w:semiHidden="1" w:unhideWhenUsed="1"/>
+    <w:lsdException w:name="Table Grid" w:uiPriority="39"/>
+    <w:lsdException w:name="Table Theme" w:semiHidden="1" w:unhideWhenUsed="1"/>
+    <w:lsdException w:name="Placeholder Text" w:semiHidden="1"/>
+    <w:lsdException w:name="No Spacing" w:uiPriority="1" w:qFormat="1"/>
+    <w:lsdException w:name="Light Shading" w:uiPriority="60"/>
+    <w:lsdException w:name="Light List" w:uiPriority="61"/>
+    <w:lsdException w:name="Light Grid" w:uiPriority="62"/>
+    <w:lsdException w:name="Medium Shading 1" w:uiPriority="63"/>
+    <w:lsdException w:name="Medium Shading 2" w:uiPriority="64"/>
+    <w:lsdException w:name="Medium List 1" w:uiPriority="65"/>
+    <w:lsdException w:name="Medium List 2" w:uiPriority="66"/>
+    <w:lsdException w:name="Medium Grid 1" w:uiPriority="67"/>
+    <w:lsdException w:name="Medium Grid 2" w:uiPriority="68"/>
+    <w:lsdException w:name="Medium Grid 3" w:uiPriority="69"/>
+    <w:lsdException w:name="Dark List" w:uiPriority="70"/>
+    <w:lsdException w:name="Colorful Shading" w:uiPriority="71"/>
+    <w:lsdException w:name="Colorful List" w:uiPriority="72"/>
+    <w:lsdException w:name="Colorful Grid" w:uiPriority="73"/>
+    <w:lsdException w:name="Light Shading Accent 1" w:uiPriority="60"/>
+    <w:lsdException w:name="Light List Accent 1" w:uiPriority="61"/>
+    <w:lsdException w:name="Light Grid Accent 1" w:uiPriority="62"/>
+    <w:lsdException w:name="Medium Shading 1 Accent 1" w:uiPriority="63"/>
+    <w:lsdException w:name="Medium Shading 2 Accent 1" w:uiPriority="64"/>
+    <w:lsdException w:name="Medium List 1 Accent 1" w:uiPriority="65"/>
+    <w:lsdException w:name="Revision" w:semiHidden="1"/>
+    <w:lsdException w:name="List Paragraph" w:uiPriority="34" w:qFormat="1"/>
+    <w:lsdException w:name="Quote" w:uiPriority="29" w:qFormat="1"/>
+    <w:lsdException w:name="Intense Quote" w:uiPriority="30" w:qFormat="1"/>
+    <w:lsdException w:name="Medium List 2 Accent 1" w:uiPriority="66"/>
+    <w:lsdException w:name="Medium Grid 1 Accent 1" w:uiPriority="67"/>
+    <w:lsdException w:name="Medium Grid 2 Accent 1" w:uiPriority="68"/>
+    <w:lsdException w:name="Medium Grid 3 Accent 1" w:uiPriority="69"/>
+    <w:lsdException w:name="Dark List Accent 1" w:uiPriority="70"/>
+    <w:lsdException w:name="Colorful Shading Accent 1" w:uiPriority="71"/>
+    <w:lsdException w:name="Colorful List Accent 1" w:uiPriority="72"/>
+    <w:lsdException w:name="Colorful Grid Accent 1" w:uiPriority="73"/>
+    <w:lsdException w:name="Light Shading Accent 2" w:uiPriority="60"/>
+    <w:lsdException w:name="Light List Accent 2" w:uiPriority="61"/>
+    <w:lsdException w:name="Light Grid Accent 2" w:uiPriority="62"/>
+    <w:lsdException w:name="Medium Shading 1 Accent 2" w:uiPriority="63"/>
+    <w:lsdException w:name="Medium Shading 2 Accent 2" w:uiPriority="64"/>
+    <w:lsdException w:name="Medium List 1 Accent 2" w:uiPriority="65"/>
+    <w:lsdException w:name="Medium List 2 Accent 2" w:uiPriority="66"/>
+    <w:lsdException w:name="Medium Grid 1 Accent 2" w:uiPriority="67"/>
+    <w:lsdException w:name="Medium Grid 2 Accent 2" w:uiPriority="68"/>
+    <w:lsdException w:name="Medium Grid 3 Accent 2" w:uiPriority="69"/>
+    <w:lsdException w:name="Dark List Accent 2" w:uiPriority="70"/>
+    <w:lsdException w:name="Colorful Shading Accent 2" w:uiPriority="71"/>
+    <w:lsdException w:name="Colorful List Accent 2" w:uiPriority="72"/>
+    <w:lsdException w:name="Colorful Grid Accent 2" w:uiPriority="73"/>
+    <w:lsdException w:name="Light Shading Accent 3" w:uiPriority="60"/>
+    <w:lsdException w:name="Light List Accent 3" w:uiPriority="61"/>
+    <w:lsdException w:name="Light Grid Accent 3" w:uiPriority="62"/>
+    <w:lsdException w:name="Medium Shading 1 Accent 3" w:uiPriority="63"/>
+    <w:lsdException w:name="Medium Shading 2 Accent 3" w:uiPriority="64"/>
+    <w:lsdException w:name="Medium List 1 Accent 3" w:uiPriority="65"/>
+    <w:lsdException w:name="Medium List 2 Accent 3" w:uiPriority="66"/>
+    <w:lsdException w:name="Medium Grid 1 Accent 3" w:uiPriority="67"/>
+    <w:lsdException w:name="Medium Grid 2 Accent 3" w:uiPriority="68"/>
+    <w:lsdException w:name="Medium Grid 3 Accent 3" w:uiPriority="69"/>
+    <w:lsdException w:name="Dark List Accent 3" w:uiPriority="70"/>
+    <w:lsdException w:name="Colorful Shading Accent 3" w:uiPriority="71"/>
+    <w:lsdException w:name="Colorful List Accent 3" w:uiPriority="72"/>
+    <w:lsdException w:name="Colorful Grid Accent 3" w:uiPriority="73"/>
+    <w:lsdException w:name="Light Shading Accent 4" w:uiPriority="60"/>
+    <w:lsdException w:name="Light List Accent 4" w:uiPriority="61"/>
+    <w:lsdException w:name="Light Grid Accent 4" w:uiPriority="62"/>
+    <w:lsdException w:name="Medium Shading 1 Accent 4" w:uiPriority="63"/>
+    <w:lsdException w:name="Medium Shading 2 Accent 4" w:uiPriority="64"/>
+    <w:lsdException w:name="Medium List 1 Accent 4" w:uiPriority="65"/>
+    <w:lsdException w:name="Medium List 2 Accent 4" w:uiPriority="66"/>
+    <w:lsdException w:name="Medium Grid 1 Accent 4" w:uiPriority="67"/>
+    <w:lsdException w:name="Medium Grid 2 Accent 4" w:uiPriority="68"/>
+    <w:lsdException w:name="Medium Grid 3 Accent 4" w:uiPriority="69"/>
+    <w:lsdException w:name="Dark List Accent 4" w:uiPriority="70"/>
+    <w:lsdException w:name="Colorful Shading Accent 4" w:uiPriority="71"/>
+    <w:lsdException w:name="Colorful List Accent 4" w:uiPriority="72"/>
+    <w:lsdException w:name="Colorful Grid Accent 4" w:uiPriority="73"/>
+    <w:lsdException w:name="Light Shading Accent 5" w:uiPriority="60"/>
+    <w:lsdException w:name="Light List Accent 5" w:uiPriority="61"/>
+    <w:lsdException w:name="Light Grid Accent 5" w:uiPriority="62"/>
+    <w:lsdException w:name="Medium Shading 1 Accent 5" w:uiPriority="63"/>
+    <w:lsdException w:name="Medium Shading 2 Accent 5" w:uiPriority="64"/>
+    <w:lsdException w:name="Medium List 1 Accent 5" w:uiPriority="65"/>
+    <w:lsdException w:name="Medium List 2 Accent 5" w:uiPriority="66"/>
+    <w:lsdException w:name="Medium Grid 1 Accent 5" w:uiPriority="67"/>
+    <w:lsdException w:name="Medium Grid 2 Accent 5" w:uiPriority="68"/>
+    <w:lsdException w:name="Medium Grid 3 Accent 5" w:uiPriority="69"/>
+    <w:lsdException w:name="Dark List Accent 5" w:uiPriority="70"/>
+    <w:lsdException w:name="Colorful Shading Accent 5" w:uiPriority="71"/>
+    <w:lsdException w:name="Colorful List Accent 5" w:uiPriority="72"/>
+    <w:lsdException w:name="Colorful Grid Accent 5" w:uiPriority="73"/>
+    <w:lsdException w:name="Light Shading Accent 6" w:uiPriority="60"/>
+    <w:lsdException w:name="Light List Accent 6" w:uiPriority="61"/>
+    <w:lsdException w:name="Light Grid Accent 6" w:uiPriority="62"/>
+    <w:lsdException w:name="Medium Shading 1 Accent 6" w:uiPriority="63"/>
+    <w:lsdException w:name="Medium Shading 2 Accent 6" w:uiPriority="64"/>
+    <w:lsdException w:name="Medium List 1 Accent 6" w:uiPriority="65"/>
+    <w:lsdException w:name="Medium List 2 Accent 6" w:uiPriority="66"/>
+    <w:lsdException w:name="Medium Grid 1 Accent 6" w:uiPriority="67"/>
+    <w:lsdException w:name="Medium Grid 2 Accent 6" w:uiPriority="68"/>
+    <w:lsdException w:name="Medium Grid 3 Accent 6" w:uiPriority="69"/>
+    <w:lsdException w:name="Dark List Accent 6" w:uiPriority="70"/>
+    <w:lsdException w:name="Colorful Shading Accent 6" w:uiPriority="71"/>
+    <w:lsdException w:name="Colorful List Accent 6" w:uiPriority="72"/>
+    <w:lsdException w:name="Colorful Grid Accent 6" w:uiPriority="73"/>
+    <w:lsdException w:name="Subtle Emphasis" w:uiPriority="19" w:qFormat="1"/>
+    <w:lsdException w:name="Intense Emphasis" w:uiPriority="21" w:qFormat="1"/>
+    <w:lsdException w:name="Subtle Reference" w:uiPriority="31" w:qFormat="1"/>
+    <w:lsdException w:name="Intense Reference" w:uiPriority="32" w:qFormat="1"/>
+    <w:lsdException w:name="Book Title" w:uiPriority="33" w:qFormat="1"/>
+    <w:lsdException w:name="Bibliography" w:semiHidden="1" w:uiPriority="37" w:unhideWhenUsed="1"/>
+    <w:lsdException w:name="TOC Heading" w:semiHidden="1" w:uiPriority="39" w:unhideWhenUsed="1" w:qFormat="1"/>
+    <w:lsdException w:name="Plain Table 1" w:uiPriority="41"/>
+    <w:lsdException w:name="Plain Table 2" w:uiPriority="42"/>
+    <w:lsdException w:name="Plain Table 3" w:uiPriority="43"/>
+    <w:lsdException w:name="Plain Table 4" w:uiPriority="44"/>
+    <w:lsdException w:name="Plain Table 5" w:uiPriority="45"/>
+    <w:lsdException w:name="Grid Table Light" w:uiPriority="40"/>
+    <w:lsdException w:name="Grid Table 1 Light" w:uiPriority="46"/>
+    <w:lsdException w:name="Grid Table 2" w:uiPriority="47"/>
+    <w:lsdException w:name="Grid Table 3" w:uiPriority="48"/>
+    <w:lsdException w:name="Grid Table 4" w:uiPriority="49"/>
+    <w:lsdException w:name="Grid Table 5 Dark" w:uiPriority="50"/>
+    <w:lsdException w:name="Grid Table 6 Colorful" w:uiPriority="51"/>
+    <w:lsdException w:name="Grid Table 7 Colorful" w:uiPriority="52"/>
+    <w:lsdException w:name="Grid Table 1 Light Accent 1" w:uiPriority="46"/>
+    <w:lsdException w:name="Grid Table 2 Accent 1" w:uiPriority="47"/>
+    <w:lsdException w:name="Grid Table 3 Accent 1" w:uiPriority="48"/>
+    <w:lsdException w:name="Grid Table 4 Accent 1" w:uiPriority="49"/>
+    <w:lsdException w:name="Grid Table 5 Dark Accent 1" w:uiPriority="50"/>
+    <w:lsdException w:name="Grid Table 6 Colorful Accent 1" w:uiPriority="51"/>
+    <w:lsdException w:name="Grid Table 7 Colorful Accent 1" w:uiPriority="52"/>
+    <w:lsdException w:name="Grid Table 1 Light Accent 2" w:uiPriority="46"/>
+    <w:lsdException w:name="Grid Table 2 Accent 2" w:uiPriority="47"/>
+    <w:lsdException w:name="Grid Table 3 Accent 2" w:uiPriority="48"/>
+    <w:lsdException w:name="Grid Table 4 Accent 2" w:uiPriority="49"/>
+    <w:lsdException w:name="Grid Table 5 Dark Accent 2" w:uiPriority="50"/>
+    <w:lsdException w:name="Grid Table 6 Colorful Accent 2" w:uiPriority="51"/>
+    <w:lsdException w:name="Grid Table 7 Colorful Accent 2" w:uiPriority="52"/>
+    <w:lsdException w:name="Grid Table 1 Light Accent 3" w:uiPriority="46"/>
+    <w:lsdException w:name="Grid Table 2 Accent 3" w:uiPriority="47"/>
+    <w:lsdException w:name="Grid Table 3 Accent 3" w:uiPriority="48"/>
+    <w:lsdException w:name="Grid Table 4 Accent 3" w:uiPriority="49"/>
+    <w:lsdException w:name="Grid Table 5 Dark Accent 3" w:uiPriority="50"/>
+    <w:lsdException w:name="Grid Table 6 Colorful Accent 3" w:uiPriority="51"/>
+    <w:lsdException w:name="Grid Table 7 Colorful Accent 3" w:uiPriority="52"/>
+    <w:lsdException w:name="Grid Table 1 Light Accent 4" w:uiPriority="46"/>
+    <w:lsdException w:name="Grid Table 2 Accent 4" w:uiPriority="47"/>
+    <w:lsdException w:name="Grid Table 3 Accent 4" w:uiPriority="48"/>
+    <w:lsdException w:name="Grid Table 4 Accent 4" w:uiPriority="49"/>
+    <w:lsdException w:name="Grid Table 5 Dark Accent 4" w:uiPriority="50"/>
+    <w:lsdException w:name="Grid Table 6 Colorful Accent 4" w:uiPriority="51"/>
+    <w:lsdException w:name="Grid Table 7 Colorful Accent 4" w:uiPriority="52"/>
+    <w:lsdException w:name="Grid Table 1 Light Accent 5" w:uiPriority="46"/>
+    <w:lsdException w:name="Grid Table 2 Accent 5" w:uiPriority="47"/>
+    <w:lsdException w:name="Grid Table 3 Accent 5" w:uiPriority="48"/>
+    <w:lsdException w:name="Grid Table 4 Accent 5" w:uiPriority="49"/>
+    <w:lsdException w:name="Grid Table 5 Dark Accent 5" w:uiPriority="50"/>
+    <w:lsdException w:name="Grid Table 6 Colorful Accent 5" w:uiPriority="51"/>
+    <w:lsdException w:name="Grid Table 7 Colorful Accent 5" w:uiPriority="52"/>
+    <w:lsdException w:name="Grid Table 1 Light Accent 6" w:uiPriority="46"/>
+    <w:lsdException w:name="Grid Table 2 Accent 6" w:uiPriority="47"/>
+    <w:lsdException w:name="Grid Table 3 Accent 6" w:uiPriority="48"/>
+    <w:lsdException w:name="Grid Table 4 Accent 6" w:uiPriority="49"/>
+    <w:lsdException w:name="Grid Table 5 Dark Accent 6" w:uiPriority="50"/>
+    <w:lsdException w:name="Grid Table 6 Colorful Accent 6" w:uiPriority="51"/>
+    <w:lsdException w:name="Grid Table 7 Colorful Accent 6" w:uiPriority="52"/>
+    <w:lsdException w:name="List Table 1 Light" w:uiPriority="46"/>
+    <w:lsdException w:name="List Table 2" w:uiPriority="47"/>
+    <w:lsdException w:name="List Table 3" w:uiPriority="48"/>
+    <w:lsdException w:name="List Table 4" w:uiPriority="49"/>
+    <w:lsdException w:name="List Table 5 Dark" w:uiPriority="50"/>
+    <w:lsdException w:name="List Table 6 Colorful" w:uiPriority="51"/>
+    <w:lsdException w:name="List Table 7 Colorful" w:uiPriority="52"/>
+    <w:lsdException w:name="List Table 1 Light Accent 1" w:uiPriority="46"/>
+    <w:lsdException w:name="List Table 2 Accent 1" w:uiPriority="47"/>
+    <w:lsdException w:name="List Table 3 Accent 1" w:uiPriority="48"/>
+    <w:lsdException w:name="List Table 4 Accent 1" w:uiPriority="49"/>
+    <w:lsdException w:name="List Table 5 Dark Accent 1" w:uiPriority="50"/>
+    <w:lsdException w:name="List Table 6 Colorful Accent 1" w:uiPriority="51"/>
+    <w:lsdException w:name="List Table 7 Colorful Accent 1" w:uiPriority="52"/>
+    <w:lsdException w:name="List Table 1 Light Accent 2" w:uiPriority="46"/>
+    <w:lsdException w:name="List Table 2 Accent 2" w:uiPriority="47"/>
+    <w:lsdException w:name="List Table 3 Accent 2" w:uiPriority="48"/>
+    <w:lsdException w:name="List Table 4 Accent 2" w:uiPriority="49"/>
+    <w:lsdException w:name="List Table 5 Dark Accent 2" w:uiPriority="50"/>
+    <w:lsdException w:name="List Table 6 Colorful Accent 2" w:uiPriority="51"/>
+    <w:lsdException w:name="List Table 7 Colorful Accent 2" w:uiPriority="52"/>
+    <w:lsdException w:name="List Table 1 Light Accent 3" w:uiPriority="46"/>
+    <w:lsdException w:name="List Table 2 Accent 3" w:uiPriority="47"/>
+    <w:lsdException w:name="List Table 3 Accent 3" w:uiPriority="48"/>
+    <w:lsdException w:name="List Table 4 Accent 3" w:uiPriority="49"/>
+    <w:lsdException w:name="List Table 5 Dark Accent 3" w:uiPriority="50"/>
+    <w:lsdException w:name="List Table 6 Colorful Accent 3" w:uiPriority="51"/>
+    <w:lsdException w:name="List Table 7 Colorful Accent 3" w:uiPriority="52"/>
+    <w:lsdException w:name="List Table 1 Light Accent 4" w:uiPriority="46"/>
+    <w:lsdException w:name="List Table 2 Accent 4" w:uiPriority="47"/>
+    <w:lsdException w:name="List Table 3 Accent 4" w:uiPriority="48"/>
+    <w:lsdException w:name="List Table 4 Accent 4" w:uiPriority="49"/>
+    <w:lsdException w:name="List Table 5 Dark Accent 4" w:uiPriority="50"/>
+    <w:lsdException w:name="List Table 6 Colorful Accent 4" w:uiPriority="51"/>
+    <w:lsdException w:name="List Table 7 Colorful Accent 4" w:uiPriority="52"/>
+    <w:lsdException w:name="List Table 1 Light Accent 5" w:uiPriority="46"/>
+    <w:lsdException w:name="List Table 2 Accent 5" w:uiPriority="47"/>
+    <w:lsdException w:name="List Table 3 Accent 5" w:uiPriority="48"/>
+    <w:lsdException w:name="List Table 4 Accent 5" w:uiPriority="49"/>
+    <w:lsdException w:name="List Table 5 Dark Accent 5" w:uiPriority="50"/>
+    <w:lsdException w:name="List Table 6 Colorful Accent 5" w:uiPriority="51"/>
+    <w:lsdException w:name="List Table 7 Colorful Accent 5" w:uiPriority="52"/>
+    <w:lsdException w:name="List Table 1 Light Accent 6" w:uiPriority="46"/>
+    <w:lsdException w:name="List Table 2 Accent 6" w:uiPriority="47"/>
+    <w:lsdException w:name="List Table 3 Accent 6" w:uiPriority="48"/>
+    <w:lsdException w:name="List Table 4 Accent 6" w:uiPriority="49"/>
+    <w:lsdException w:name="List Table 5 Dark Accent 6" w:uiPriority="50"/>
+    <w:lsdException w:name="List Table 6 Colorful Accent 6" w:uiPriority="51"/>
+    <w:lsdException w:name="List Table 7 Colorful Accent 6" w:uiPriority="52"/>
+  </w:latentStyles>
+  <w:style w:type="paragraph" w:default="1" w:styleId="Normal">
+    <w:name w:val="Normal"/>
   </w:style>
-  <w:style w:type="table" w:styleId="TableNormal" w:default="1">
-    <w:name w:val="Table Normal"/>
-  </w:style>
-  <w:style w:type="paragraph" w:styleId="Heading1">
+  <w:style w:type="paragraph" w:styleId="Ttulo1">
     <w:name w:val="heading 1"/>
     <w:basedOn w:val="Normal"/>
     <w:next w:val="Normal"/>
     <w:pPr>
-      <w:keepNext w:val="1"/>
-      <w:keepLines w:val="1"/>
-      <w:pageBreakBefore w:val="0"/>
-      <w:spacing w:after="120" w:before="400" w:lineRule="auto"/>
+      <w:keepNext/>
+      <w:keepLines/>
+      <w:spacing w:before="400" w:after="120"/>
+      <w:outlineLvl w:val="0"/>
     </w:pPr>
     <w:rPr>
       <w:sz w:val="40"/>
       <w:szCs w:val="40"/>
     </w:rPr>
   </w:style>
-  <w:style w:type="paragraph" w:styleId="Heading2">
+  <w:style w:type="paragraph" w:styleId="Ttulo2">
     <w:name w:val="heading 2"/>
     <w:basedOn w:val="Normal"/>
     <w:next w:val="Normal"/>
     <w:pPr>
-      <w:keepNext w:val="1"/>
-      <w:keepLines w:val="1"/>
-      <w:pageBreakBefore w:val="0"/>
-      <w:spacing w:after="120" w:before="360" w:lineRule="auto"/>
+      <w:keepNext/>
+      <w:keepLines/>
+      <w:spacing w:before="360" w:after="120"/>
+      <w:outlineLvl w:val="1"/>
     </w:pPr>
     <w:rPr>
-      <w:b w:val="0"/>
       <w:sz w:val="32"/>
       <w:szCs w:val="32"/>
     </w:rPr>
   </w:style>
-  <w:style w:type="paragraph" w:styleId="Heading3">
+  <w:style w:type="paragraph" w:styleId="Ttulo3">
     <w:name w:val="heading 3"/>
     <w:basedOn w:val="Normal"/>
     <w:next w:val="Normal"/>
     <w:pPr>
-      <w:keepNext w:val="1"/>
-      <w:keepLines w:val="1"/>
-      <w:pageBreakBefore w:val="0"/>
-      <w:spacing w:after="80" w:before="320" w:lineRule="auto"/>
+      <w:keepNext/>
+      <w:keepLines/>
+      <w:spacing w:before="320" w:after="80"/>
+      <w:outlineLvl w:val="2"/>
     </w:pPr>
     <w:rPr>
-      <w:b w:val="0"/>
       <w:color w:val="434343"/>
       <w:sz w:val="28"/>
       <w:szCs w:val="28"/>
     </w:rPr>
   </w:style>
-  <w:style w:type="paragraph" w:styleId="Heading4">
+  <w:style w:type="paragraph" w:styleId="Ttulo4">
     <w:name w:val="heading 4"/>
     <w:basedOn w:val="Normal"/>
     <w:next w:val="Normal"/>
     <w:pPr>
-      <w:keepNext w:val="1"/>
-      <w:keepLines w:val="1"/>
-      <w:pageBreakBefore w:val="0"/>
-      <w:spacing w:after="80" w:before="280" w:lineRule="auto"/>
+      <w:keepNext/>
+      <w:keepLines/>
+      <w:spacing w:before="280" w:after="80"/>
+      <w:outlineLvl w:val="3"/>
     </w:pPr>
     <w:rPr>
       <w:color w:val="666666"/>
@@ -780,67 +1475,97 @@
       <w:szCs w:val="24"/>
     </w:rPr>
   </w:style>
-  <w:style w:type="paragraph" w:styleId="Heading5">
+  <w:style w:type="paragraph" w:styleId="Ttulo5">
     <w:name w:val="heading 5"/>
     <w:basedOn w:val="Normal"/>
     <w:next w:val="Normal"/>
     <w:pPr>
-      <w:keepNext w:val="1"/>
-      <w:keepLines w:val="1"/>
-      <w:pageBreakBefore w:val="0"/>
-      <w:spacing w:after="80" w:before="240" w:lineRule="auto"/>
+      <w:keepNext/>
+      <w:keepLines/>
+      <w:spacing w:before="240" w:after="80"/>
+      <w:outlineLvl w:val="4"/>
     </w:pPr>
     <w:rPr>
       <w:color w:val="666666"/>
-      <w:sz w:val="22"/>
-      <w:szCs w:val="22"/>
     </w:rPr>
   </w:style>
-  <w:style w:type="paragraph" w:styleId="Heading6">
+  <w:style w:type="paragraph" w:styleId="Ttulo6">
     <w:name w:val="heading 6"/>
     <w:basedOn w:val="Normal"/>
     <w:next w:val="Normal"/>
     <w:pPr>
-      <w:keepNext w:val="1"/>
-      <w:keepLines w:val="1"/>
-      <w:pageBreakBefore w:val="0"/>
-      <w:spacing w:after="80" w:before="240" w:lineRule="auto"/>
+      <w:keepNext/>
+      <w:keepLines/>
+      <w:spacing w:before="240" w:after="80"/>
+      <w:outlineLvl w:val="5"/>
     </w:pPr>
     <w:rPr>
-      <w:i w:val="1"/>
+      <w:i/>
       <w:color w:val="666666"/>
-      <w:sz w:val="22"/>
-      <w:szCs w:val="22"/>
     </w:rPr>
   </w:style>
-  <w:style w:type="paragraph" w:styleId="Title">
+  <w:style w:type="character" w:default="1" w:styleId="Fontepargpadro">
+    <w:name w:val="Default Paragraph Font"/>
+    <w:uiPriority w:val="1"/>
+    <w:semiHidden/>
+    <w:unhideWhenUsed/>
+  </w:style>
+  <w:style w:type="table" w:default="1" w:styleId="Tabelanormal">
+    <w:name w:val="Normal Table"/>
+    <w:uiPriority w:val="99"/>
+    <w:semiHidden/>
+    <w:unhideWhenUsed/>
+    <w:tblPr>
+      <w:tblInd w:w="0" w:type="dxa"/>
+      <w:tblCellMar>
+        <w:top w:w="0" w:type="dxa"/>
+        <w:left w:w="108" w:type="dxa"/>
+        <w:bottom w:w="0" w:type="dxa"/>
+        <w:right w:w="108" w:type="dxa"/>
+      </w:tblCellMar>
+    </w:tblPr>
+  </w:style>
+  <w:style w:type="numbering" w:default="1" w:styleId="Semlista">
+    <w:name w:val="No List"/>
+    <w:uiPriority w:val="99"/>
+    <w:semiHidden/>
+    <w:unhideWhenUsed/>
+  </w:style>
+  <w:style w:type="table" w:customStyle="1" w:styleId="TableNormal">
+    <w:name w:val="Table Normal"/>
+    <w:tblPr>
+      <w:tblCellMar>
+        <w:top w:w="0" w:type="dxa"/>
+        <w:left w:w="0" w:type="dxa"/>
+        <w:bottom w:w="0" w:type="dxa"/>
+        <w:right w:w="0" w:type="dxa"/>
+      </w:tblCellMar>
+    </w:tblPr>
+  </w:style>
+  <w:style w:type="paragraph" w:styleId="Ttulo">
     <w:name w:val="Title"/>
     <w:basedOn w:val="Normal"/>
     <w:next w:val="Normal"/>
     <w:pPr>
-      <w:keepNext w:val="1"/>
-      <w:keepLines w:val="1"/>
-      <w:pageBreakBefore w:val="0"/>
-      <w:spacing w:after="60" w:before="0" w:lineRule="auto"/>
+      <w:keepNext/>
+      <w:keepLines/>
+      <w:spacing w:after="60"/>
     </w:pPr>
     <w:rPr>
       <w:sz w:val="52"/>
       <w:szCs w:val="52"/>
     </w:rPr>
   </w:style>
-  <w:style w:type="paragraph" w:styleId="Subtitle">
+  <w:style w:type="paragraph" w:styleId="Subttulo">
     <w:name w:val="Subtitle"/>
     <w:basedOn w:val="Normal"/>
     <w:next w:val="Normal"/>
     <w:pPr>
-      <w:keepNext w:val="1"/>
-      <w:keepLines w:val="1"/>
-      <w:pageBreakBefore w:val="0"/>
-      <w:spacing w:after="320" w:before="0" w:lineRule="auto"/>
+      <w:keepNext/>
+      <w:keepLines/>
+      <w:spacing w:after="320"/>
     </w:pPr>
     <w:rPr>
-      <w:rFonts w:ascii="Arial" w:cs="Arial" w:eastAsia="Arial" w:hAnsi="Arial"/>
-      <w:i w:val="0"/>
       <w:color w:val="666666"/>
       <w:sz w:val="30"/>
       <w:szCs w:val="30"/>

</xml_diff>

<commit_message>
Entrega 04 (IA & AD)
</commit_message>
<xml_diff>
--- a/Documentação - Projeto A3.docx
+++ b/Documentação - Projeto A3.docx
@@ -1,26 +1,26 @@
 
 <file path=word/document.xml><?xml version="1.0" encoding="utf-8"?>
-<w:document xmlns:wpc="http://schemas.microsoft.com/office/word/2010/wordprocessingCanvas" xmlns:cx="http://schemas.microsoft.com/office/drawing/2014/chartex" xmlns:cx1="http://schemas.microsoft.com/office/drawing/2015/9/8/chartex" xmlns:cx2="http://schemas.microsoft.com/office/drawing/2015/10/21/chartex" xmlns:cx3="http://schemas.microsoft.com/office/drawing/2016/5/9/chartex" xmlns:cx4="http://schemas.microsoft.com/office/drawing/2016/5/10/chartex" xmlns:cx5="http://schemas.microsoft.com/office/drawing/2016/5/11/chartex" xmlns:cx6="http://schemas.microsoft.com/office/drawing/2016/5/12/chartex" xmlns:cx7="http://schemas.microsoft.com/office/drawing/2016/5/13/chartex" xmlns:cx8="http://schemas.microsoft.com/office/drawing/2016/5/14/chartex" xmlns:mc="http://schemas.openxmlformats.org/markup-compatibility/2006" xmlns:aink="http://schemas.microsoft.com/office/drawing/2016/ink" xmlns:am3d="http://schemas.microsoft.com/office/drawing/2017/model3d" xmlns:o="urn:schemas-microsoft-com:office:office" xmlns:r="http://schemas.openxmlformats.org/officeDocument/2006/relationships" xmlns:m="http://schemas.openxmlformats.org/officeDocument/2006/math" xmlns:v="urn:schemas-microsoft-com:vml" xmlns:wp14="http://schemas.microsoft.com/office/word/2010/wordprocessingDrawing" xmlns:wp="http://schemas.openxmlformats.org/drawingml/2006/wordprocessingDrawing" xmlns:w10="urn:schemas-microsoft-com:office:word" xmlns:w="http://schemas.openxmlformats.org/wordprocessingml/2006/main" xmlns:w14="http://schemas.microsoft.com/office/word/2010/wordml" xmlns:w15="http://schemas.microsoft.com/office/word/2012/wordml" xmlns:w16cex="http://schemas.microsoft.com/office/word/2018/wordml/cex" xmlns:w16cid="http://schemas.microsoft.com/office/word/2016/wordml/cid" xmlns:w16="http://schemas.microsoft.com/office/word/2018/wordml" xmlns:w16se="http://schemas.microsoft.com/office/word/2015/wordml/symex" xmlns:wpg="http://schemas.microsoft.com/office/word/2010/wordprocessingGroup" xmlns:wpi="http://schemas.microsoft.com/office/word/2010/wordprocessingInk" xmlns:wne="http://schemas.microsoft.com/office/word/2006/wordml" xmlns:wps="http://schemas.microsoft.com/office/word/2010/wordprocessingShape" mc:Ignorable="w14 w15 w16se w16cid w16 w16cex wp14">
+<w:document xmlns:o="urn:schemas-microsoft-com:office:office" xmlns:r="http://schemas.openxmlformats.org/officeDocument/2006/relationships" xmlns:v="urn:schemas-microsoft-com:vml" xmlns:w="http://schemas.openxmlformats.org/wordprocessingml/2006/main" xmlns:w10="urn:schemas-microsoft-com:office:word" xmlns:wp="http://schemas.openxmlformats.org/drawingml/2006/wordprocessingDrawing" xmlns:wps="http://schemas.microsoft.com/office/word/2010/wordprocessingShape" xmlns:wpg="http://schemas.microsoft.com/office/word/2010/wordprocessingGroup" xmlns:mc="http://schemas.openxmlformats.org/markup-compatibility/2006" xmlns:wp14="http://schemas.microsoft.com/office/word/2010/wordprocessingDrawing" xmlns:w14="http://schemas.microsoft.com/office/word/2010/wordml" xmlns:w15="http://schemas.microsoft.com/office/word/2012/wordml" mc:Ignorable="w14 wp14 w15">
   <w:body>
     <w:p>
       <w:pPr>
         <w:pStyle w:val="Ttulo1"/>
-        <w:keepNext w:val="0"/>
-        <w:keepLines w:val="0"/>
+        <w:keepNext w:val="false"/>
+        <w:keepLines w:val="false"/>
         <w:shd w:val="clear" w:color="auto" w:fill="FFFFFF"/>
         <w:spacing w:before="0" w:after="240"/>
         <w:rPr>
-          <w:rFonts w:ascii="Calibri" w:eastAsia="Calibri" w:hAnsi="Calibri" w:cs="Calibri"/>
+          <w:rFonts w:ascii="Calibri" w:hAnsi="Calibri" w:eastAsia="Calibri" w:cs="Calibri"/>
           <w:color w:val="202124"/>
           <w:sz w:val="22"/>
           <w:szCs w:val="22"/>
         </w:rPr>
       </w:pPr>
-      <w:bookmarkStart w:id="0" w:name="_i84yu62ry31g" w:colFirst="0" w:colLast="0"/>
+      <w:bookmarkStart w:id="0" w:name="_i84yu62ry31g"/>
       <w:bookmarkEnd w:id="0"/>
       <w:r>
         <w:rPr>
-          <w:rFonts w:ascii="Calibri" w:eastAsia="Calibri" w:hAnsi="Calibri" w:cs="Calibri"/>
+          <w:rFonts w:eastAsia="Calibri" w:cs="Calibri" w:ascii="Calibri" w:hAnsi="Calibri"/>
           <w:sz w:val="22"/>
           <w:szCs w:val="22"/>
         </w:rPr>
@@ -28,112 +28,36 @@
       </w:r>
       <w:r>
         <w:rPr>
-          <w:rFonts w:ascii="Calibri" w:eastAsia="Calibri" w:hAnsi="Calibri" w:cs="Calibri"/>
+          <w:rFonts w:eastAsia="Calibri" w:cs="Calibri" w:ascii="Calibri" w:hAnsi="Calibri"/>
           <w:b/>
           <w:sz w:val="22"/>
           <w:szCs w:val="22"/>
         </w:rPr>
         <w:t xml:space="preserve"> “</w:t>
       </w:r>
-      <w:proofErr w:type="spellStart"/>
-      <w:r>
-        <w:rPr>
-          <w:rFonts w:ascii="Calibri" w:eastAsia="Calibri" w:hAnsi="Calibri" w:cs="Calibri"/>
+      <w:r>
+        <w:rPr>
+          <w:rFonts w:eastAsia="Calibri" w:cs="Calibri" w:ascii="Calibri" w:hAnsi="Calibri"/>
           <w:b/>
           <w:color w:val="202124"/>
           <w:sz w:val="22"/>
           <w:szCs w:val="22"/>
         </w:rPr>
-        <w:t>Amazon</w:t>
-      </w:r>
-      <w:proofErr w:type="spellEnd"/>
-      <w:r>
-        <w:rPr>
-          <w:rFonts w:ascii="Calibri" w:eastAsia="Calibri" w:hAnsi="Calibri" w:cs="Calibri"/>
-          <w:b/>
+        <w:t xml:space="preserve">Amazon Products Dataset 2023” </w:t>
+      </w:r>
+      <w:r>
+        <w:rPr>
+          <w:rFonts w:eastAsia="Calibri" w:cs="Calibri" w:ascii="Calibri" w:hAnsi="Calibri"/>
           <w:color w:val="202124"/>
           <w:sz w:val="22"/>
           <w:szCs w:val="22"/>
         </w:rPr>
-        <w:t xml:space="preserve"> </w:t>
-      </w:r>
-      <w:proofErr w:type="spellStart"/>
-      <w:r>
-        <w:rPr>
-          <w:rFonts w:ascii="Calibri" w:eastAsia="Calibri" w:hAnsi="Calibri" w:cs="Calibri"/>
-          <w:b/>
-          <w:color w:val="202124"/>
-          <w:sz w:val="22"/>
-          <w:szCs w:val="22"/>
-        </w:rPr>
-        <w:t>Products</w:t>
-      </w:r>
-      <w:proofErr w:type="spellEnd"/>
-      <w:r>
-        <w:rPr>
-          <w:rFonts w:ascii="Calibri" w:eastAsia="Calibri" w:hAnsi="Calibri" w:cs="Calibri"/>
-          <w:b/>
-          <w:color w:val="202124"/>
-          <w:sz w:val="22"/>
-          <w:szCs w:val="22"/>
-        </w:rPr>
-        <w:t xml:space="preserve"> </w:t>
-      </w:r>
-      <w:proofErr w:type="spellStart"/>
-      <w:r>
-        <w:rPr>
-          <w:rFonts w:ascii="Calibri" w:eastAsia="Calibri" w:hAnsi="Calibri" w:cs="Calibri"/>
-          <w:b/>
-          <w:color w:val="202124"/>
-          <w:sz w:val="22"/>
-          <w:szCs w:val="22"/>
-        </w:rPr>
-        <w:t>Dataset</w:t>
-      </w:r>
-      <w:proofErr w:type="spellEnd"/>
-      <w:r>
-        <w:rPr>
-          <w:rFonts w:ascii="Calibri" w:eastAsia="Calibri" w:hAnsi="Calibri" w:cs="Calibri"/>
-          <w:b/>
-          <w:color w:val="202124"/>
-          <w:sz w:val="22"/>
-          <w:szCs w:val="22"/>
-        </w:rPr>
-        <w:t xml:space="preserve"> 2023” </w:t>
-      </w:r>
-      <w:r>
-        <w:rPr>
-          <w:rFonts w:ascii="Calibri" w:eastAsia="Calibri" w:hAnsi="Calibri" w:cs="Calibri"/>
-          <w:color w:val="202124"/>
-          <w:sz w:val="22"/>
-          <w:szCs w:val="22"/>
-        </w:rPr>
-        <w:t xml:space="preserve">referente ao mês de setembro, estando disponível no </w:t>
-      </w:r>
-      <w:proofErr w:type="spellStart"/>
-      <w:r>
-        <w:rPr>
-          <w:rFonts w:ascii="Calibri" w:eastAsia="Calibri" w:hAnsi="Calibri" w:cs="Calibri"/>
-          <w:color w:val="202124"/>
-          <w:sz w:val="22"/>
-          <w:szCs w:val="22"/>
-        </w:rPr>
-        <w:t>Kaggle</w:t>
-      </w:r>
-      <w:proofErr w:type="spellEnd"/>
-      <w:r>
-        <w:rPr>
-          <w:rFonts w:ascii="Calibri" w:eastAsia="Calibri" w:hAnsi="Calibri" w:cs="Calibri"/>
-          <w:color w:val="202124"/>
-          <w:sz w:val="22"/>
-          <w:szCs w:val="22"/>
-        </w:rPr>
-        <w:t>: (</w:t>
-      </w:r>
-      <w:hyperlink r:id="rId5">
+        <w:t>referente ao mês de setembro, estando disponível no Kaggle: (</w:t>
+      </w:r>
+      <w:hyperlink r:id="rId2">
         <w:r>
           <w:rPr>
-            <w:rFonts w:ascii="Calibri" w:eastAsia="Calibri" w:hAnsi="Calibri" w:cs="Calibri"/>
+            <w:rFonts w:eastAsia="Calibri" w:cs="Calibri" w:ascii="Calibri" w:hAnsi="Calibri"/>
             <w:color w:val="1155CC"/>
             <w:sz w:val="22"/>
             <w:szCs w:val="22"/>
@@ -144,7 +68,7 @@
       </w:hyperlink>
       <w:r>
         <w:rPr>
-          <w:rFonts w:ascii="Calibri" w:eastAsia="Calibri" w:hAnsi="Calibri" w:cs="Calibri"/>
+          <w:rFonts w:eastAsia="Calibri" w:cs="Calibri" w:ascii="Calibri" w:hAnsi="Calibri"/>
           <w:color w:val="202124"/>
           <w:sz w:val="22"/>
           <w:szCs w:val="22"/>
@@ -153,365 +77,273 @@
       </w:r>
     </w:p>
     <w:p>
-      <w:r>
+      <w:pPr>
+        <w:pStyle w:val="Normal"/>
+        <w:rPr/>
+      </w:pPr>
+      <w:r>
+        <w:rPr/>
         <w:t>Utilizaremos esta base de dados para a UC de “Análise de Dados e Big Data” e “Inteligência Artificial”.</w:t>
       </w:r>
     </w:p>
-    <w:p/>
-    <w:p>
-      <w:r>
+    <w:p>
+      <w:pPr>
+        <w:pStyle w:val="Normal"/>
+        <w:rPr/>
+      </w:pPr>
+      <w:r>
+        <w:rPr/>
+      </w:r>
+    </w:p>
+    <w:p>
+      <w:pPr>
+        <w:pStyle w:val="Normal"/>
+        <w:rPr/>
+      </w:pPr>
+      <w:r>
+        <w:rPr/>
         <w:t>As colunas da base de dados estão divididas da seguinte forma:</w:t>
       </w:r>
     </w:p>
-    <w:p/>
-    <w:p>
+    <w:p>
+      <w:pPr>
+        <w:pStyle w:val="Normal"/>
+        <w:rPr/>
+      </w:pPr>
+      <w:r>
+        <w:rPr/>
+      </w:r>
+    </w:p>
+    <w:p>
+      <w:pPr>
+        <w:pStyle w:val="Normal"/>
+        <w:rPr/>
+      </w:pPr>
       <w:r>
         <w:rPr>
           <w:b/>
           <w:sz w:val="24"/>
           <w:szCs w:val="24"/>
         </w:rPr>
-        <w:t>Arquivo “</w:t>
-      </w:r>
-      <w:proofErr w:type="spellStart"/>
-      <w:r>
-        <w:rPr>
-          <w:b/>
-          <w:sz w:val="24"/>
-          <w:szCs w:val="24"/>
-        </w:rPr>
-        <w:t>amazon_products</w:t>
-      </w:r>
-      <w:proofErr w:type="spellEnd"/>
-      <w:r>
-        <w:rPr>
-          <w:b/>
-          <w:sz w:val="24"/>
-          <w:szCs w:val="24"/>
-        </w:rPr>
-        <w:t>”:</w:t>
-      </w:r>
-      <w:r>
+        <w:t>Arquivo “amazon_products”:</w:t>
+      </w:r>
+      <w:r>
+        <w:rPr/>
         <w:br/>
       </w:r>
     </w:p>
     <w:p>
       <w:pPr>
+        <w:pStyle w:val="Normal"/>
         <w:numPr>
           <w:ilvl w:val="0"/>
           <w:numId w:val="1"/>
         </w:numPr>
-      </w:pPr>
-      <w:r>
+        <w:rPr/>
+      </w:pPr>
+      <w:r>
+        <w:rPr/>
         <w:t>“</w:t>
       </w:r>
-      <w:proofErr w:type="spellStart"/>
-      <w:r>
-        <w:t>asin</w:t>
-      </w:r>
-      <w:proofErr w:type="spellEnd"/>
-      <w:r>
-        <w:t xml:space="preserve">”: Coluna referente aos ID dos produtos (Tipo </w:t>
-      </w:r>
-      <w:proofErr w:type="spellStart"/>
-      <w:r>
-        <w:t>String</w:t>
-      </w:r>
-      <w:proofErr w:type="spellEnd"/>
-      <w:r>
-        <w:t>)</w:t>
-      </w:r>
-    </w:p>
-    <w:p>
-      <w:pPr>
+      <w:r>
+        <w:rPr/>
+        <w:t>asin”: Coluna referente aos ID dos produtos (Tipo String)</w:t>
+      </w:r>
+    </w:p>
+    <w:p>
+      <w:pPr>
+        <w:pStyle w:val="Normal"/>
         <w:numPr>
           <w:ilvl w:val="0"/>
           <w:numId w:val="1"/>
         </w:numPr>
-      </w:pPr>
-      <w:r>
+        <w:rPr/>
+      </w:pPr>
+      <w:r>
+        <w:rPr/>
         <w:t>“</w:t>
       </w:r>
-      <w:proofErr w:type="spellStart"/>
-      <w:r>
-        <w:t>title</w:t>
-      </w:r>
-      <w:proofErr w:type="spellEnd"/>
-      <w:r>
-        <w:t xml:space="preserve">”: Coluna referente aos nomes dos produtos (Tipo </w:t>
-      </w:r>
-      <w:proofErr w:type="spellStart"/>
-      <w:r>
-        <w:t>String</w:t>
-      </w:r>
-      <w:proofErr w:type="spellEnd"/>
-      <w:r>
-        <w:t>)</w:t>
-      </w:r>
-    </w:p>
-    <w:p>
-      <w:pPr>
+      <w:r>
+        <w:rPr/>
+        <w:t>title”: Coluna referente aos nomes dos produtos (Tipo String)</w:t>
+      </w:r>
+    </w:p>
+    <w:p>
+      <w:pPr>
+        <w:pStyle w:val="Normal"/>
         <w:numPr>
           <w:ilvl w:val="0"/>
           <w:numId w:val="1"/>
         </w:numPr>
-      </w:pPr>
-      <w:r>
+        <w:rPr/>
+      </w:pPr>
+      <w:r>
+        <w:rPr/>
         <w:t>“</w:t>
       </w:r>
-      <w:proofErr w:type="spellStart"/>
-      <w:r>
-        <w:t>imgUrl</w:t>
-      </w:r>
-      <w:proofErr w:type="spellEnd"/>
-      <w:r>
-        <w:t xml:space="preserve">”: Coluna referente ao </w:t>
-      </w:r>
-      <w:proofErr w:type="spellStart"/>
-      <w:r>
-        <w:t>Url</w:t>
-      </w:r>
-      <w:proofErr w:type="spellEnd"/>
-      <w:r>
-        <w:t xml:space="preserve"> da imagem dos produtos (Tipo </w:t>
-      </w:r>
-      <w:proofErr w:type="spellStart"/>
-      <w:r>
-        <w:t>String</w:t>
-      </w:r>
-      <w:proofErr w:type="spellEnd"/>
-      <w:r>
-        <w:t>)</w:t>
-      </w:r>
-    </w:p>
-    <w:p>
-      <w:pPr>
+      <w:r>
+        <w:rPr/>
+        <w:t>imgUrl”: Coluna referente ao Url da imagem dos produtos (Tipo String)</w:t>
+      </w:r>
+    </w:p>
+    <w:p>
+      <w:pPr>
+        <w:pStyle w:val="Normal"/>
         <w:numPr>
           <w:ilvl w:val="0"/>
           <w:numId w:val="1"/>
         </w:numPr>
-      </w:pPr>
-      <w:r>
+        <w:rPr/>
+      </w:pPr>
+      <w:r>
+        <w:rPr/>
         <w:t>“</w:t>
       </w:r>
-      <w:proofErr w:type="spellStart"/>
-      <w:r>
-        <w:t>productUrl</w:t>
-      </w:r>
-      <w:proofErr w:type="spellEnd"/>
-      <w:r>
-        <w:t xml:space="preserve">”: Coluna referente ao </w:t>
-      </w:r>
-      <w:proofErr w:type="spellStart"/>
-      <w:r>
-        <w:t>Url</w:t>
-      </w:r>
-      <w:proofErr w:type="spellEnd"/>
-      <w:r>
-        <w:t xml:space="preserve"> dos produtos (Tipo </w:t>
-      </w:r>
-      <w:proofErr w:type="spellStart"/>
-      <w:r>
-        <w:t>String</w:t>
-      </w:r>
-      <w:proofErr w:type="spellEnd"/>
-      <w:r>
-        <w:t>)</w:t>
-      </w:r>
-    </w:p>
-    <w:p>
-      <w:pPr>
+      <w:r>
+        <w:rPr/>
+        <w:t>productUrl”: Coluna referente ao Url dos produtos (Tipo String)</w:t>
+      </w:r>
+    </w:p>
+    <w:p>
+      <w:pPr>
+        <w:pStyle w:val="Normal"/>
         <w:numPr>
           <w:ilvl w:val="0"/>
           <w:numId w:val="1"/>
         </w:numPr>
-      </w:pPr>
-      <w:r>
-        <w:t xml:space="preserve">“stars”: Coluna referente a avaliação dos clientes sobre os produtos, variando de 0 a 5 (Tipo </w:t>
-      </w:r>
-      <w:proofErr w:type="spellStart"/>
-      <w:r>
-        <w:t>Float</w:t>
-      </w:r>
-      <w:proofErr w:type="spellEnd"/>
-      <w:r>
-        <w:t>)</w:t>
-      </w:r>
-    </w:p>
-    <w:p>
-      <w:pPr>
+        <w:rPr/>
+      </w:pPr>
+      <w:r>
+        <w:rPr/>
+        <w:t>“</w:t>
+      </w:r>
+      <w:r>
+        <w:rPr/>
+        <w:t>stars”: Coluna referente a avaliação dos clientes sobre os produtos, variando de 0 a 5 (Tipo Float)</w:t>
+      </w:r>
+    </w:p>
+    <w:p>
+      <w:pPr>
+        <w:pStyle w:val="Normal"/>
         <w:numPr>
           <w:ilvl w:val="0"/>
           <w:numId w:val="1"/>
         </w:numPr>
-      </w:pPr>
-      <w:r>
-        <w:t xml:space="preserve">“reviews”: Coluna referente ao número de comentários sobre os produtos (Tipo </w:t>
-      </w:r>
-      <w:proofErr w:type="spellStart"/>
-      <w:r>
-        <w:t>Int</w:t>
-      </w:r>
-      <w:proofErr w:type="spellEnd"/>
-      <w:r>
-        <w:t>)</w:t>
-      </w:r>
-    </w:p>
-    <w:p>
-      <w:pPr>
+        <w:rPr/>
+      </w:pPr>
+      <w:r>
+        <w:rPr/>
+        <w:t>“</w:t>
+      </w:r>
+      <w:r>
+        <w:rPr/>
+        <w:t>reviews”: Coluna referente ao número de comentários sobre os produtos (Tipo Int)</w:t>
+      </w:r>
+    </w:p>
+    <w:p>
+      <w:pPr>
+        <w:pStyle w:val="Normal"/>
         <w:numPr>
           <w:ilvl w:val="0"/>
           <w:numId w:val="1"/>
         </w:numPr>
-      </w:pPr>
-      <w:r>
+        <w:rPr/>
+      </w:pPr>
+      <w:r>
+        <w:rPr/>
         <w:t>“</w:t>
       </w:r>
-      <w:proofErr w:type="spellStart"/>
-      <w:r>
-        <w:t>price</w:t>
-      </w:r>
-      <w:proofErr w:type="spellEnd"/>
-      <w:r>
-        <w:t xml:space="preserve">”: Coluna referente ao preço dos produtos (Tipo </w:t>
-      </w:r>
-      <w:proofErr w:type="spellStart"/>
-      <w:r>
-        <w:t>float</w:t>
-      </w:r>
-      <w:proofErr w:type="spellEnd"/>
-      <w:r>
-        <w:t>)</w:t>
-      </w:r>
-    </w:p>
-    <w:p>
-      <w:pPr>
+      <w:r>
+        <w:rPr/>
+        <w:t>price”: Coluna referente ao preço dos produtos (Tipo float)</w:t>
+      </w:r>
+    </w:p>
+    <w:p>
+      <w:pPr>
+        <w:pStyle w:val="Normal"/>
         <w:numPr>
           <w:ilvl w:val="0"/>
           <w:numId w:val="1"/>
         </w:numPr>
-      </w:pPr>
-      <w:r>
+        <w:rPr/>
+      </w:pPr>
+      <w:r>
+        <w:rPr/>
         <w:t>“</w:t>
       </w:r>
-      <w:proofErr w:type="spellStart"/>
-      <w:r>
-        <w:t>listPrice</w:t>
-      </w:r>
-      <w:proofErr w:type="spellEnd"/>
-      <w:r>
-        <w:t xml:space="preserve">”: Coluna referente ao preço inicial dos produtos, caso o produto não tenha sofrido alteração de preço, o valor será 0 (Tipo </w:t>
-      </w:r>
-      <w:proofErr w:type="spellStart"/>
-      <w:r>
-        <w:t>float</w:t>
-      </w:r>
-      <w:proofErr w:type="spellEnd"/>
-      <w:r>
-        <w:t>)</w:t>
-      </w:r>
-    </w:p>
-    <w:p>
-      <w:pPr>
+      <w:r>
+        <w:rPr/>
+        <w:t>listPrice”: Coluna referente ao preço inicial dos produtos, caso o produto não tenha sofrido alteração de preço, o valor será 0 (Tipo float)</w:t>
+      </w:r>
+    </w:p>
+    <w:p>
+      <w:pPr>
+        <w:pStyle w:val="Normal"/>
         <w:numPr>
           <w:ilvl w:val="0"/>
           <w:numId w:val="1"/>
         </w:numPr>
-      </w:pPr>
-      <w:r>
+        <w:rPr/>
+      </w:pPr>
+      <w:r>
+        <w:rPr/>
         <w:t>“</w:t>
       </w:r>
-      <w:proofErr w:type="spellStart"/>
-      <w:r>
-        <w:t>category_id</w:t>
-      </w:r>
-      <w:proofErr w:type="spellEnd"/>
-      <w:r>
-        <w:t>”: Coluna referente a categoria dos produtos, se baseando no arquivo “</w:t>
-      </w:r>
-      <w:proofErr w:type="spellStart"/>
-      <w:r>
-        <w:t>amazon_</w:t>
-      </w:r>
-      <w:proofErr w:type="gramStart"/>
-      <w:r>
-        <w:t>categories</w:t>
-      </w:r>
-      <w:proofErr w:type="spellEnd"/>
-      <w:r>
-        <w:t>”(</w:t>
-      </w:r>
-      <w:proofErr w:type="gramEnd"/>
-      <w:r>
-        <w:t xml:space="preserve">Tipo </w:t>
-      </w:r>
-      <w:proofErr w:type="spellStart"/>
-      <w:r>
-        <w:t>Int</w:t>
-      </w:r>
-      <w:proofErr w:type="spellEnd"/>
-      <w:r>
-        <w:t>)</w:t>
-      </w:r>
-    </w:p>
-    <w:p>
-      <w:pPr>
+      <w:r>
+        <w:rPr/>
+        <w:t>category_id”: Coluna referente a categoria dos produtos, se baseando no arquivo “amazon_categories”(Tipo Int)</w:t>
+      </w:r>
+    </w:p>
+    <w:p>
+      <w:pPr>
+        <w:pStyle w:val="Normal"/>
         <w:numPr>
           <w:ilvl w:val="0"/>
           <w:numId w:val="1"/>
         </w:numPr>
-      </w:pPr>
-      <w:r>
+        <w:rPr/>
+      </w:pPr>
+      <w:r>
+        <w:rPr/>
         <w:t>“</w:t>
       </w:r>
-      <w:proofErr w:type="spellStart"/>
-      <w:r>
-        <w:t>isBestSeller</w:t>
-      </w:r>
-      <w:proofErr w:type="spellEnd"/>
-      <w:r>
-        <w:t xml:space="preserve">”: Coluna referente ao produto estar ou não na categoria de “mais vendido” (Tipo </w:t>
-      </w:r>
-      <w:proofErr w:type="spellStart"/>
-      <w:r>
-        <w:t>Boolean</w:t>
-      </w:r>
-      <w:proofErr w:type="spellEnd"/>
-      <w:r>
-        <w:t>)</w:t>
-      </w:r>
-    </w:p>
-    <w:p>
-      <w:pPr>
+      <w:r>
+        <w:rPr/>
+        <w:t>isBestSeller”: Coluna referente ao produto estar ou não na categoria de “mais vendido” (Tipo Boolean)</w:t>
+      </w:r>
+    </w:p>
+    <w:p>
+      <w:pPr>
+        <w:pStyle w:val="Normal"/>
         <w:numPr>
           <w:ilvl w:val="0"/>
           <w:numId w:val="1"/>
         </w:numPr>
-      </w:pPr>
-      <w:r>
+        <w:rPr/>
+      </w:pPr>
+      <w:r>
+        <w:rPr/>
         <w:t>“</w:t>
       </w:r>
-      <w:proofErr w:type="spellStart"/>
-      <w:r>
-        <w:t>boughtInLastMonth</w:t>
-      </w:r>
-      <w:proofErr w:type="spellEnd"/>
-      <w:r>
-        <w:t xml:space="preserve">”: Coluna referente ao número de vendas no último mês (Tipo </w:t>
-      </w:r>
-      <w:proofErr w:type="spellStart"/>
-      <w:r>
-        <w:t>Int</w:t>
-      </w:r>
-      <w:proofErr w:type="spellEnd"/>
-      <w:r>
-        <w:t>)</w:t>
-      </w:r>
-    </w:p>
-    <w:p/>
-    <w:p>
-      <w:pPr>
-        <w:rPr>
+      <w:r>
+        <w:rPr/>
+        <w:t>boughtInLastMonth”: Coluna referente ao número de vendas no último mês (Tipo Int)</w:t>
+      </w:r>
+    </w:p>
+    <w:p>
+      <w:pPr>
+        <w:pStyle w:val="Normal"/>
+        <w:rPr/>
+      </w:pPr>
+      <w:r>
+        <w:rPr/>
+      </w:r>
+    </w:p>
+    <w:p>
+      <w:pPr>
+        <w:pStyle w:val="Normal"/>
+        <w:rPr>
+          <w:b/>
           <w:b/>
           <w:sz w:val="24"/>
           <w:szCs w:val="24"/>
@@ -523,91 +355,87 @@
           <w:sz w:val="24"/>
           <w:szCs w:val="24"/>
         </w:rPr>
-        <w:t>Arquivo “</w:t>
-      </w:r>
-      <w:proofErr w:type="spellStart"/>
-      <w:r>
-        <w:rPr>
+        <w:t>Arquivo “amazon_categories”</w:t>
+      </w:r>
+    </w:p>
+    <w:p>
+      <w:pPr>
+        <w:pStyle w:val="Normal"/>
+        <w:rPr>
+          <w:b/>
           <w:b/>
           <w:sz w:val="24"/>
           <w:szCs w:val="24"/>
         </w:rPr>
-        <w:t>amazon_categories</w:t>
-      </w:r>
-      <w:proofErr w:type="spellEnd"/>
+      </w:pPr>
       <w:r>
         <w:rPr>
           <w:b/>
           <w:sz w:val="24"/>
           <w:szCs w:val="24"/>
         </w:rPr>
-        <w:t>”</w:t>
-      </w:r>
-    </w:p>
-    <w:p>
-      <w:pPr>
-        <w:rPr>
-          <w:b/>
-          <w:sz w:val="24"/>
-          <w:szCs w:val="24"/>
-        </w:rPr>
-      </w:pPr>
-    </w:p>
-    <w:p>
-      <w:pPr>
+      </w:r>
+    </w:p>
+    <w:p>
+      <w:pPr>
+        <w:pStyle w:val="Normal"/>
         <w:numPr>
           <w:ilvl w:val="0"/>
           <w:numId w:val="2"/>
         </w:numPr>
-      </w:pPr>
-      <w:r>
-        <w:t xml:space="preserve">“id”: Coluna referente ao ID das categorias dos produtos (Tipo </w:t>
-      </w:r>
-      <w:proofErr w:type="spellStart"/>
-      <w:r>
-        <w:t>Int</w:t>
-      </w:r>
-      <w:proofErr w:type="spellEnd"/>
-      <w:r>
-        <w:t>)</w:t>
-      </w:r>
-    </w:p>
-    <w:p>
-      <w:pPr>
+        <w:rPr/>
+      </w:pPr>
+      <w:r>
+        <w:rPr/>
+        <w:t>“</w:t>
+      </w:r>
+      <w:r>
+        <w:rPr/>
+        <w:t>id”: Coluna referente ao ID das categorias dos produtos (Tipo Int)</w:t>
+      </w:r>
+    </w:p>
+    <w:p>
+      <w:pPr>
+        <w:pStyle w:val="Normal"/>
         <w:numPr>
           <w:ilvl w:val="0"/>
           <w:numId w:val="2"/>
         </w:numPr>
-      </w:pPr>
-      <w:r>
+        <w:rPr/>
+      </w:pPr>
+      <w:r>
+        <w:rPr/>
         <w:t>“</w:t>
       </w:r>
-      <w:proofErr w:type="spellStart"/>
-      <w:r>
-        <w:t>category_name</w:t>
-      </w:r>
-      <w:proofErr w:type="spellEnd"/>
-      <w:r>
-        <w:t xml:space="preserve">”: Coluna referente ao nome das categorias dos produtos (Tipo </w:t>
-      </w:r>
-      <w:proofErr w:type="spellStart"/>
-      <w:r>
-        <w:t>String</w:t>
-      </w:r>
-      <w:proofErr w:type="spellEnd"/>
-      <w:r>
-        <w:t>)</w:t>
-      </w:r>
-    </w:p>
-    <w:p>
-      <w:pPr>
-        <w:ind w:left="720"/>
-      </w:pPr>
-    </w:p>
-    <w:p/>
-    <w:p>
-      <w:pPr>
-        <w:rPr>
+      <w:r>
+        <w:rPr/>
+        <w:t>category_name”: Coluna referente ao nome das categorias dos produtos (Tipo String)</w:t>
+      </w:r>
+    </w:p>
+    <w:p>
+      <w:pPr>
+        <w:pStyle w:val="Normal"/>
+        <w:ind w:left="720" w:hanging="0"/>
+        <w:rPr/>
+      </w:pPr>
+      <w:r>
+        <w:rPr/>
+      </w:r>
+    </w:p>
+    <w:p>
+      <w:pPr>
+        <w:pStyle w:val="Normal"/>
+        <w:rPr/>
+      </w:pPr>
+      <w:r>
+        <w:rPr/>
+      </w:r>
+    </w:p>
+    <w:p>
+      <w:pPr>
+        <w:pStyle w:val="Normal"/>
+        <w:rPr>
+          <w:b/>
           <w:b/>
         </w:rPr>
       </w:pPr>
@@ -621,161 +449,489 @@
     </w:p>
     <w:p>
       <w:pPr>
-        <w:rPr>
-          <w:b/>
-        </w:rPr>
-      </w:pPr>
-    </w:p>
-    <w:p>
-      <w:r>
-        <w:t>A variável target escolhida foi a coluna “</w:t>
-      </w:r>
-      <w:proofErr w:type="spellStart"/>
-      <w:r>
-        <w:t>IsBestSeller</w:t>
-      </w:r>
-      <w:proofErr w:type="spellEnd"/>
-      <w:r>
-        <w:t>” para prever os produtos presentes na categoria dos mais vendidos do próximo mês.</w:t>
-      </w:r>
-      <w:r>
+        <w:pStyle w:val="Normal"/>
+        <w:rPr>
+          <w:b/>
+          <w:b/>
+        </w:rPr>
+      </w:pPr>
+      <w:r>
+        <w:rPr>
+          <w:b/>
+        </w:rPr>
+      </w:r>
+    </w:p>
+    <w:p>
+      <w:pPr>
+        <w:pStyle w:val="Normal"/>
+        <w:rPr/>
+      </w:pPr>
+      <w:r>
+        <w:rPr/>
+        <w:t>A variável target escolhida foi a coluna “IsBestSeller” para prever os produtos presentes na categoria dos mais vendidos do próximo mês.</w:t>
         <w:br/>
-      </w:r>
-      <w:r>
         <w:br/>
         <w:t>Escolhemos essa variável target , pois é possível traçar o desempenho de um produto, facilitando uma tomada de decisão para um possível fornecedor.</w:t>
       </w:r>
     </w:p>
-    <w:p/>
-    <w:p>
-      <w:r>
-        <w:t xml:space="preserve">Para </w:t>
-      </w:r>
-      <w:r>
-        <w:t>aplicação das técnicas de IA</w:t>
-      </w:r>
-      <w:r>
-        <w:t xml:space="preserve"> não será necessário a transformação de nenhuma variável.</w:t>
-      </w:r>
-    </w:p>
-    <w:p/>
-    <w:p/>
-    <w:p/>
-    <w:p>
-      <w:pPr>
-        <w:rPr>
-          <w:b/>
-          <w:sz w:val="24"/>
-        </w:rPr>
-      </w:pPr>
-      <w:r>
-        <w:rPr>
-          <w:b/>
-          <w:sz w:val="24"/>
+    <w:p>
+      <w:pPr>
+        <w:pStyle w:val="Normal"/>
+        <w:rPr/>
+      </w:pPr>
+      <w:r>
+        <w:rPr/>
+      </w:r>
+    </w:p>
+    <w:p>
+      <w:pPr>
+        <w:pStyle w:val="Normal"/>
+        <w:rPr/>
+      </w:pPr>
+      <w:r>
+        <w:rPr/>
+        <w:t>Para aplicação das técnicas de IA não será necessário a transformação de nenhuma variável.</w:t>
+      </w:r>
+    </w:p>
+    <w:p>
+      <w:pPr>
+        <w:pStyle w:val="Normal"/>
+        <w:rPr/>
+      </w:pPr>
+      <w:r>
+        <w:rPr/>
+      </w:r>
+    </w:p>
+    <w:p>
+      <w:pPr>
+        <w:pStyle w:val="Normal"/>
+        <w:rPr/>
+      </w:pPr>
+      <w:r>
+        <w:rPr/>
+      </w:r>
+    </w:p>
+    <w:p>
+      <w:pPr>
+        <w:pStyle w:val="Normal"/>
+        <w:rPr/>
+      </w:pPr>
+      <w:r>
+        <w:rPr/>
+      </w:r>
+    </w:p>
+    <w:p>
+      <w:pPr>
+        <w:pStyle w:val="Normal"/>
+        <w:rPr>
+          <w:b/>
+          <w:b/>
+          <w:bCs/>
+        </w:rPr>
+      </w:pPr>
+      <w:r>
+        <w:rPr>
+          <w:b/>
+          <w:bCs/>
         </w:rPr>
         <w:t>Levantamento de hipótese</w:t>
       </w:r>
     </w:p>
     <w:p>
       <w:pPr>
-        <w:rPr>
-          <w:b/>
-          <w:sz w:val="24"/>
-        </w:rPr>
-      </w:pPr>
-    </w:p>
-    <w:p>
-      <w:r>
-        <w:t>A hipótese que será levantada e testada a partir da base de dados escolhida terá como base a seguinte indagação: " O preço de livro</w:t>
-      </w:r>
-      <w:r>
-        <w:t>s</w:t>
-      </w:r>
-      <w:r>
-        <w:t xml:space="preserve"> </w:t>
-      </w:r>
-      <w:proofErr w:type="spellStart"/>
-      <w:r>
-        <w:t>best</w:t>
-      </w:r>
-      <w:proofErr w:type="spellEnd"/>
-      <w:r>
-        <w:t xml:space="preserve"> </w:t>
-      </w:r>
-      <w:proofErr w:type="spellStart"/>
-      <w:r>
-        <w:t>sellers</w:t>
-      </w:r>
-      <w:proofErr w:type="spellEnd"/>
-      <w:r>
-        <w:t xml:space="preserve"> é maior do que o de livros que não são?"</w:t>
-      </w:r>
-    </w:p>
-    <w:p>
-      <w:r>
-        <w:t>Para esse caso, será observada uma amostra A da base de dados, apenas formada por linhas onde a coluna "</w:t>
-      </w:r>
-      <w:proofErr w:type="spellStart"/>
-      <w:r>
-        <w:t>IsBestSeller</w:t>
-      </w:r>
-      <w:proofErr w:type="spellEnd"/>
-      <w:r>
-        <w:t>" = 1, e outra amostra B onde "</w:t>
-      </w:r>
-      <w:proofErr w:type="spellStart"/>
-      <w:r>
-        <w:t>IsBestSeller</w:t>
-      </w:r>
-      <w:proofErr w:type="spellEnd"/>
-      <w:r>
-        <w:t>" = 0, com essas amostras seria possível calcular a média e o desvio padrão do preço de cada uma dessas amostras.</w:t>
-      </w:r>
-    </w:p>
-    <w:p>
-      <w:r>
+        <w:pStyle w:val="Normal"/>
+        <w:rPr>
+          <w:b/>
+          <w:b/>
+          <w:sz w:val="24"/>
+        </w:rPr>
+      </w:pPr>
+      <w:r>
+        <w:rPr/>
+      </w:r>
+    </w:p>
+    <w:p>
+      <w:pPr>
+        <w:pStyle w:val="Normal"/>
+        <w:rPr>
+          <w:b/>
+          <w:b/>
+          <w:sz w:val="24"/>
+        </w:rPr>
+      </w:pPr>
+      <w:r>
+        <w:rPr/>
+        <w:t>A hipótese que será levantada e testada a partir da base de dados escolhida terá como base a seguinte indagação: " O preço dos produtos da categoria “Video Game” best sellers é maior do que o do que os produtos da categoria “Video Game” não são?"</w:t>
+      </w:r>
+    </w:p>
+    <w:p>
+      <w:pPr>
+        <w:pStyle w:val="Normal"/>
+        <w:rPr>
+          <w:b/>
+          <w:b/>
+          <w:sz w:val="24"/>
+        </w:rPr>
+      </w:pPr>
+      <w:r>
+        <w:rPr/>
+        <w:t>Para esse caso, será observada uma amostra A da base de dados, apenas formada por linhas onde a coluna "IsBestSeller" = 1, e outra amostra B onde "IsBestSeller" = 0, com essas amostras seria possível calcular a média e o desvio padrão do preço de cada uma dessas amostras.</w:t>
+      </w:r>
+    </w:p>
+    <w:p>
+      <w:pPr>
+        <w:pStyle w:val="Normal"/>
+        <w:rPr>
+          <w:b/>
+          <w:b/>
+          <w:sz w:val="24"/>
+        </w:rPr>
+      </w:pPr>
+      <w:r>
+        <w:rPr/>
         <w:t>A hipótese alternativa seria a seguinte: "A média de preço da amostra A é maior que da amostra B?" Já a hipótese nula seria o inverso.</w:t>
       </w:r>
-      <w:bookmarkStart w:id="1" w:name="_GoBack"/>
-      <w:bookmarkEnd w:id="1"/>
+    </w:p>
+    <w:p>
+      <w:pPr>
+        <w:pStyle w:val="Normal"/>
+        <w:rPr>
+          <w:b/>
+          <w:b/>
+          <w:sz w:val="24"/>
+        </w:rPr>
+      </w:pPr>
+      <w:r>
+        <w:rPr/>
+      </w:r>
+    </w:p>
+    <w:p>
+      <w:pPr>
+        <w:pStyle w:val="Normal"/>
+        <w:rPr>
+          <w:b/>
+          <w:b/>
+          <w:sz w:val="24"/>
+        </w:rPr>
+      </w:pPr>
+      <w:r>
+        <w:rPr/>
+      </w:r>
+    </w:p>
+    <w:p>
+      <w:pPr>
+        <w:pStyle w:val="Normal"/>
+        <w:rPr>
+          <w:b/>
+          <w:b/>
+          <w:bCs/>
+        </w:rPr>
+      </w:pPr>
+      <w:r>
+        <w:rPr>
+          <w:b/>
+          <w:bCs/>
+        </w:rPr>
+        <w:t>1º Método de aprendizagem de máquina</w:t>
+      </w:r>
+    </w:p>
+    <w:p>
+      <w:pPr>
+        <w:pStyle w:val="Normal"/>
+        <w:rPr>
+          <w:b/>
+          <w:b/>
+          <w:sz w:val="24"/>
+        </w:rPr>
+      </w:pPr>
+      <w:r>
+        <w:rPr/>
+      </w:r>
+    </w:p>
+    <w:p>
+      <w:pPr>
+        <w:pStyle w:val="Normal"/>
+        <w:rPr>
+          <w:b/>
+          <w:b/>
+          <w:sz w:val="24"/>
+        </w:rPr>
+      </w:pPr>
+      <w:r>
+        <w:rPr/>
+        <w:t>Como primeiro método de aprendizagem de máquina utilizamos a Árvore de Decisão com os seguintes parâmetros:</w:t>
+      </w:r>
+    </w:p>
+    <w:p>
+      <w:pPr>
+        <w:pStyle w:val="Normal"/>
+        <w:rPr>
+          <w:b/>
+          <w:b/>
+          <w:sz w:val="24"/>
+        </w:rPr>
+      </w:pPr>
+      <w:r>
+        <w:rPr/>
+      </w:r>
+    </w:p>
+    <w:p>
+      <w:pPr>
+        <w:pStyle w:val="Normal"/>
+        <w:rPr>
+          <w:b/>
+          <w:b/>
+          <w:sz w:val="24"/>
+        </w:rPr>
+      </w:pPr>
+      <w:r>
+        <w:rPr/>
+        <w:t>test_size=0.35</w:t>
+      </w:r>
+    </w:p>
+    <w:p>
+      <w:pPr>
+        <w:pStyle w:val="Normal"/>
+        <w:rPr>
+          <w:b/>
+          <w:b/>
+          <w:sz w:val="24"/>
+        </w:rPr>
+      </w:pPr>
+      <w:r>
+        <w:rPr/>
+        <w:t>criterion='entropy'</w:t>
+      </w:r>
+    </w:p>
+    <w:p>
+      <w:pPr>
+        <w:pStyle w:val="Normal"/>
+        <w:rPr>
+          <w:b/>
+          <w:b/>
+          <w:sz w:val="24"/>
+        </w:rPr>
+      </w:pPr>
+      <w:r>
+        <w:rPr/>
+        <w:t>max_depth= 5</w:t>
+      </w:r>
+    </w:p>
+    <w:p>
+      <w:pPr>
+        <w:pStyle w:val="Normal"/>
+        <w:rPr>
+          <w:b/>
+          <w:b/>
+          <w:sz w:val="24"/>
+        </w:rPr>
+      </w:pPr>
+      <w:r>
+        <w:rPr/>
+      </w:r>
+    </w:p>
+    <w:p>
+      <w:pPr>
+        <w:pStyle w:val="Normal"/>
+        <w:rPr>
+          <w:b/>
+          <w:b/>
+          <w:sz w:val="24"/>
+        </w:rPr>
+      </w:pPr>
+      <w:r>
+        <w:rPr/>
+        <w:t>Após o treinamento, foram obtidos os seguintes resultados:</w:t>
+      </w:r>
+    </w:p>
+    <w:p>
+      <w:pPr>
+        <w:pStyle w:val="Normal"/>
+        <w:rPr>
+          <w:b/>
+          <w:b/>
+          <w:sz w:val="24"/>
+        </w:rPr>
+      </w:pPr>
+      <w:r>
+        <w:rPr/>
+      </w:r>
+    </w:p>
+    <w:p>
+      <w:pPr>
+        <w:pStyle w:val="Normal"/>
+        <w:rPr>
+          <w:b/>
+          <w:b/>
+          <w:sz w:val="24"/>
+        </w:rPr>
+      </w:pPr>
+      <w:r>
+        <w:rPr/>
+        <w:t xml:space="preserve">              </w:t>
+      </w:r>
+      <w:r>
+        <w:rPr/>
+        <w:t>precision    recall  f1-score   support</w:t>
+      </w:r>
+    </w:p>
+    <w:p>
+      <w:pPr>
+        <w:pStyle w:val="Normal"/>
+        <w:rPr>
+          <w:b/>
+          <w:b/>
+          <w:sz w:val="24"/>
+        </w:rPr>
+      </w:pPr>
+      <w:r>
+        <w:rPr/>
+      </w:r>
+    </w:p>
+    <w:p>
+      <w:pPr>
+        <w:pStyle w:val="Normal"/>
+        <w:rPr>
+          <w:b/>
+          <w:b/>
+          <w:sz w:val="24"/>
+        </w:rPr>
+      </w:pPr>
+      <w:r>
+        <w:rPr/>
+        <w:t xml:space="preserve">       </w:t>
+      </w:r>
+      <w:r>
+        <w:rPr/>
+        <w:t>False       0.99      1.00      1.00    496229</w:t>
+      </w:r>
+    </w:p>
+    <w:p>
+      <w:pPr>
+        <w:pStyle w:val="Normal"/>
+        <w:rPr>
+          <w:b/>
+          <w:b/>
+          <w:sz w:val="24"/>
+        </w:rPr>
+      </w:pPr>
+      <w:r>
+        <w:rPr/>
+        <w:t xml:space="preserve">        </w:t>
+      </w:r>
+      <w:r>
+        <w:rPr/>
+        <w:t>True       0.73      0.00      0.01      2989</w:t>
+      </w:r>
+    </w:p>
+    <w:p>
+      <w:pPr>
+        <w:pStyle w:val="Normal"/>
+        <w:rPr>
+          <w:b/>
+          <w:b/>
+          <w:sz w:val="24"/>
+        </w:rPr>
+      </w:pPr>
+      <w:r>
+        <w:rPr/>
+      </w:r>
+    </w:p>
+    <w:p>
+      <w:pPr>
+        <w:pStyle w:val="Normal"/>
+        <w:rPr>
+          <w:b/>
+          <w:b/>
+          <w:sz w:val="24"/>
+        </w:rPr>
+      </w:pPr>
+      <w:r>
+        <w:rPr/>
+        <w:t xml:space="preserve">    </w:t>
+      </w:r>
+      <w:r>
+        <w:rPr/>
+        <w:t>accuracy                           0.99    499218</w:t>
+      </w:r>
+    </w:p>
+    <w:p>
+      <w:pPr>
+        <w:pStyle w:val="Normal"/>
+        <w:rPr>
+          <w:b/>
+          <w:b/>
+          <w:sz w:val="24"/>
+        </w:rPr>
+      </w:pPr>
+      <w:r>
+        <w:rPr/>
+        <w:t xml:space="preserve">   </w:t>
+      </w:r>
+      <w:r>
+        <w:rPr/>
+        <w:t>macro avg       0.86      0.50      0.50    499218</w:t>
+      </w:r>
+    </w:p>
+    <w:p>
+      <w:pPr>
+        <w:pStyle w:val="Normal"/>
+        <w:rPr>
+          <w:b/>
+          <w:b/>
+          <w:sz w:val="24"/>
+        </w:rPr>
+      </w:pPr>
+      <w:r>
+        <w:rPr/>
+        <w:t>weighted avg       0.99      0.99      0.99    499218</w:t>
+      </w:r>
     </w:p>
     <w:sectPr>
-      <w:pgSz w:w="11909" w:h="16834"/>
-      <w:pgMar w:top="1440" w:right="1440" w:bottom="1440" w:left="1440" w:header="720" w:footer="720" w:gutter="0"/>
-      <w:pgNumType w:start="1"/>
-      <w:cols w:space="720"/>
+      <w:type w:val="nextPage"/>
+      <w:pgSz w:w="11906" w:h="16838"/>
+      <w:pgMar w:left="1440" w:right="1440" w:gutter="0" w:header="0" w:top="1440" w:footer="0" w:bottom="1440"/>
+      <w:pgNumType w:start="1" w:fmt="decimal"/>
+      <w:formProt w:val="false"/>
+      <w:textDirection w:val="lrTb"/>
+      <w:docGrid w:type="default" w:linePitch="100" w:charSpace="4096"/>
     </w:sectPr>
   </w:body>
 </w:document>
 </file>
 
 <file path=word/numbering.xml><?xml version="1.0" encoding="utf-8"?>
-<w:numbering xmlns:wpc="http://schemas.microsoft.com/office/word/2010/wordprocessingCanvas" xmlns:cx="http://schemas.microsoft.com/office/drawing/2014/chartex" xmlns:cx1="http://schemas.microsoft.com/office/drawing/2015/9/8/chartex" xmlns:cx2="http://schemas.microsoft.com/office/drawing/2015/10/21/chartex" xmlns:cx3="http://schemas.microsoft.com/office/drawing/2016/5/9/chartex" xmlns:cx4="http://schemas.microsoft.com/office/drawing/2016/5/10/chartex" xmlns:cx5="http://schemas.microsoft.com/office/drawing/2016/5/11/chartex" xmlns:cx6="http://schemas.microsoft.com/office/drawing/2016/5/12/chartex" xmlns:cx7="http://schemas.microsoft.com/office/drawing/2016/5/13/chartex" xmlns:cx8="http://schemas.microsoft.com/office/drawing/2016/5/14/chartex" xmlns:mc="http://schemas.openxmlformats.org/markup-compatibility/2006" xmlns:aink="http://schemas.microsoft.com/office/drawing/2016/ink" xmlns:am3d="http://schemas.microsoft.com/office/drawing/2017/model3d" xmlns:o="urn:schemas-microsoft-com:office:office" xmlns:r="http://schemas.openxmlformats.org/officeDocument/2006/relationships" xmlns:m="http://schemas.openxmlformats.org/officeDocument/2006/math" xmlns:v="urn:schemas-microsoft-com:vml" xmlns:wp14="http://schemas.microsoft.com/office/word/2010/wordprocessingDrawing" xmlns:wp="http://schemas.openxmlformats.org/drawingml/2006/wordprocessingDrawing" xmlns:w10="urn:schemas-microsoft-com:office:word" xmlns:w="http://schemas.openxmlformats.org/wordprocessingml/2006/main" xmlns:w14="http://schemas.microsoft.com/office/word/2010/wordml" xmlns:w15="http://schemas.microsoft.com/office/word/2012/wordml" xmlns:w16cex="http://schemas.microsoft.com/office/word/2018/wordml/cex" xmlns:w16cid="http://schemas.microsoft.com/office/word/2016/wordml/cid" xmlns:w16="http://schemas.microsoft.com/office/word/2018/wordml" xmlns:w16se="http://schemas.microsoft.com/office/word/2015/wordml/symex" xmlns:wpg="http://schemas.microsoft.com/office/word/2010/wordprocessingGroup" xmlns:wpi="http://schemas.microsoft.com/office/word/2010/wordprocessingInk" xmlns:wne="http://schemas.microsoft.com/office/word/2006/wordml" xmlns:wps="http://schemas.microsoft.com/office/word/2010/wordprocessingShape" mc:Ignorable="w14 w15 w16se w16cid w16 w16cex wp14">
-  <w:abstractNum w:abstractNumId="0" w15:restartNumberingAfterBreak="0">
-    <w:nsid w:val="14621E89"/>
-    <w:multiLevelType w:val="multilevel"/>
-    <w:tmpl w:val="6A049C90"/>
+<w:numbering xmlns:w="http://schemas.openxmlformats.org/wordprocessingml/2006/main" xmlns:o="urn:schemas-microsoft-com:office:office" xmlns:r="http://schemas.openxmlformats.org/officeDocument/2006/relationships" xmlns:v="urn:schemas-microsoft-com:vml" xmlns:mc="http://schemas.openxmlformats.org/markup-compatibility/2006" xmlns:w14="http://schemas.microsoft.com/office/word/2010/wordml" mc:Ignorable="w14">
+  <w:abstractNum w:abstractNumId="1">
     <w:lvl w:ilvl="0">
       <w:start w:val="1"/>
       <w:numFmt w:val="bullet"/>
-      <w:lvlText w:val="●"/>
-      <w:lvlJc w:val="left"/>
-      <w:pPr>
+      <w:lvlText w:val=""/>
+      <w:lvlJc w:val="left"/>
+      <w:pPr>
+        <w:tabs>
+          <w:tab w:val="num" w:pos="0"/>
+        </w:tabs>
         <w:ind w:left="720" w:hanging="360"/>
       </w:pPr>
       <w:rPr>
+        <w:rFonts w:ascii="Wingdings" w:hAnsi="Wingdings" w:cs="Wingdings" w:hint="default"/>
         <w:u w:val="none"/>
       </w:rPr>
     </w:lvl>
     <w:lvl w:ilvl="1">
       <w:start w:val="1"/>
       <w:numFmt w:val="bullet"/>
-      <w:lvlText w:val="○"/>
-      <w:lvlJc w:val="left"/>
-      <w:pPr>
+      <w:lvlText w:val=""/>
+      <w:lvlJc w:val="left"/>
+      <w:pPr>
+        <w:tabs>
+          <w:tab w:val="num" w:pos="0"/>
+        </w:tabs>
         <w:ind w:left="1440" w:hanging="360"/>
       </w:pPr>
       <w:rPr>
+        <w:rFonts w:ascii="Wingdings 2" w:hAnsi="Wingdings 2" w:cs="Wingdings 2" w:hint="default"/>
         <w:u w:val="none"/>
       </w:rPr>
     </w:lvl>
@@ -785,33 +941,45 @@
       <w:lvlText w:val="■"/>
       <w:lvlJc w:val="left"/>
       <w:pPr>
+        <w:tabs>
+          <w:tab w:val="num" w:pos="0"/>
+        </w:tabs>
         <w:ind w:left="2160" w:hanging="360"/>
       </w:pPr>
       <w:rPr>
+        <w:rFonts w:ascii="OpenSymbol" w:hAnsi="OpenSymbol" w:cs="OpenSymbol" w:hint="default"/>
         <w:u w:val="none"/>
       </w:rPr>
     </w:lvl>
     <w:lvl w:ilvl="3">
       <w:start w:val="1"/>
       <w:numFmt w:val="bullet"/>
-      <w:lvlText w:val="●"/>
-      <w:lvlJc w:val="left"/>
-      <w:pPr>
+      <w:lvlText w:val=""/>
+      <w:lvlJc w:val="left"/>
+      <w:pPr>
+        <w:tabs>
+          <w:tab w:val="num" w:pos="0"/>
+        </w:tabs>
         <w:ind w:left="2880" w:hanging="360"/>
       </w:pPr>
       <w:rPr>
+        <w:rFonts w:ascii="Wingdings" w:hAnsi="Wingdings" w:cs="Wingdings" w:hint="default"/>
         <w:u w:val="none"/>
       </w:rPr>
     </w:lvl>
     <w:lvl w:ilvl="4">
       <w:start w:val="1"/>
       <w:numFmt w:val="bullet"/>
-      <w:lvlText w:val="○"/>
-      <w:lvlJc w:val="left"/>
-      <w:pPr>
+      <w:lvlText w:val=""/>
+      <w:lvlJc w:val="left"/>
+      <w:pPr>
+        <w:tabs>
+          <w:tab w:val="num" w:pos="0"/>
+        </w:tabs>
         <w:ind w:left="3600" w:hanging="360"/>
       </w:pPr>
       <w:rPr>
+        <w:rFonts w:ascii="Wingdings 2" w:hAnsi="Wingdings 2" w:cs="Wingdings 2" w:hint="default"/>
         <w:u w:val="none"/>
       </w:rPr>
     </w:lvl>
@@ -821,33 +989,45 @@
       <w:lvlText w:val="■"/>
       <w:lvlJc w:val="left"/>
       <w:pPr>
+        <w:tabs>
+          <w:tab w:val="num" w:pos="0"/>
+        </w:tabs>
         <w:ind w:left="4320" w:hanging="360"/>
       </w:pPr>
       <w:rPr>
+        <w:rFonts w:ascii="OpenSymbol" w:hAnsi="OpenSymbol" w:cs="OpenSymbol" w:hint="default"/>
         <w:u w:val="none"/>
       </w:rPr>
     </w:lvl>
     <w:lvl w:ilvl="6">
       <w:start w:val="1"/>
       <w:numFmt w:val="bullet"/>
-      <w:lvlText w:val="●"/>
-      <w:lvlJc w:val="left"/>
-      <w:pPr>
+      <w:lvlText w:val=""/>
+      <w:lvlJc w:val="left"/>
+      <w:pPr>
+        <w:tabs>
+          <w:tab w:val="num" w:pos="0"/>
+        </w:tabs>
         <w:ind w:left="5040" w:hanging="360"/>
       </w:pPr>
       <w:rPr>
+        <w:rFonts w:ascii="Wingdings" w:hAnsi="Wingdings" w:cs="Wingdings" w:hint="default"/>
         <w:u w:val="none"/>
       </w:rPr>
     </w:lvl>
     <w:lvl w:ilvl="7">
       <w:start w:val="1"/>
       <w:numFmt w:val="bullet"/>
-      <w:lvlText w:val="○"/>
-      <w:lvlJc w:val="left"/>
-      <w:pPr>
+      <w:lvlText w:val=""/>
+      <w:lvlJc w:val="left"/>
+      <w:pPr>
+        <w:tabs>
+          <w:tab w:val="num" w:pos="0"/>
+        </w:tabs>
         <w:ind w:left="5760" w:hanging="360"/>
       </w:pPr>
       <w:rPr>
+        <w:rFonts w:ascii="Wingdings 2" w:hAnsi="Wingdings 2" w:cs="Wingdings 2" w:hint="default"/>
         <w:u w:val="none"/>
       </w:rPr>
     </w:lvl>
@@ -857,38 +1037,47 @@
       <w:lvlText w:val="■"/>
       <w:lvlJc w:val="left"/>
       <w:pPr>
+        <w:tabs>
+          <w:tab w:val="num" w:pos="0"/>
+        </w:tabs>
         <w:ind w:left="6480" w:hanging="360"/>
       </w:pPr>
       <w:rPr>
+        <w:rFonts w:ascii="OpenSymbol" w:hAnsi="OpenSymbol" w:cs="OpenSymbol" w:hint="default"/>
         <w:u w:val="none"/>
       </w:rPr>
     </w:lvl>
   </w:abstractNum>
-  <w:abstractNum w:abstractNumId="1" w15:restartNumberingAfterBreak="0">
-    <w:nsid w:val="4D7709B2"/>
-    <w:multiLevelType w:val="multilevel"/>
-    <w:tmpl w:val="4090646E"/>
+  <w:abstractNum w:abstractNumId="2">
     <w:lvl w:ilvl="0">
       <w:start w:val="1"/>
       <w:numFmt w:val="bullet"/>
-      <w:lvlText w:val="●"/>
-      <w:lvlJc w:val="left"/>
-      <w:pPr>
+      <w:lvlText w:val=""/>
+      <w:lvlJc w:val="left"/>
+      <w:pPr>
+        <w:tabs>
+          <w:tab w:val="num" w:pos="0"/>
+        </w:tabs>
         <w:ind w:left="720" w:hanging="360"/>
       </w:pPr>
       <w:rPr>
+        <w:rFonts w:ascii="Wingdings" w:hAnsi="Wingdings" w:cs="Wingdings" w:hint="default"/>
         <w:u w:val="none"/>
       </w:rPr>
     </w:lvl>
     <w:lvl w:ilvl="1">
       <w:start w:val="1"/>
       <w:numFmt w:val="bullet"/>
-      <w:lvlText w:val="○"/>
-      <w:lvlJc w:val="left"/>
-      <w:pPr>
+      <w:lvlText w:val=""/>
+      <w:lvlJc w:val="left"/>
+      <w:pPr>
+        <w:tabs>
+          <w:tab w:val="num" w:pos="0"/>
+        </w:tabs>
         <w:ind w:left="1440" w:hanging="360"/>
       </w:pPr>
       <w:rPr>
+        <w:rFonts w:ascii="Wingdings 2" w:hAnsi="Wingdings 2" w:cs="Wingdings 2" w:hint="default"/>
         <w:u w:val="none"/>
       </w:rPr>
     </w:lvl>
@@ -898,33 +1087,45 @@
       <w:lvlText w:val="■"/>
       <w:lvlJc w:val="left"/>
       <w:pPr>
+        <w:tabs>
+          <w:tab w:val="num" w:pos="0"/>
+        </w:tabs>
         <w:ind w:left="2160" w:hanging="360"/>
       </w:pPr>
       <w:rPr>
+        <w:rFonts w:ascii="OpenSymbol" w:hAnsi="OpenSymbol" w:cs="OpenSymbol" w:hint="default"/>
         <w:u w:val="none"/>
       </w:rPr>
     </w:lvl>
     <w:lvl w:ilvl="3">
       <w:start w:val="1"/>
       <w:numFmt w:val="bullet"/>
-      <w:lvlText w:val="●"/>
-      <w:lvlJc w:val="left"/>
-      <w:pPr>
+      <w:lvlText w:val=""/>
+      <w:lvlJc w:val="left"/>
+      <w:pPr>
+        <w:tabs>
+          <w:tab w:val="num" w:pos="0"/>
+        </w:tabs>
         <w:ind w:left="2880" w:hanging="360"/>
       </w:pPr>
       <w:rPr>
+        <w:rFonts w:ascii="Wingdings" w:hAnsi="Wingdings" w:cs="Wingdings" w:hint="default"/>
         <w:u w:val="none"/>
       </w:rPr>
     </w:lvl>
     <w:lvl w:ilvl="4">
       <w:start w:val="1"/>
       <w:numFmt w:val="bullet"/>
-      <w:lvlText w:val="○"/>
-      <w:lvlJc w:val="left"/>
-      <w:pPr>
+      <w:lvlText w:val=""/>
+      <w:lvlJc w:val="left"/>
+      <w:pPr>
+        <w:tabs>
+          <w:tab w:val="num" w:pos="0"/>
+        </w:tabs>
         <w:ind w:left="3600" w:hanging="360"/>
       </w:pPr>
       <w:rPr>
+        <w:rFonts w:ascii="Wingdings 2" w:hAnsi="Wingdings 2" w:cs="Wingdings 2" w:hint="default"/>
         <w:u w:val="none"/>
       </w:rPr>
     </w:lvl>
@@ -934,33 +1135,45 @@
       <w:lvlText w:val="■"/>
       <w:lvlJc w:val="left"/>
       <w:pPr>
+        <w:tabs>
+          <w:tab w:val="num" w:pos="0"/>
+        </w:tabs>
         <w:ind w:left="4320" w:hanging="360"/>
       </w:pPr>
       <w:rPr>
+        <w:rFonts w:ascii="OpenSymbol" w:hAnsi="OpenSymbol" w:cs="OpenSymbol" w:hint="default"/>
         <w:u w:val="none"/>
       </w:rPr>
     </w:lvl>
     <w:lvl w:ilvl="6">
       <w:start w:val="1"/>
       <w:numFmt w:val="bullet"/>
-      <w:lvlText w:val="●"/>
-      <w:lvlJc w:val="left"/>
-      <w:pPr>
+      <w:lvlText w:val=""/>
+      <w:lvlJc w:val="left"/>
+      <w:pPr>
+        <w:tabs>
+          <w:tab w:val="num" w:pos="0"/>
+        </w:tabs>
         <w:ind w:left="5040" w:hanging="360"/>
       </w:pPr>
       <w:rPr>
+        <w:rFonts w:ascii="Wingdings" w:hAnsi="Wingdings" w:cs="Wingdings" w:hint="default"/>
         <w:u w:val="none"/>
       </w:rPr>
     </w:lvl>
     <w:lvl w:ilvl="7">
       <w:start w:val="1"/>
       <w:numFmt w:val="bullet"/>
-      <w:lvlText w:val="○"/>
-      <w:lvlJc w:val="left"/>
-      <w:pPr>
+      <w:lvlText w:val=""/>
+      <w:lvlJc w:val="left"/>
+      <w:pPr>
+        <w:tabs>
+          <w:tab w:val="num" w:pos="0"/>
+        </w:tabs>
         <w:ind w:left="5760" w:hanging="360"/>
       </w:pPr>
       <w:rPr>
+        <w:rFonts w:ascii="Wingdings 2" w:hAnsi="Wingdings 2" w:cs="Wingdings 2" w:hint="default"/>
         <w:u w:val="none"/>
       </w:rPr>
     </w:lvl>
@@ -970,28 +1183,154 @@
       <w:lvlText w:val="■"/>
       <w:lvlJc w:val="left"/>
       <w:pPr>
+        <w:tabs>
+          <w:tab w:val="num" w:pos="0"/>
+        </w:tabs>
         <w:ind w:left="6480" w:hanging="360"/>
       </w:pPr>
       <w:rPr>
+        <w:rFonts w:ascii="OpenSymbol" w:hAnsi="OpenSymbol" w:cs="OpenSymbol" w:hint="default"/>
         <w:u w:val="none"/>
       </w:rPr>
+    </w:lvl>
+  </w:abstractNum>
+  <w:abstractNum w:abstractNumId="3">
+    <w:lvl w:ilvl="0">
+      <w:start w:val="1"/>
+      <w:numFmt w:val="none"/>
+      <w:suff w:val="nothing"/>
+      <w:lvlText w:val=""/>
+      <w:lvlJc w:val="left"/>
+      <w:pPr>
+        <w:tabs>
+          <w:tab w:val="num" w:pos="0"/>
+        </w:tabs>
+        <w:ind w:left="0" w:hanging="0"/>
+      </w:pPr>
+    </w:lvl>
+    <w:lvl w:ilvl="1">
+      <w:start w:val="1"/>
+      <w:numFmt w:val="none"/>
+      <w:suff w:val="nothing"/>
+      <w:lvlText w:val=""/>
+      <w:lvlJc w:val="left"/>
+      <w:pPr>
+        <w:tabs>
+          <w:tab w:val="num" w:pos="0"/>
+        </w:tabs>
+        <w:ind w:left="0" w:hanging="0"/>
+      </w:pPr>
+    </w:lvl>
+    <w:lvl w:ilvl="2">
+      <w:start w:val="1"/>
+      <w:numFmt w:val="none"/>
+      <w:suff w:val="nothing"/>
+      <w:lvlText w:val=""/>
+      <w:lvlJc w:val="left"/>
+      <w:pPr>
+        <w:tabs>
+          <w:tab w:val="num" w:pos="0"/>
+        </w:tabs>
+        <w:ind w:left="0" w:hanging="0"/>
+      </w:pPr>
+    </w:lvl>
+    <w:lvl w:ilvl="3">
+      <w:start w:val="1"/>
+      <w:numFmt w:val="none"/>
+      <w:suff w:val="nothing"/>
+      <w:lvlText w:val=""/>
+      <w:lvlJc w:val="left"/>
+      <w:pPr>
+        <w:tabs>
+          <w:tab w:val="num" w:pos="0"/>
+        </w:tabs>
+        <w:ind w:left="0" w:hanging="0"/>
+      </w:pPr>
+    </w:lvl>
+    <w:lvl w:ilvl="4">
+      <w:start w:val="1"/>
+      <w:numFmt w:val="none"/>
+      <w:suff w:val="nothing"/>
+      <w:lvlText w:val=""/>
+      <w:lvlJc w:val="left"/>
+      <w:pPr>
+        <w:tabs>
+          <w:tab w:val="num" w:pos="0"/>
+        </w:tabs>
+        <w:ind w:left="0" w:hanging="0"/>
+      </w:pPr>
+    </w:lvl>
+    <w:lvl w:ilvl="5">
+      <w:start w:val="1"/>
+      <w:numFmt w:val="none"/>
+      <w:suff w:val="nothing"/>
+      <w:lvlText w:val=""/>
+      <w:lvlJc w:val="left"/>
+      <w:pPr>
+        <w:tabs>
+          <w:tab w:val="num" w:pos="0"/>
+        </w:tabs>
+        <w:ind w:left="0" w:hanging="0"/>
+      </w:pPr>
+    </w:lvl>
+    <w:lvl w:ilvl="6">
+      <w:start w:val="1"/>
+      <w:numFmt w:val="none"/>
+      <w:suff w:val="nothing"/>
+      <w:lvlText w:val=""/>
+      <w:lvlJc w:val="left"/>
+      <w:pPr>
+        <w:tabs>
+          <w:tab w:val="num" w:pos="0"/>
+        </w:tabs>
+        <w:ind w:left="0" w:hanging="0"/>
+      </w:pPr>
+    </w:lvl>
+    <w:lvl w:ilvl="7">
+      <w:start w:val="1"/>
+      <w:numFmt w:val="none"/>
+      <w:suff w:val="nothing"/>
+      <w:lvlText w:val=""/>
+      <w:lvlJc w:val="left"/>
+      <w:pPr>
+        <w:tabs>
+          <w:tab w:val="num" w:pos="0"/>
+        </w:tabs>
+        <w:ind w:left="0" w:hanging="0"/>
+      </w:pPr>
+    </w:lvl>
+    <w:lvl w:ilvl="8">
+      <w:start w:val="1"/>
+      <w:numFmt w:val="none"/>
+      <w:suff w:val="nothing"/>
+      <w:lvlText w:val=""/>
+      <w:lvlJc w:val="left"/>
+      <w:pPr>
+        <w:tabs>
+          <w:tab w:val="num" w:pos="0"/>
+        </w:tabs>
+        <w:ind w:left="0" w:hanging="0"/>
+      </w:pPr>
     </w:lvl>
   </w:abstractNum>
   <w:num w:numId="1">
     <w:abstractNumId w:val="1"/>
   </w:num>
   <w:num w:numId="2">
-    <w:abstractNumId w:val="0"/>
+    <w:abstractNumId w:val="2"/>
+  </w:num>
+  <w:num w:numId="3">
+    <w:abstractNumId w:val="3"/>
   </w:num>
 </w:numbering>
 </file>
 
 <file path=word/styles.xml><?xml version="1.0" encoding="utf-8"?>
-<w:styles xmlns:mc="http://schemas.openxmlformats.org/markup-compatibility/2006" xmlns:r="http://schemas.openxmlformats.org/officeDocument/2006/relationships" xmlns:w="http://schemas.openxmlformats.org/wordprocessingml/2006/main" xmlns:w14="http://schemas.microsoft.com/office/word/2010/wordml" xmlns:w15="http://schemas.microsoft.com/office/word/2012/wordml" xmlns:w16cex="http://schemas.microsoft.com/office/word/2018/wordml/cex" xmlns:w16cid="http://schemas.microsoft.com/office/word/2016/wordml/cid" xmlns:w16="http://schemas.microsoft.com/office/word/2018/wordml" xmlns:w16se="http://schemas.microsoft.com/office/word/2015/wordml/symex" mc:Ignorable="w14 w15 w16se w16cid w16 w16cex">
+<w:styles xmlns:w="http://schemas.openxmlformats.org/wordprocessingml/2006/main" xmlns:w14="http://schemas.microsoft.com/office/word/2010/wordml" xmlns:mc="http://schemas.openxmlformats.org/markup-compatibility/2006" mc:Ignorable="w14">
   <w:docDefaults>
     <w:rPrDefault>
       <w:rPr>
-        <w:rFonts w:ascii="Arial" w:eastAsia="Arial" w:hAnsi="Arial" w:cs="Arial"/>
+        <w:rFonts w:ascii="Arial" w:hAnsi="Arial" w:eastAsia="Arial" w:cs="Arial"/>
         <w:sz w:val="22"/>
         <w:szCs w:val="22"/>
         <w:lang w:val="pt-BR" w:eastAsia="pt-BR" w:bidi="ar-SA"/>
@@ -999,21 +1338,21 @@
     </w:rPrDefault>
     <w:pPrDefault>
       <w:pPr>
-        <w:spacing w:line="276" w:lineRule="auto"/>
+        <w:suppressAutoHyphens w:val="true"/>
       </w:pPr>
     </w:pPrDefault>
   </w:docDefaults>
   <w:latentStyles w:defLockedState="0" w:defUIPriority="99" w:defSemiHidden="0" w:defUnhideWhenUsed="0" w:defQFormat="0" w:count="376">
     <w:lsdException w:name="Normal" w:uiPriority="0" w:qFormat="1"/>
     <w:lsdException w:name="heading 1" w:uiPriority="9" w:qFormat="1"/>
-    <w:lsdException w:name="heading 2" w:semiHidden="1" w:uiPriority="9" w:unhideWhenUsed="1" w:qFormat="1"/>
-    <w:lsdException w:name="heading 3" w:semiHidden="1" w:uiPriority="9" w:unhideWhenUsed="1" w:qFormat="1"/>
-    <w:lsdException w:name="heading 4" w:semiHidden="1" w:uiPriority="9" w:unhideWhenUsed="1" w:qFormat="1"/>
-    <w:lsdException w:name="heading 5" w:semiHidden="1" w:uiPriority="9" w:unhideWhenUsed="1" w:qFormat="1"/>
-    <w:lsdException w:name="heading 6" w:semiHidden="1" w:uiPriority="9" w:unhideWhenUsed="1" w:qFormat="1"/>
-    <w:lsdException w:name="heading 7" w:semiHidden="1" w:uiPriority="9" w:unhideWhenUsed="1" w:qFormat="1"/>
-    <w:lsdException w:name="heading 8" w:semiHidden="1" w:uiPriority="9" w:unhideWhenUsed="1" w:qFormat="1"/>
-    <w:lsdException w:name="heading 9" w:semiHidden="1" w:uiPriority="9" w:unhideWhenUsed="1" w:qFormat="1"/>
+    <w:lsdException w:name="heading 2" w:uiPriority="9" w:semiHidden="1" w:unhideWhenUsed="1" w:qFormat="1"/>
+    <w:lsdException w:name="heading 3" w:uiPriority="9" w:semiHidden="1" w:unhideWhenUsed="1" w:qFormat="1"/>
+    <w:lsdException w:name="heading 4" w:uiPriority="9" w:semiHidden="1" w:unhideWhenUsed="1" w:qFormat="1"/>
+    <w:lsdException w:name="heading 5" w:uiPriority="9" w:semiHidden="1" w:unhideWhenUsed="1" w:qFormat="1"/>
+    <w:lsdException w:name="heading 6" w:uiPriority="9" w:semiHidden="1" w:unhideWhenUsed="1" w:qFormat="1"/>
+    <w:lsdException w:name="heading 7" w:uiPriority="9" w:semiHidden="1" w:unhideWhenUsed="1" w:qFormat="1"/>
+    <w:lsdException w:name="heading 8" w:uiPriority="9" w:semiHidden="1" w:unhideWhenUsed="1" w:qFormat="1"/>
+    <w:lsdException w:name="heading 9" w:uiPriority="9" w:semiHidden="1" w:unhideWhenUsed="1" w:qFormat="1"/>
     <w:lsdException w:name="index 1" w:semiHidden="1" w:unhideWhenUsed="1"/>
     <w:lsdException w:name="index 2" w:semiHidden="1" w:unhideWhenUsed="1"/>
     <w:lsdException w:name="index 3" w:semiHidden="1" w:unhideWhenUsed="1"/>
@@ -1023,22 +1362,22 @@
     <w:lsdException w:name="index 7" w:semiHidden="1" w:unhideWhenUsed="1"/>
     <w:lsdException w:name="index 8" w:semiHidden="1" w:unhideWhenUsed="1"/>
     <w:lsdException w:name="index 9" w:semiHidden="1" w:unhideWhenUsed="1"/>
-    <w:lsdException w:name="toc 1" w:semiHidden="1" w:uiPriority="39" w:unhideWhenUsed="1"/>
-    <w:lsdException w:name="toc 2" w:semiHidden="1" w:uiPriority="39" w:unhideWhenUsed="1"/>
-    <w:lsdException w:name="toc 3" w:semiHidden="1" w:uiPriority="39" w:unhideWhenUsed="1"/>
-    <w:lsdException w:name="toc 4" w:semiHidden="1" w:uiPriority="39" w:unhideWhenUsed="1"/>
-    <w:lsdException w:name="toc 5" w:semiHidden="1" w:uiPriority="39" w:unhideWhenUsed="1"/>
-    <w:lsdException w:name="toc 6" w:semiHidden="1" w:uiPriority="39" w:unhideWhenUsed="1"/>
-    <w:lsdException w:name="toc 7" w:semiHidden="1" w:uiPriority="39" w:unhideWhenUsed="1"/>
-    <w:lsdException w:name="toc 8" w:semiHidden="1" w:uiPriority="39" w:unhideWhenUsed="1"/>
-    <w:lsdException w:name="toc 9" w:semiHidden="1" w:uiPriority="39" w:unhideWhenUsed="1"/>
+    <w:lsdException w:name="toc 1" w:uiPriority="39" w:semiHidden="1" w:unhideWhenUsed="1"/>
+    <w:lsdException w:name="toc 2" w:uiPriority="39" w:semiHidden="1" w:unhideWhenUsed="1"/>
+    <w:lsdException w:name="toc 3" w:uiPriority="39" w:semiHidden="1" w:unhideWhenUsed="1"/>
+    <w:lsdException w:name="toc 4" w:uiPriority="39" w:semiHidden="1" w:unhideWhenUsed="1"/>
+    <w:lsdException w:name="toc 5" w:uiPriority="39" w:semiHidden="1" w:unhideWhenUsed="1"/>
+    <w:lsdException w:name="toc 6" w:uiPriority="39" w:semiHidden="1" w:unhideWhenUsed="1"/>
+    <w:lsdException w:name="toc 7" w:uiPriority="39" w:semiHidden="1" w:unhideWhenUsed="1"/>
+    <w:lsdException w:name="toc 8" w:uiPriority="39" w:semiHidden="1" w:unhideWhenUsed="1"/>
+    <w:lsdException w:name="toc 9" w:uiPriority="39" w:semiHidden="1" w:unhideWhenUsed="1"/>
     <w:lsdException w:name="Normal Indent" w:semiHidden="1" w:unhideWhenUsed="1"/>
     <w:lsdException w:name="footnote text" w:semiHidden="1" w:unhideWhenUsed="1"/>
     <w:lsdException w:name="annotation text" w:semiHidden="1" w:unhideWhenUsed="1"/>
     <w:lsdException w:name="header" w:semiHidden="1" w:unhideWhenUsed="1"/>
     <w:lsdException w:name="footer" w:semiHidden="1" w:unhideWhenUsed="1"/>
     <w:lsdException w:name="index heading" w:semiHidden="1" w:unhideWhenUsed="1"/>
-    <w:lsdException w:name="caption" w:semiHidden="1" w:uiPriority="35" w:unhideWhenUsed="1" w:qFormat="1"/>
+    <w:lsdException w:name="caption" w:uiPriority="35" w:semiHidden="1" w:unhideWhenUsed="1" w:qFormat="1"/>
     <w:lsdException w:name="table of figures" w:semiHidden="1" w:unhideWhenUsed="1"/>
     <w:lsdException w:name="envelope address" w:semiHidden="1" w:unhideWhenUsed="1"/>
     <w:lsdException w:name="envelope return" w:semiHidden="1" w:unhideWhenUsed="1"/>
@@ -1069,7 +1408,7 @@
     <w:lsdException w:name="Title" w:uiPriority="10" w:qFormat="1"/>
     <w:lsdException w:name="Closing" w:semiHidden="1" w:unhideWhenUsed="1"/>
     <w:lsdException w:name="Signature" w:semiHidden="1" w:unhideWhenUsed="1"/>
-    <w:lsdException w:name="Default Paragraph Font" w:semiHidden="1" w:uiPriority="1" w:unhideWhenUsed="1"/>
+    <w:lsdException w:name="Default Paragraph Font" w:uiPriority="1" w:semiHidden="1" w:unhideWhenUsed="1"/>
     <w:lsdException w:name="Body Text" w:semiHidden="1" w:unhideWhenUsed="1"/>
     <w:lsdException w:name="Body Text Indent" w:semiHidden="1" w:unhideWhenUsed="1"/>
     <w:lsdException w:name="List Continue" w:semiHidden="1" w:unhideWhenUsed="1"/>
@@ -1265,8 +1604,8 @@
     <w:lsdException w:name="Subtle Reference" w:uiPriority="31" w:qFormat="1"/>
     <w:lsdException w:name="Intense Reference" w:uiPriority="32" w:qFormat="1"/>
     <w:lsdException w:name="Book Title" w:uiPriority="33" w:qFormat="1"/>
-    <w:lsdException w:name="Bibliography" w:semiHidden="1" w:uiPriority="37" w:unhideWhenUsed="1"/>
-    <w:lsdException w:name="TOC Heading" w:semiHidden="1" w:uiPriority="39" w:unhideWhenUsed="1" w:qFormat="1"/>
+    <w:lsdException w:name="Bibliography" w:uiPriority="37" w:semiHidden="1" w:unhideWhenUsed="1"/>
+    <w:lsdException w:name="TOC Heading" w:uiPriority="39" w:semiHidden="1" w:unhideWhenUsed="1" w:qFormat="1"/>
     <w:lsdException w:name="Plain Table 1" w:uiPriority="41"/>
     <w:lsdException w:name="Plain Table 2" w:uiPriority="42"/>
     <w:lsdException w:name="Plain Table 3" w:uiPriority="43"/>
@@ -1377,15 +1716,31 @@
     <w:lsdException w:name="Unresolved Mention" w:semiHidden="1" w:unhideWhenUsed="1"/>
     <w:lsdException w:name="Smart Link" w:semiHidden="1" w:unhideWhenUsed="1"/>
   </w:latentStyles>
-  <w:style w:type="paragraph" w:default="1" w:styleId="Normal">
+  <w:style w:type="paragraph" w:styleId="Normal" w:default="1">
     <w:name w:val="Normal"/>
+    <w:qFormat/>
+    <w:pPr>
+      <w:widowControl/>
+      <w:bidi w:val="0"/>
+      <w:spacing w:lineRule="auto" w:line="276" w:before="0" w:after="0"/>
+      <w:jc w:val="left"/>
+    </w:pPr>
+    <w:rPr>
+      <w:rFonts w:ascii="Arial" w:hAnsi="Arial" w:eastAsia="Arial" w:cs="Arial"/>
+      <w:color w:val="auto"/>
+      <w:kern w:val="0"/>
+      <w:sz w:val="22"/>
+      <w:szCs w:val="22"/>
+      <w:lang w:val="pt-BR" w:eastAsia="pt-BR" w:bidi="ar-SA"/>
+    </w:rPr>
   </w:style>
   <w:style w:type="paragraph" w:styleId="Ttulo1">
-    <w:name w:val="heading 1"/>
+    <w:name w:val="Heading 1"/>
     <w:basedOn w:val="Normal"/>
     <w:next w:val="Normal"/>
+    <w:qFormat/>
     <w:pPr>
-      <w:keepNext/>
+      <w:keepNext w:val="true"/>
       <w:keepLines/>
       <w:spacing w:before="400" w:after="120"/>
       <w:outlineLvl w:val="0"/>
@@ -1396,11 +1751,12 @@
     </w:rPr>
   </w:style>
   <w:style w:type="paragraph" w:styleId="Ttulo2">
-    <w:name w:val="heading 2"/>
+    <w:name w:val="Heading 2"/>
     <w:basedOn w:val="Normal"/>
     <w:next w:val="Normal"/>
+    <w:qFormat/>
     <w:pPr>
-      <w:keepNext/>
+      <w:keepNext w:val="true"/>
       <w:keepLines/>
       <w:spacing w:before="360" w:after="120"/>
       <w:outlineLvl w:val="1"/>
@@ -1411,11 +1767,12 @@
     </w:rPr>
   </w:style>
   <w:style w:type="paragraph" w:styleId="Ttulo3">
-    <w:name w:val="heading 3"/>
+    <w:name w:val="Heading 3"/>
     <w:basedOn w:val="Normal"/>
     <w:next w:val="Normal"/>
+    <w:qFormat/>
     <w:pPr>
-      <w:keepNext/>
+      <w:keepNext w:val="true"/>
       <w:keepLines/>
       <w:spacing w:before="320" w:after="80"/>
       <w:outlineLvl w:val="2"/>
@@ -1427,11 +1784,12 @@
     </w:rPr>
   </w:style>
   <w:style w:type="paragraph" w:styleId="Ttulo4">
-    <w:name w:val="heading 4"/>
+    <w:name w:val="Heading 4"/>
     <w:basedOn w:val="Normal"/>
     <w:next w:val="Normal"/>
+    <w:qFormat/>
     <w:pPr>
-      <w:keepNext/>
+      <w:keepNext w:val="true"/>
       <w:keepLines/>
       <w:spacing w:before="280" w:after="80"/>
       <w:outlineLvl w:val="3"/>
@@ -1443,11 +1801,12 @@
     </w:rPr>
   </w:style>
   <w:style w:type="paragraph" w:styleId="Ttulo5">
-    <w:name w:val="heading 5"/>
+    <w:name w:val="Heading 5"/>
     <w:basedOn w:val="Normal"/>
     <w:next w:val="Normal"/>
+    <w:qFormat/>
     <w:pPr>
-      <w:keepNext/>
+      <w:keepNext w:val="true"/>
       <w:keepLines/>
       <w:spacing w:before="240" w:after="80"/>
       <w:outlineLvl w:val="4"/>
@@ -1457,11 +1816,12 @@
     </w:rPr>
   </w:style>
   <w:style w:type="paragraph" w:styleId="Ttulo6">
-    <w:name w:val="heading 6"/>
+    <w:name w:val="Heading 6"/>
     <w:basedOn w:val="Normal"/>
     <w:next w:val="Normal"/>
+    <w:qFormat/>
     <w:pPr>
-      <w:keepNext/>
+      <w:keepNext w:val="true"/>
       <w:keepLines/>
       <w:spacing w:before="240" w:after="80"/>
       <w:outlineLvl w:val="5"/>
@@ -1471,11 +1831,118 @@
       <w:color w:val="666666"/>
     </w:rPr>
   </w:style>
-  <w:style w:type="character" w:default="1" w:styleId="Fontepargpadro">
+  <w:style w:type="character" w:styleId="DefaultParagraphFont" w:default="1">
     <w:name w:val="Default Paragraph Font"/>
     <w:uiPriority w:val="1"/>
     <w:semiHidden/>
     <w:unhideWhenUsed/>
+    <w:qFormat/>
+    <w:rPr/>
+  </w:style>
+  <w:style w:type="character" w:styleId="LinkdaInternet">
+    <w:name w:val="Link da Internet"/>
+    <w:rPr>
+      <w:color w:val="000080"/>
+      <w:u w:val="single"/>
+      <w:lang w:val="zxx" w:eastAsia="zxx" w:bidi="zxx"/>
+    </w:rPr>
+  </w:style>
+  <w:style w:type="paragraph" w:styleId="Ttulo">
+    <w:name w:val="Título"/>
+    <w:basedOn w:val="Normal"/>
+    <w:next w:val="Corpodotexto"/>
+    <w:qFormat/>
+    <w:pPr>
+      <w:keepNext w:val="true"/>
+      <w:spacing w:before="240" w:after="120"/>
+    </w:pPr>
+    <w:rPr>
+      <w:rFonts w:ascii="Liberation Sans" w:hAnsi="Liberation Sans" w:eastAsia="Microsoft YaHei" w:cs="Arial"/>
+      <w:sz w:val="28"/>
+      <w:szCs w:val="28"/>
+    </w:rPr>
+  </w:style>
+  <w:style w:type="paragraph" w:styleId="Corpodotexto">
+    <w:name w:val="Body Text"/>
+    <w:basedOn w:val="Normal"/>
+    <w:pPr>
+      <w:spacing w:lineRule="auto" w:line="276" w:before="0" w:after="140"/>
+    </w:pPr>
+    <w:rPr/>
+  </w:style>
+  <w:style w:type="paragraph" w:styleId="Lista">
+    <w:name w:val="List"/>
+    <w:basedOn w:val="Corpodotexto"/>
+    <w:pPr/>
+    <w:rPr>
+      <w:rFonts w:cs="Arial"/>
+    </w:rPr>
+  </w:style>
+  <w:style w:type="paragraph" w:styleId="Legenda">
+    <w:name w:val="Caption"/>
+    <w:basedOn w:val="Normal"/>
+    <w:qFormat/>
+    <w:pPr>
+      <w:suppressLineNumbers/>
+      <w:spacing w:before="120" w:after="120"/>
+    </w:pPr>
+    <w:rPr>
+      <w:rFonts w:cs="Arial"/>
+      <w:i/>
+      <w:iCs/>
+      <w:sz w:val="24"/>
+      <w:szCs w:val="24"/>
+    </w:rPr>
+  </w:style>
+  <w:style w:type="paragraph" w:styleId="Ndice">
+    <w:name w:val="Índice"/>
+    <w:basedOn w:val="Normal"/>
+    <w:qFormat/>
+    <w:pPr>
+      <w:suppressLineNumbers/>
+    </w:pPr>
+    <w:rPr>
+      <w:rFonts w:cs="Arial"/>
+      <w:lang w:val="zxx" w:eastAsia="zxx" w:bidi="zxx"/>
+    </w:rPr>
+  </w:style>
+  <w:style w:type="paragraph" w:styleId="Ttulododocumento">
+    <w:name w:val="Title"/>
+    <w:basedOn w:val="Normal"/>
+    <w:next w:val="Normal"/>
+    <w:qFormat/>
+    <w:pPr>
+      <w:keepNext w:val="true"/>
+      <w:keepLines/>
+      <w:spacing w:before="0" w:after="60"/>
+    </w:pPr>
+    <w:rPr>
+      <w:sz w:val="52"/>
+      <w:szCs w:val="52"/>
+    </w:rPr>
+  </w:style>
+  <w:style w:type="paragraph" w:styleId="Subttulo">
+    <w:name w:val="Subtitle"/>
+    <w:basedOn w:val="Normal"/>
+    <w:next w:val="Normal"/>
+    <w:qFormat/>
+    <w:pPr>
+      <w:keepNext w:val="true"/>
+      <w:keepLines/>
+      <w:spacing w:before="0" w:after="320"/>
+    </w:pPr>
+    <w:rPr>
+      <w:color w:val="666666"/>
+      <w:sz w:val="30"/>
+      <w:szCs w:val="30"/>
+    </w:rPr>
+  </w:style>
+  <w:style w:type="numbering" w:styleId="NoList" w:default="1">
+    <w:name w:val="No List"/>
+    <w:uiPriority w:val="99"/>
+    <w:semiHidden/>
+    <w:unhideWhenUsed/>
+    <w:qFormat/>
   </w:style>
   <w:style w:type="table" w:default="1" w:styleId="Tabelanormal">
     <w:name w:val="Normal Table"/>
@@ -1483,7 +1950,6 @@
     <w:semiHidden/>
     <w:unhideWhenUsed/>
     <w:tblPr>
-      <w:tblInd w:w="0" w:type="dxa"/>
       <w:tblCellMar>
         <w:top w:w="0" w:type="dxa"/>
         <w:left w:w="108" w:type="dxa"/>
@@ -1491,12 +1957,6 @@
         <w:right w:w="108" w:type="dxa"/>
       </w:tblCellMar>
     </w:tblPr>
-  </w:style>
-  <w:style w:type="numbering" w:default="1" w:styleId="Semlista">
-    <w:name w:val="No List"/>
-    <w:uiPriority w:val="99"/>
-    <w:semiHidden/>
-    <w:unhideWhenUsed/>
   </w:style>
   <w:style w:type="table" w:customStyle="1" w:styleId="TableNormal">
     <w:name w:val="Table Normal"/>
@@ -1508,35 +1968,6 @@
         <w:right w:w="0" w:type="dxa"/>
       </w:tblCellMar>
     </w:tblPr>
-  </w:style>
-  <w:style w:type="paragraph" w:styleId="Ttulo">
-    <w:name w:val="Title"/>
-    <w:basedOn w:val="Normal"/>
-    <w:next w:val="Normal"/>
-    <w:pPr>
-      <w:keepNext/>
-      <w:keepLines/>
-      <w:spacing w:after="60"/>
-    </w:pPr>
-    <w:rPr>
-      <w:sz w:val="52"/>
-      <w:szCs w:val="52"/>
-    </w:rPr>
-  </w:style>
-  <w:style w:type="paragraph" w:styleId="Subttulo">
-    <w:name w:val="Subtitle"/>
-    <w:basedOn w:val="Normal"/>
-    <w:next w:val="Normal"/>
-    <w:pPr>
-      <w:keepNext/>
-      <w:keepLines/>
-      <w:spacing w:after="320"/>
-    </w:pPr>
-    <w:rPr>
-      <w:color w:val="666666"/>
-      <w:sz w:val="30"/>
-      <w:szCs w:val="30"/>
-    </w:rPr>
   </w:style>
 </w:styles>
 </file>

</xml_diff>